<commit_message>
feat: ajuste 5.2.2 Modelo Conceitual dos Dados
</commit_message>
<xml_diff>
--- a/PFC_2025_Docs/PFC_Donate_v2.7_Continuar_a partir_desta_versão.docx
+++ b/PFC_2025_Docs/PFC_Donate_v2.7_Continuar_a partir_desta_versão.docx
@@ -527,8 +527,6 @@
             <w:r>
               <w:t>Correção dos a</w:t>
             </w:r>
-            <w:bookmarkStart w:id="0" w:name="_GoBack"/>
-            <w:bookmarkEnd w:id="0"/>
             <w:r>
               <w:t xml:space="preserve">pontamentos para conclusão da Fase </w:t>
             </w:r>
@@ -4248,7 +4246,7 @@
         <w:t>SUMÁRIO</w:t>
       </w:r>
     </w:p>
-    <w:bookmarkStart w:id="1" w:name="_Toc192060077"/>
+    <w:bookmarkStart w:id="0" w:name="_Toc192060077"/>
     <w:p>
       <w:pPr>
         <w:pStyle w:val="Sumrio1"/>
@@ -10266,7 +10264,7 @@
       <w:pPr>
         <w:pStyle w:val="Ttulo1"/>
       </w:pPr>
-      <w:bookmarkStart w:id="2" w:name="_Toc214356781"/>
+      <w:bookmarkStart w:id="1" w:name="_Toc214356781"/>
       <w:proofErr w:type="gramStart"/>
       <w:r>
         <w:lastRenderedPageBreak/>
@@ -10276,8 +10274,8 @@
       <w:r>
         <w:t xml:space="preserve"> INTRODUÇÃO</w:t>
       </w:r>
+      <w:bookmarkEnd w:id="0"/>
       <w:bookmarkEnd w:id="1"/>
-      <w:bookmarkEnd w:id="2"/>
     </w:p>
     <w:p>
       <w:pPr>
@@ -10774,7 +10772,7 @@
       <w:pPr>
         <w:pStyle w:val="Ttulo1"/>
       </w:pPr>
-      <w:bookmarkStart w:id="3" w:name="_Toc214356782"/>
+      <w:bookmarkStart w:id="2" w:name="_Toc214356782"/>
       <w:proofErr w:type="gramStart"/>
       <w:r>
         <w:lastRenderedPageBreak/>
@@ -10784,73 +10782,73 @@
       <w:r>
         <w:t xml:space="preserve"> REVISÃO BIBLIOGRÁFICA</w:t>
       </w:r>
+      <w:bookmarkEnd w:id="2"/>
+    </w:p>
+    <w:p>
+      <w:pPr>
+        <w:pStyle w:val="NormalWeb"/>
+      </w:pPr>
+      <w:r>
+        <w:t>E</w:t>
+      </w:r>
+      <w:r>
+        <w:t xml:space="preserve">ste capítulo apresenta os </w:t>
+      </w:r>
+      <w:r>
+        <w:t>conceitos e estudos que fundamentam o desenvolvimento d</w:t>
+      </w:r>
+      <w:r>
+        <w:t>este</w:t>
+      </w:r>
+      <w:r>
+        <w:t xml:space="preserve"> projeto. Inicialmente, são discutidos os benefícios e a importância do aleitamento materno para a saúde infantil e materna. Em seguida, é abordado </w:t>
+      </w:r>
+      <w:r>
+        <w:t>sobre o</w:t>
+      </w:r>
+      <w:r>
+        <w:t xml:space="preserve"> funcionamento dos </w:t>
+      </w:r>
+      <w:r>
+        <w:t>b</w:t>
+      </w:r>
+      <w:r>
+        <w:t xml:space="preserve">ancos de </w:t>
+      </w:r>
+      <w:r>
+        <w:t>leite h</w:t>
+      </w:r>
+      <w:r>
+        <w:t xml:space="preserve">umano, com foco na sua estrutura, atuação e impacto na saúde pública. A terceira seção trata da atuação do Posto de Coleta de Leite Humano do Hospital das Clínicas Samuel </w:t>
+      </w:r>
+      <w:proofErr w:type="spellStart"/>
+      <w:r>
+        <w:t>Libânio</w:t>
+      </w:r>
+      <w:proofErr w:type="spellEnd"/>
+      <w:r>
+        <w:t xml:space="preserve">, localizado em Pouso Alegre/MG e </w:t>
+      </w:r>
+      <w:r>
+        <w:t xml:space="preserve">sua </w:t>
+      </w:r>
+      <w:r>
+        <w:t>relevância regional. Por fim, são apresentados trabalhos relacionados, com ênfase no uso de tecnologias digitais aplicadas ao incentivo da amamentação e à doação de leite humano.</w:t>
+      </w:r>
+    </w:p>
+    <w:p/>
+    <w:p>
+      <w:pPr>
+        <w:pStyle w:val="Ttulo2"/>
+      </w:pPr>
+      <w:bookmarkStart w:id="3" w:name="_Toc214356783"/>
+      <w:r>
+        <w:t xml:space="preserve">2.1 </w:t>
+      </w:r>
+      <w:r>
+        <w:t>O ALEITAMENTO MATERNO</w:t>
+      </w:r>
       <w:bookmarkEnd w:id="3"/>
-    </w:p>
-    <w:p>
-      <w:pPr>
-        <w:pStyle w:val="NormalWeb"/>
-      </w:pPr>
-      <w:r>
-        <w:t>E</w:t>
-      </w:r>
-      <w:r>
-        <w:t xml:space="preserve">ste capítulo apresenta os </w:t>
-      </w:r>
-      <w:r>
-        <w:t>conceitos e estudos que fundamentam o desenvolvimento d</w:t>
-      </w:r>
-      <w:r>
-        <w:t>este</w:t>
-      </w:r>
-      <w:r>
-        <w:t xml:space="preserve"> projeto. Inicialmente, são discutidos os benefícios e a importância do aleitamento materno para a saúde infantil e materna. Em seguida, é abordado </w:t>
-      </w:r>
-      <w:r>
-        <w:t>sobre o</w:t>
-      </w:r>
-      <w:r>
-        <w:t xml:space="preserve"> funcionamento dos </w:t>
-      </w:r>
-      <w:r>
-        <w:t>b</w:t>
-      </w:r>
-      <w:r>
-        <w:t xml:space="preserve">ancos de </w:t>
-      </w:r>
-      <w:r>
-        <w:t>leite h</w:t>
-      </w:r>
-      <w:r>
-        <w:t xml:space="preserve">umano, com foco na sua estrutura, atuação e impacto na saúde pública. A terceira seção trata da atuação do Posto de Coleta de Leite Humano do Hospital das Clínicas Samuel </w:t>
-      </w:r>
-      <w:proofErr w:type="spellStart"/>
-      <w:r>
-        <w:t>Libânio</w:t>
-      </w:r>
-      <w:proofErr w:type="spellEnd"/>
-      <w:r>
-        <w:t xml:space="preserve">, localizado em Pouso Alegre/MG e </w:t>
-      </w:r>
-      <w:r>
-        <w:t xml:space="preserve">sua </w:t>
-      </w:r>
-      <w:r>
-        <w:t>relevância regional. Por fim, são apresentados trabalhos relacionados, com ênfase no uso de tecnologias digitais aplicadas ao incentivo da amamentação e à doação de leite humano.</w:t>
-      </w:r>
-    </w:p>
-    <w:p/>
-    <w:p>
-      <w:pPr>
-        <w:pStyle w:val="Ttulo2"/>
-      </w:pPr>
-      <w:bookmarkStart w:id="4" w:name="_Toc214356783"/>
-      <w:r>
-        <w:t xml:space="preserve">2.1 </w:t>
-      </w:r>
-      <w:r>
-        <w:t>O ALEITAMENTO MATERNO</w:t>
-      </w:r>
-      <w:bookmarkEnd w:id="4"/>
     </w:p>
     <w:p>
       <w:pPr>
@@ -11015,7 +11013,7 @@
       <w:pPr>
         <w:pStyle w:val="Ttulo2"/>
       </w:pPr>
-      <w:bookmarkStart w:id="5" w:name="_Toc214356784"/>
+      <w:bookmarkStart w:id="4" w:name="_Toc214356784"/>
       <w:r>
         <w:t>2.2</w:t>
       </w:r>
@@ -11025,7 +11023,7 @@
       <w:r>
         <w:t>BANCOS DE LEITE HUMANO</w:t>
       </w:r>
-      <w:bookmarkEnd w:id="5"/>
+      <w:bookmarkEnd w:id="4"/>
     </w:p>
     <w:p>
       <w:pPr>
@@ -11134,7 +11132,7 @@
       <w:pPr>
         <w:pStyle w:val="Ttulo3"/>
       </w:pPr>
-      <w:bookmarkStart w:id="6" w:name="_Toc214356785"/>
+      <w:bookmarkStart w:id="5" w:name="_Toc214356785"/>
       <w:r>
         <w:lastRenderedPageBreak/>
         <w:t>2.</w:t>
@@ -11166,83 +11164,83 @@
       <w:r>
         <w:t>de Leite Materno</w:t>
       </w:r>
+      <w:bookmarkEnd w:id="5"/>
+    </w:p>
+    <w:p>
+      <w:pPr>
+        <w:pStyle w:val="NormalWeb"/>
+      </w:pPr>
+      <w:r>
+        <w:t>A doação de leite materno é um ato voluntário essencial para a sobrevivência de muitos recém-nascidos, mas ainda enfrenta baixa adesão. Por isso, políticas públicas de incentivo são importantes para estimular novas doadoras.</w:t>
+      </w:r>
+    </w:p>
+    <w:p>
+      <w:pPr>
+        <w:pStyle w:val="NormalWeb"/>
+      </w:pPr>
+      <w:r>
+        <w:t xml:space="preserve">Um exemplo é a Lei nº 7.711/2025, sancionada no Distrito Federal, que garante isenção da taxa de inscrição em concursos públicos do </w:t>
+      </w:r>
+      <w:r>
+        <w:t>governo</w:t>
+      </w:r>
+      <w:r>
+        <w:t xml:space="preserve"> para mulheres que comprovem doação regular de leite materno — pelo menos duas doações mensais durante três meses, nos três anos anteriores à inscrição (Distrito Federal, 2025</w:t>
+      </w:r>
+      <w:r>
+        <w:t>a; 2025b</w:t>
+      </w:r>
+      <w:r>
+        <w:t>).</w:t>
+      </w:r>
+    </w:p>
+    <w:p>
+      <w:pPr>
+        <w:pStyle w:val="NormalWeb"/>
+      </w:pPr>
+      <w:r>
+        <w:t>De acordo com a Secretaria de Saúde do DF, essa medida busca valorizar as doadoras e aumentar o número de participantes na rede. Em 2024, foram registradas 6.625 doadoras, e até maio de 2025, 2.613 mulheres já haviam doado (</w:t>
+      </w:r>
+      <w:r>
+        <w:t>Distrito Federal</w:t>
+      </w:r>
+      <w:r>
+        <w:t>, 2025</w:t>
+      </w:r>
+      <w:r>
+        <w:t>c</w:t>
+      </w:r>
+      <w:r>
+        <w:t>).</w:t>
+      </w:r>
+    </w:p>
+    <w:p>
+      <w:pPr>
+        <w:pStyle w:val="NormalWeb"/>
+      </w:pPr>
+      <w:r>
+        <w:t>Essas ações demonstram como o poder público pode contribuir para ampliar o alcance da doação de leite humano e fortalecer a solidariedade.</w:t>
+      </w:r>
+    </w:p>
+    <w:p>
+      <w:pPr>
+        <w:pStyle w:val="NormalWeb"/>
+      </w:pPr>
+    </w:p>
+    <w:p>
+      <w:pPr>
+        <w:pStyle w:val="Ttulo2"/>
+      </w:pPr>
+      <w:bookmarkStart w:id="6" w:name="_Toc214356786"/>
+      <w:proofErr w:type="gramStart"/>
+      <w:r>
+        <w:t>2.3 ATUAÇÃO</w:t>
+      </w:r>
+      <w:proofErr w:type="gramEnd"/>
+      <w:r>
+        <w:t xml:space="preserve"> DO POSTO DE COLETA DE LEITE HUMANO NO HOSPITAL DAS CLÍNICAS SAMUEL LIBÂNIO</w:t>
+      </w:r>
       <w:bookmarkEnd w:id="6"/>
-    </w:p>
-    <w:p>
-      <w:pPr>
-        <w:pStyle w:val="NormalWeb"/>
-      </w:pPr>
-      <w:r>
-        <w:t>A doação de leite materno é um ato voluntário essencial para a sobrevivência de muitos recém-nascidos, mas ainda enfrenta baixa adesão. Por isso, políticas públicas de incentivo são importantes para estimular novas doadoras.</w:t>
-      </w:r>
-    </w:p>
-    <w:p>
-      <w:pPr>
-        <w:pStyle w:val="NormalWeb"/>
-      </w:pPr>
-      <w:r>
-        <w:t xml:space="preserve">Um exemplo é a Lei nº 7.711/2025, sancionada no Distrito Federal, que garante isenção da taxa de inscrição em concursos públicos do </w:t>
-      </w:r>
-      <w:r>
-        <w:t>governo</w:t>
-      </w:r>
-      <w:r>
-        <w:t xml:space="preserve"> para mulheres que comprovem doação regular de leite materno — pelo menos duas doações mensais durante três meses, nos três anos anteriores à inscrição (Distrito Federal, 2025</w:t>
-      </w:r>
-      <w:r>
-        <w:t>a; 2025b</w:t>
-      </w:r>
-      <w:r>
-        <w:t>).</w:t>
-      </w:r>
-    </w:p>
-    <w:p>
-      <w:pPr>
-        <w:pStyle w:val="NormalWeb"/>
-      </w:pPr>
-      <w:r>
-        <w:t>De acordo com a Secretaria de Saúde do DF, essa medida busca valorizar as doadoras e aumentar o número de participantes na rede. Em 2024, foram registradas 6.625 doadoras, e até maio de 2025, 2.613 mulheres já haviam doado (</w:t>
-      </w:r>
-      <w:r>
-        <w:t>Distrito Federal</w:t>
-      </w:r>
-      <w:r>
-        <w:t>, 2025</w:t>
-      </w:r>
-      <w:r>
-        <w:t>c</w:t>
-      </w:r>
-      <w:r>
-        <w:t>).</w:t>
-      </w:r>
-    </w:p>
-    <w:p>
-      <w:pPr>
-        <w:pStyle w:val="NormalWeb"/>
-      </w:pPr>
-      <w:r>
-        <w:t>Essas ações demonstram como o poder público pode contribuir para ampliar o alcance da doação de leite humano e fortalecer a solidariedade.</w:t>
-      </w:r>
-    </w:p>
-    <w:p>
-      <w:pPr>
-        <w:pStyle w:val="NormalWeb"/>
-      </w:pPr>
-    </w:p>
-    <w:p>
-      <w:pPr>
-        <w:pStyle w:val="Ttulo2"/>
-      </w:pPr>
-      <w:bookmarkStart w:id="7" w:name="_Toc214356786"/>
-      <w:proofErr w:type="gramStart"/>
-      <w:r>
-        <w:t>2.3 ATUAÇÃO</w:t>
-      </w:r>
-      <w:proofErr w:type="gramEnd"/>
-      <w:r>
-        <w:t xml:space="preserve"> DO POSTO DE COLETA DE LEITE HUMANO NO HOSPITAL DAS CLÍNICAS SAMUEL LIBÂNIO</w:t>
-      </w:r>
-      <w:bookmarkEnd w:id="7"/>
     </w:p>
     <w:p>
       <w:pPr>
@@ -11410,14 +11408,14 @@
       <w:pPr>
         <w:pStyle w:val="Ttulo2"/>
       </w:pPr>
-      <w:bookmarkStart w:id="8" w:name="_Toc214356787"/>
+      <w:bookmarkStart w:id="7" w:name="_Toc214356787"/>
       <w:r>
         <w:t>2.4</w:t>
       </w:r>
       <w:r>
         <w:t xml:space="preserve"> TRABALHOS RELACIONADOS</w:t>
       </w:r>
-      <w:bookmarkEnd w:id="8"/>
+      <w:bookmarkEnd w:id="7"/>
     </w:p>
     <w:p>
       <w:pPr>
@@ -11561,7 +11559,7 @@
       <w:pPr>
         <w:pStyle w:val="Legenda"/>
       </w:pPr>
-      <w:bookmarkStart w:id="9" w:name="_Toc214372904"/>
+      <w:bookmarkStart w:id="8" w:name="_Toc214372904"/>
       <w:r>
         <w:t xml:space="preserve">FIGURA </w:t>
       </w:r>
@@ -11576,7 +11574,7 @@
       <w:r>
         <w:t xml:space="preserve"> – Aplicativo Doe Leite</w:t>
       </w:r>
-      <w:bookmarkEnd w:id="9"/>
+      <w:bookmarkEnd w:id="8"/>
     </w:p>
     <w:p>
       <w:r>
@@ -11756,8 +11754,8 @@
       <w:pPr>
         <w:pStyle w:val="Ttulo1"/>
       </w:pPr>
-      <w:bookmarkStart w:id="10" w:name="_Toc214356788"/>
-      <w:bookmarkStart w:id="11" w:name="_Toc192060079"/>
+      <w:bookmarkStart w:id="9" w:name="_Toc214356788"/>
+      <w:bookmarkStart w:id="10" w:name="_Toc192060079"/>
       <w:proofErr w:type="gramStart"/>
       <w:r>
         <w:lastRenderedPageBreak/>
@@ -11767,7 +11765,7 @@
       <w:r>
         <w:t xml:space="preserve"> OBJETIVO DO PROJETO</w:t>
       </w:r>
-      <w:bookmarkEnd w:id="10"/>
+      <w:bookmarkEnd w:id="9"/>
     </w:p>
     <w:p>
       <w:pPr>
@@ -11802,63 +11800,128 @@
       <w:pPr>
         <w:pStyle w:val="Ttulo2"/>
       </w:pPr>
-      <w:bookmarkStart w:id="12" w:name="_Toc192060081"/>
-      <w:bookmarkStart w:id="13" w:name="_Toc214356789"/>
+      <w:bookmarkStart w:id="11" w:name="_Toc192060081"/>
+      <w:bookmarkStart w:id="12" w:name="_Toc214356789"/>
       <w:proofErr w:type="gramStart"/>
       <w:r>
         <w:t xml:space="preserve">3.1 </w:t>
       </w:r>
+      <w:bookmarkEnd w:id="11"/>
+      <w:r>
+        <w:t>FORMULAÇÃO</w:t>
+      </w:r>
+      <w:proofErr w:type="gramEnd"/>
+      <w:r>
+        <w:t xml:space="preserve"> DO PROBLEMA</w:t>
+      </w:r>
       <w:bookmarkEnd w:id="12"/>
-      <w:r>
-        <w:t>FORMULAÇÃO</w:t>
+    </w:p>
+    <w:p>
+      <w:pPr>
+        <w:pStyle w:val="NormalWeb"/>
+      </w:pPr>
+      <w:r>
+        <w:t>A escassez de informações sobre os métodos de doação, coleta e uso do recurso do leite materno acarreta em problemas para as lactantes que produzem muito leite e acaba</w:t>
+      </w:r>
+      <w:r>
+        <w:t xml:space="preserve">m </w:t>
+      </w:r>
+      <w:r>
+        <w:t xml:space="preserve">não o aproveitando, </w:t>
+      </w:r>
+      <w:r>
+        <w:t>quanto para os recém</w:t>
+      </w:r>
+      <w:r>
+        <w:t>-</w:t>
+      </w:r>
+      <w:r>
+        <w:t>nascido</w:t>
+      </w:r>
+      <w:r>
+        <w:t>s</w:t>
+      </w:r>
+      <w:r>
+        <w:t xml:space="preserve"> </w:t>
+      </w:r>
+      <w:proofErr w:type="gramStart"/>
+      <w:r>
+        <w:t>que que</w:t>
       </w:r>
       <w:proofErr w:type="gramEnd"/>
       <w:r>
-        <w:t xml:space="preserve"> DO PROBLEMA</w:t>
-      </w:r>
-      <w:bookmarkEnd w:id="13"/>
+        <w:t xml:space="preserve"> podem possuir problemas com o leite da própria mãe ou ela não produzir leite o suficien</w:t>
+      </w:r>
+      <w:r>
+        <w:t>t</w:t>
+      </w:r>
+      <w:r>
+        <w:t>e para alimentar a criança.</w:t>
+      </w:r>
     </w:p>
     <w:p>
       <w:pPr>
         <w:pStyle w:val="NormalWeb"/>
       </w:pPr>
       <w:r>
-        <w:t>A escassez de informações sobre os métodos de doação, coleta e uso do recurso do leite materno acarreta em problemas para as lactantes que produzem muito leite e acaba</w:t>
-      </w:r>
-      <w:r>
-        <w:t xml:space="preserve">m </w:t>
-      </w:r>
-      <w:r>
-        <w:t xml:space="preserve">não o aproveitando, </w:t>
-      </w:r>
-      <w:r>
-        <w:t>quanto para os recém</w:t>
-      </w:r>
-      <w:r>
-        <w:t>-</w:t>
-      </w:r>
-      <w:r>
-        <w:t>nascido</w:t>
-      </w:r>
-      <w:r>
-        <w:t>s</w:t>
-      </w:r>
-      <w:r>
-        <w:t xml:space="preserve"> </w:t>
+        <w:t>É</w:t>
+      </w:r>
+      <w:r>
+        <w:t xml:space="preserve"> importante destacar o depoimento da enfermeira </w:t>
+      </w:r>
+      <w:proofErr w:type="spellStart"/>
+      <w:r>
+        <w:t>Jamila</w:t>
+      </w:r>
+      <w:proofErr w:type="spellEnd"/>
+      <w:r>
+        <w:t xml:space="preserve"> Leal, profissional </w:t>
+      </w:r>
+      <w:r>
+        <w:t>da HCSL</w:t>
+      </w:r>
+      <w:r>
+        <w:t xml:space="preserve">. Em entrevista para o G1 Sul de Minas, </w:t>
+      </w:r>
+      <w:r>
+        <w:t>a enfermeira</w:t>
+      </w:r>
+      <w:r>
+        <w:t xml:space="preserve"> ressalta a importância da doação de leite materno para salvar vidas e a dedicação da equipe em oferecer suporte completo às doadoras, desde a orientação até a c</w:t>
+      </w:r>
+      <w:r>
+        <w:t>oleta segura do leite na residência</w:t>
+      </w:r>
+      <w:r>
+        <w:t xml:space="preserve"> das </w:t>
+      </w:r>
+      <w:r>
+        <w:t>lactantes</w:t>
+      </w:r>
+      <w:r>
+        <w:t xml:space="preserve">. Ela enfatiza que cada gesto de solidariedade ajuda a garantir a nutrição adequada dos recém-nascidos internados, especialmente os mais vulneráveis, e reforça o convite para que mais </w:t>
+      </w:r>
+      <w:r>
+        <w:t xml:space="preserve">lactantes </w:t>
+      </w:r>
+      <w:r>
+        <w:t>participem dessa corrente do bem (G1 Sul de Minas, 2025).</w:t>
+      </w:r>
+    </w:p>
+    <w:p>
+      <w:pPr>
+        <w:pStyle w:val="NormalWeb"/>
+      </w:pPr>
+      <w:r>
+        <w:t xml:space="preserve">Uma entrevista presencial com </w:t>
       </w:r>
       <w:proofErr w:type="gramStart"/>
       <w:r>
-        <w:t>que que</w:t>
+        <w:t>a Sara</w:t>
       </w:r>
       <w:proofErr w:type="gramEnd"/>
       <w:r>
-        <w:t xml:space="preserve"> podem possuir problemas com o leite da própria mãe ou ela não produzir leite o suficien</w:t>
-      </w:r>
-      <w:r>
-        <w:t>t</w:t>
-      </w:r>
-      <w:r>
-        <w:t>e para alimentar a criança.</w:t>
+        <w:t xml:space="preserve"> Elisa Capelo de Lima, estudante do 5º período de Enfermagem da FAI, também permitiu conhecer e analisar as atividades e entender algumas dificuldades que essa área da saúde enfrenta (Lima, 2025). </w:t>
       </w:r>
     </w:p>
     <w:p>
@@ -11866,48 +11929,19 @@
         <w:pStyle w:val="NormalWeb"/>
       </w:pPr>
       <w:r>
-        <w:t>É</w:t>
-      </w:r>
-      <w:r>
-        <w:t xml:space="preserve"> importante destacar o depoimento da enfermeira </w:t>
-      </w:r>
-      <w:proofErr w:type="spellStart"/>
-      <w:r>
-        <w:t>Jamila</w:t>
-      </w:r>
-      <w:proofErr w:type="spellEnd"/>
-      <w:r>
-        <w:t xml:space="preserve"> Leal, profissional </w:t>
-      </w:r>
-      <w:r>
-        <w:t>da HCSL</w:t>
-      </w:r>
-      <w:r>
-        <w:t xml:space="preserve">. Em entrevista para o G1 Sul de Minas, </w:t>
-      </w:r>
-      <w:r>
-        <w:t>a enfermeira</w:t>
-      </w:r>
-      <w:r>
-        <w:t xml:space="preserve"> ressalta a importância da doação de leite materno para salvar vidas e a dedicação da equipe em oferecer suporte completo às doadoras, desde a orientação até a c</w:t>
-      </w:r>
-      <w:r>
-        <w:t>oleta segura do leite na residência</w:t>
-      </w:r>
-      <w:r>
-        <w:t xml:space="preserve"> das </w:t>
-      </w:r>
-      <w:r>
-        <w:t>lactantes</w:t>
-      </w:r>
-      <w:r>
-        <w:t xml:space="preserve">. Ela enfatiza que cada gesto de solidariedade ajuda a garantir a nutrição adequada dos recém-nascidos internados, especialmente os mais vulneráveis, e reforça o convite para que mais </w:t>
-      </w:r>
-      <w:r>
-        <w:t xml:space="preserve">lactantes </w:t>
-      </w:r>
-      <w:r>
-        <w:t>participem dessa corrente do bem (G1 Sul de Minas, 2025).</w:t>
+        <w:t xml:space="preserve">Com base nas informações </w:t>
+      </w:r>
+      <w:r>
+        <w:t xml:space="preserve">obtidas, </w:t>
+      </w:r>
+      <w:r>
+        <w:t>é possível averiguar que a visibilidade e meios de contato com os órgãos responsáveis pela coleta, armazenamento e distribuição são feitas por meio de algumas campanhas realizadas ao longo do ano pelo Governo Federal, sem um recurso tecnológico mais prático. Também é possível perceber que o processo de divulgação da coleta ou distribuição não é realizado de forma categórica, sem datas</w:t>
+      </w:r>
+      <w:r>
+        <w:t xml:space="preserve"> e i</w:t>
+      </w:r>
+      <w:r>
+        <w:t>ntervalos padronizados ou postos de coleta com fácil localização.</w:t>
       </w:r>
     </w:p>
     <w:p>
@@ -11915,42 +11949,6 @@
         <w:pStyle w:val="NormalWeb"/>
       </w:pPr>
       <w:r>
-        <w:t xml:space="preserve">Uma entrevista presencial com </w:t>
-      </w:r>
-      <w:proofErr w:type="gramStart"/>
-      <w:r>
-        <w:t>a Sara</w:t>
-      </w:r>
-      <w:proofErr w:type="gramEnd"/>
-      <w:r>
-        <w:t xml:space="preserve"> Elisa Capelo de Lima, estudante do 5º período de Enfermagem da FAI, também permitiu conhecer e analisar as atividades e entender algumas dificuldades que essa área da saúde enfrenta (Lima, 2025). </w:t>
-      </w:r>
-    </w:p>
-    <w:p>
-      <w:pPr>
-        <w:pStyle w:val="NormalWeb"/>
-      </w:pPr>
-      <w:r>
-        <w:t xml:space="preserve">Com base nas informações </w:t>
-      </w:r>
-      <w:r>
-        <w:t xml:space="preserve">obtidas, </w:t>
-      </w:r>
-      <w:r>
-        <w:t>é possível averiguar que a visibilidade e meios de contato com os órgãos responsáveis pela coleta, armazenamento e distribuição são feitas por meio de algumas campanhas realizadas ao longo do ano pelo Governo Federal, sem um recurso tecnológico mais prático. Também é possível perceber que o processo de divulgação da coleta ou distribuição não é realizado de forma categórica, sem datas</w:t>
-      </w:r>
-      <w:r>
-        <w:t xml:space="preserve"> e i</w:t>
-      </w:r>
-      <w:r>
-        <w:t>ntervalos padronizados ou postos de coleta com fácil localização.</w:t>
-      </w:r>
-    </w:p>
-    <w:p>
-      <w:pPr>
-        <w:pStyle w:val="NormalWeb"/>
-      </w:pPr>
-      <w:r>
         <w:t xml:space="preserve">Os desafios aqui citados permitem entender que uma solução automatizada por meio de um sistema de </w:t>
       </w:r>
       <w:r>
@@ -11970,12 +11968,12 @@
       <w:pPr>
         <w:pStyle w:val="Ttulo2"/>
       </w:pPr>
-      <w:bookmarkStart w:id="14" w:name="_Toc214356790"/>
+      <w:bookmarkStart w:id="13" w:name="_Toc214356790"/>
       <w:r>
         <w:lastRenderedPageBreak/>
         <w:t>3.2 OBJETIVOS</w:t>
       </w:r>
-      <w:bookmarkEnd w:id="14"/>
+      <w:bookmarkEnd w:id="13"/>
     </w:p>
     <w:p>
       <w:pPr>
@@ -12410,11 +12408,11 @@
       <w:pPr>
         <w:pStyle w:val="Ttulo2"/>
       </w:pPr>
-      <w:bookmarkStart w:id="15" w:name="_Toc214356791"/>
+      <w:bookmarkStart w:id="14" w:name="_Toc214356791"/>
       <w:r>
         <w:t>3.3 JUSTIFICATIVA</w:t>
       </w:r>
-      <w:bookmarkEnd w:id="15"/>
+      <w:bookmarkEnd w:id="14"/>
     </w:p>
     <w:p>
       <w:pPr>
@@ -12476,7 +12474,7 @@
       <w:r>
         <w:t>.</w:t>
       </w:r>
-      <w:bookmarkEnd w:id="11"/>
+      <w:bookmarkEnd w:id="10"/>
     </w:p>
     <w:p>
       <w:pPr>
@@ -12487,7 +12485,7 @@
       <w:pPr>
         <w:pStyle w:val="Ttulo2"/>
       </w:pPr>
-      <w:bookmarkStart w:id="16" w:name="_Toc214356792"/>
+      <w:bookmarkStart w:id="15" w:name="_Toc214356792"/>
       <w:r>
         <w:t>3.</w:t>
       </w:r>
@@ -12497,7 +12495,7 @@
       <w:r>
         <w:t xml:space="preserve"> NÍVEIS DE DECISÃO E GRUPOS FUNCIONAIS ATENDIDOS</w:t>
       </w:r>
-      <w:bookmarkEnd w:id="16"/>
+      <w:bookmarkEnd w:id="15"/>
     </w:p>
     <w:p>
       <w:r>
@@ -12664,7 +12662,7 @@
       <w:pPr>
         <w:pStyle w:val="Ttulo2"/>
       </w:pPr>
-      <w:bookmarkStart w:id="17" w:name="_Toc214356793"/>
+      <w:bookmarkStart w:id="16" w:name="_Toc214356793"/>
     </w:p>
     <w:p>
       <w:pPr>
@@ -12678,7 +12676,7 @@
       <w:r>
         <w:t xml:space="preserve"> AOS OBJETIVOS DE DESENVOLVIMENTO SUSTENTÁVEL (ODS)</w:t>
       </w:r>
-      <w:bookmarkEnd w:id="17"/>
+      <w:bookmarkEnd w:id="16"/>
     </w:p>
     <w:p>
       <w:pPr>
@@ -12800,7 +12798,7 @@
       <w:pPr>
         <w:pStyle w:val="Ttulo2"/>
       </w:pPr>
-      <w:bookmarkStart w:id="18" w:name="_Toc214356794"/>
+      <w:bookmarkStart w:id="17" w:name="_Toc214356794"/>
       <w:proofErr w:type="gramStart"/>
       <w:r>
         <w:t>3.6 MODELO</w:t>
@@ -12809,7 +12807,7 @@
       <w:r>
         <w:t xml:space="preserve"> DE NEGÓCIO</w:t>
       </w:r>
-      <w:bookmarkEnd w:id="18"/>
+      <w:bookmarkEnd w:id="17"/>
     </w:p>
     <w:p>
       <w:r>
@@ -12856,7 +12854,7 @@
       <w:pPr>
         <w:pStyle w:val="Ttulo1"/>
       </w:pPr>
-      <w:bookmarkStart w:id="19" w:name="_Toc214356795"/>
+      <w:bookmarkStart w:id="18" w:name="_Toc214356795"/>
       <w:proofErr w:type="gramStart"/>
       <w:r>
         <w:lastRenderedPageBreak/>
@@ -12866,6 +12864,82 @@
       <w:r>
         <w:t xml:space="preserve"> MÉTODOS GERENCIAIS</w:t>
       </w:r>
+      <w:bookmarkEnd w:id="18"/>
+    </w:p>
+    <w:p>
+      <w:pPr>
+        <w:pStyle w:val="NormalWeb"/>
+      </w:pPr>
+      <w:r>
+        <w:t>N</w:t>
+      </w:r>
+      <w:r>
+        <w:t>esse capítulo são</w:t>
+      </w:r>
+      <w:r>
+        <w:t xml:space="preserve"> apresentado</w:t>
+      </w:r>
+      <w:r>
+        <w:t>s</w:t>
+      </w:r>
+      <w:r>
+        <w:t xml:space="preserve"> os métodos </w:t>
+      </w:r>
+      <w:r>
+        <w:t>e modelos de gerenciamento que são</w:t>
+      </w:r>
+      <w:r>
+        <w:t xml:space="preserve"> utilizado</w:t>
+      </w:r>
+      <w:r>
+        <w:t>s</w:t>
+      </w:r>
+      <w:r>
+        <w:t xml:space="preserve"> no projeto com o objetivo de demostrar os </w:t>
+      </w:r>
+      <w:r>
+        <w:t xml:space="preserve">conceitos e </w:t>
+      </w:r>
+      <w:r>
+        <w:t xml:space="preserve">esforços </w:t>
+      </w:r>
+      <w:r>
+        <w:t xml:space="preserve">de gestão aplicados para abertura, planejamento, monitoramento e controle e encerramento bem-sucedido deste </w:t>
+      </w:r>
+      <w:r>
+        <w:t>empreendimento</w:t>
+      </w:r>
+      <w:r>
+        <w:t xml:space="preserve"> temporário.</w:t>
+      </w:r>
+    </w:p>
+    <w:p>
+      <w:pPr>
+        <w:pStyle w:val="NormalWeb"/>
+      </w:pPr>
+    </w:p>
+    <w:p>
+      <w:pPr>
+        <w:pStyle w:val="Ttulo2"/>
+      </w:pPr>
+      <w:bookmarkStart w:id="19" w:name="_Toc214356796"/>
+      <w:proofErr w:type="gramStart"/>
+      <w:r>
+        <w:t>4.</w:t>
+      </w:r>
+      <w:r>
+        <w:t>1</w:t>
+      </w:r>
+      <w:r>
+        <w:t xml:space="preserve"> </w:t>
+      </w:r>
+      <w:r>
+        <w:t>GERENCIAMENTO</w:t>
+      </w:r>
+      <w:proofErr w:type="gramEnd"/>
+      <w:r>
+        <w:t xml:space="preserve"> DO PROJETO</w:t>
+      </w:r>
       <w:bookmarkEnd w:id="19"/>
     </w:p>
     <w:p>
@@ -12873,131 +12947,55 @@
         <w:pStyle w:val="NormalWeb"/>
       </w:pPr>
       <w:r>
-        <w:t>N</w:t>
-      </w:r>
-      <w:r>
-        <w:t>esse capítulo são</w:t>
-      </w:r>
-      <w:r>
-        <w:t xml:space="preserve"> apresentado</w:t>
-      </w:r>
-      <w:r>
-        <w:t>s</w:t>
-      </w:r>
-      <w:r>
-        <w:t xml:space="preserve"> os métodos </w:t>
-      </w:r>
-      <w:r>
-        <w:t>e modelos de gerenciamento que são</w:t>
-      </w:r>
-      <w:r>
-        <w:t xml:space="preserve"> utilizado</w:t>
-      </w:r>
-      <w:r>
-        <w:t>s</w:t>
-      </w:r>
-      <w:r>
-        <w:t xml:space="preserve"> no projeto com o objetivo de demostrar os </w:t>
-      </w:r>
-      <w:r>
-        <w:t xml:space="preserve">conceitos e </w:t>
-      </w:r>
-      <w:r>
-        <w:t xml:space="preserve">esforços </w:t>
-      </w:r>
-      <w:r>
-        <w:t xml:space="preserve">de gestão aplicados para abertura, planejamento, monitoramento e controle e encerramento bem-sucedido deste </w:t>
-      </w:r>
-      <w:r>
-        <w:t>empreendimento</w:t>
-      </w:r>
-      <w:r>
-        <w:t xml:space="preserve"> temporário.</w:t>
+        <w:t xml:space="preserve">O termo de abertura do projeto apresenta os aspectos iniciais do projeto, incluindo </w:t>
+      </w:r>
+      <w:proofErr w:type="gramStart"/>
+      <w:r>
+        <w:t>seus objetivos, escopo, justificativa</w:t>
+      </w:r>
+      <w:proofErr w:type="gramEnd"/>
+      <w:r>
+        <w:t xml:space="preserve"> e premissas básicas. Já o Business Case oferece uma análise aprofundada dos benefícios, custos e impactos esperados, auxiliando na tomada de decisão e na viabilidade da iniciativa. O cronograma do projeto detalha a sequência temporal das atividades, destacando prazos, </w:t>
+      </w:r>
+      <w:proofErr w:type="gramStart"/>
+      <w:r>
+        <w:t>marcos importantes</w:t>
+      </w:r>
+      <w:proofErr w:type="gramEnd"/>
+      <w:r>
+        <w:t xml:space="preserve"> e dependências entre tarefas, servindo como referência para o acompanhamento do progresso do projeto.</w:t>
       </w:r>
     </w:p>
     <w:p>
       <w:pPr>
         <w:pStyle w:val="NormalWeb"/>
       </w:pPr>
+      <w:r>
+        <w:t>As saídas dos processos de gerenciamento de projetos encontram-se no Apêndice A.</w:t>
+      </w:r>
+    </w:p>
+    <w:p>
+      <w:pPr>
+        <w:pStyle w:val="NormalWeb"/>
+      </w:pPr>
     </w:p>
     <w:p>
       <w:pPr>
         <w:pStyle w:val="Ttulo2"/>
       </w:pPr>
-      <w:bookmarkStart w:id="20" w:name="_Toc214356796"/>
+      <w:bookmarkStart w:id="20" w:name="_Toc214356797"/>
       <w:proofErr w:type="gramStart"/>
       <w:r>
-        <w:t>4.</w:t>
-      </w:r>
-      <w:r>
-        <w:t>1</w:t>
-      </w:r>
-      <w:r>
-        <w:t xml:space="preserve"> </w:t>
-      </w:r>
-      <w:r>
-        <w:t>GERENCIAMENTO</w:t>
+        <w:t xml:space="preserve">4.2 </w:t>
+      </w:r>
+      <w:r>
+        <w:t>MODELO</w:t>
       </w:r>
       <w:proofErr w:type="gramEnd"/>
       <w:r>
-        <w:t xml:space="preserve"> DO PROJETO</w:t>
+        <w:t xml:space="preserve"> DE CICLO DE VIDA</w:t>
       </w:r>
       <w:bookmarkEnd w:id="20"/>
-    </w:p>
-    <w:p>
-      <w:pPr>
-        <w:pStyle w:val="NormalWeb"/>
-      </w:pPr>
-      <w:r>
-        <w:t xml:space="preserve">O termo de abertura do projeto apresenta os aspectos iniciais do projeto, incluindo </w:t>
-      </w:r>
-      <w:proofErr w:type="gramStart"/>
-      <w:r>
-        <w:t>seus objetivos, escopo, justificativa</w:t>
-      </w:r>
-      <w:proofErr w:type="gramEnd"/>
-      <w:r>
-        <w:t xml:space="preserve"> e premissas básicas. Já o Business Case oferece uma análise aprofundada dos benefícios, custos e impactos esperados, auxiliando na tomada de decisão e na viabilidade da iniciativa. O cronograma do projeto detalha a sequência temporal das atividades, destacando prazos, </w:t>
-      </w:r>
-      <w:proofErr w:type="gramStart"/>
-      <w:r>
-        <w:t>marcos importantes</w:t>
-      </w:r>
-      <w:proofErr w:type="gramEnd"/>
-      <w:r>
-        <w:t xml:space="preserve"> e dependências entre tarefas, servindo como referência para o acompanhamento do progresso do projeto.</w:t>
-      </w:r>
-    </w:p>
-    <w:p>
-      <w:pPr>
-        <w:pStyle w:val="NormalWeb"/>
-      </w:pPr>
-      <w:r>
-        <w:t>As saídas dos processos de gerenciamento de projetos encontram-se no Apêndice A.</w:t>
-      </w:r>
-    </w:p>
-    <w:p>
-      <w:pPr>
-        <w:pStyle w:val="NormalWeb"/>
-      </w:pPr>
-    </w:p>
-    <w:p>
-      <w:pPr>
-        <w:pStyle w:val="Ttulo2"/>
-      </w:pPr>
-      <w:bookmarkStart w:id="21" w:name="_Toc214356797"/>
-      <w:proofErr w:type="gramStart"/>
-      <w:r>
-        <w:t xml:space="preserve">4.2 </w:t>
-      </w:r>
-      <w:r>
-        <w:t>MODELO</w:t>
-      </w:r>
-      <w:proofErr w:type="gramEnd"/>
-      <w:r>
-        <w:t xml:space="preserve"> DE CICLO DE VIDA</w:t>
-      </w:r>
-      <w:bookmarkEnd w:id="21"/>
       <w:r>
         <w:t xml:space="preserve"> </w:t>
       </w:r>
@@ -13968,7 +13966,7 @@
       <w:pPr>
         <w:pStyle w:val="Legenda"/>
       </w:pPr>
-      <w:bookmarkStart w:id="22" w:name="_Toc214372913"/>
+      <w:bookmarkStart w:id="21" w:name="_Toc214372913"/>
       <w:r>
         <w:t xml:space="preserve">QUADRO </w:t>
       </w:r>
@@ -13992,26 +13990,26 @@
       <w:r>
         <w:t>Incrementos previstos</w:t>
       </w:r>
+      <w:bookmarkEnd w:id="21"/>
+    </w:p>
+    <w:p>
+      <w:pPr>
+        <w:pStyle w:val="Ttulo2"/>
+      </w:pPr>
+      <w:bookmarkStart w:id="22" w:name="_Toc214356798"/>
+      <w:r>
+        <w:t>4.</w:t>
+      </w:r>
+      <w:r>
+        <w:t>3</w:t>
+      </w:r>
+      <w:r>
+        <w:t xml:space="preserve"> </w:t>
+      </w:r>
+      <w:r>
+        <w:t>RECURSOS NECESSÁRIOS</w:t>
+      </w:r>
       <w:bookmarkEnd w:id="22"/>
-    </w:p>
-    <w:p>
-      <w:pPr>
-        <w:pStyle w:val="Ttulo2"/>
-      </w:pPr>
-      <w:bookmarkStart w:id="23" w:name="_Toc214356798"/>
-      <w:r>
-        <w:t>4.</w:t>
-      </w:r>
-      <w:r>
-        <w:t>3</w:t>
-      </w:r>
-      <w:r>
-        <w:t xml:space="preserve"> </w:t>
-      </w:r>
-      <w:r>
-        <w:t>RECURSOS NECESSÁRIOS</w:t>
-      </w:r>
-      <w:bookmarkEnd w:id="23"/>
     </w:p>
     <w:p>
       <w:pPr>
@@ -14945,7 +14943,7 @@
       <w:pPr>
         <w:pStyle w:val="Ttulo2"/>
       </w:pPr>
-      <w:bookmarkStart w:id="24" w:name="_Toc214356799"/>
+      <w:bookmarkStart w:id="23" w:name="_Toc214356799"/>
       <w:proofErr w:type="gramStart"/>
       <w:r>
         <w:t>4.</w:t>
@@ -14960,7 +14958,7 @@
       <w:r>
         <w:t xml:space="preserve"> DE DESEMPENHO</w:t>
       </w:r>
-      <w:bookmarkEnd w:id="24"/>
+      <w:bookmarkEnd w:id="23"/>
       <w:r>
         <w:t xml:space="preserve"> </w:t>
       </w:r>
@@ -15286,7 +15284,7 @@
       <w:pPr>
         <w:pStyle w:val="Legenda"/>
       </w:pPr>
-      <w:bookmarkStart w:id="25" w:name="_Toc214372905"/>
+      <w:bookmarkStart w:id="24" w:name="_Toc214372905"/>
       <w:r>
         <w:t xml:space="preserve">FIGURA </w:t>
       </w:r>
@@ -15304,7 +15302,7 @@
       <w:r>
         <w:t>Estrutura de pastas do projeto</w:t>
       </w:r>
-      <w:bookmarkEnd w:id="25"/>
+      <w:bookmarkEnd w:id="24"/>
     </w:p>
     <w:p>
       <w:r>
@@ -15357,7 +15355,7 @@
       <w:pPr>
         <w:pStyle w:val="Legenda"/>
       </w:pPr>
-      <w:bookmarkStart w:id="26" w:name="_Toc214372906"/>
+      <w:bookmarkStart w:id="25" w:name="_Toc214372906"/>
       <w:r>
         <w:t xml:space="preserve">FIGURA </w:t>
       </w:r>
@@ -15381,7 +15379,7 @@
       <w:r>
         <w:t>Subdivisão das pastas da documentação do projeto.</w:t>
       </w:r>
-      <w:bookmarkEnd w:id="26"/>
+      <w:bookmarkEnd w:id="25"/>
     </w:p>
     <w:p>
       <w:r>
@@ -15435,7 +15433,7 @@
       <w:pPr>
         <w:pStyle w:val="Legenda"/>
       </w:pPr>
-      <w:bookmarkStart w:id="27" w:name="_Toc214372907"/>
+      <w:bookmarkStart w:id="26" w:name="_Toc214372907"/>
       <w:r>
         <w:t xml:space="preserve">FIGURA </w:t>
       </w:r>
@@ -15456,7 +15454,7 @@
       <w:r>
         <w:t xml:space="preserve"> Subdivisão das pastas de codificação do projeto.</w:t>
       </w:r>
-      <w:bookmarkEnd w:id="27"/>
+      <w:bookmarkEnd w:id="26"/>
     </w:p>
     <w:p>
       <w:r>
@@ -15509,7 +15507,7 @@
       <w:pPr>
         <w:pStyle w:val="Legenda"/>
       </w:pPr>
-      <w:bookmarkStart w:id="28" w:name="_Toc214372908"/>
+      <w:bookmarkStart w:id="27" w:name="_Toc214372908"/>
       <w:r>
         <w:t xml:space="preserve">FIGURA </w:t>
       </w:r>
@@ -15535,7 +15533,7 @@
       <w:r>
         <w:t>.</w:t>
       </w:r>
-      <w:bookmarkEnd w:id="28"/>
+      <w:bookmarkEnd w:id="27"/>
     </w:p>
     <w:p>
       <w:r>
@@ -15645,9 +15643,9 @@
       <w:pPr>
         <w:pStyle w:val="Ttulo1"/>
       </w:pPr>
-      <w:bookmarkStart w:id="29" w:name="_Toc192060090"/>
-      <w:bookmarkStart w:id="30" w:name="_Toc192060091"/>
-      <w:bookmarkStart w:id="31" w:name="_Toc214356800"/>
+      <w:bookmarkStart w:id="28" w:name="_Toc192060090"/>
+      <w:bookmarkStart w:id="29" w:name="_Toc192060091"/>
+      <w:bookmarkStart w:id="30" w:name="_Toc214356800"/>
       <w:proofErr w:type="gramStart"/>
       <w:r>
         <w:lastRenderedPageBreak/>
@@ -15666,97 +15664,178 @@
       <w:r>
         <w:t xml:space="preserve"> REQUISITOS</w:t>
       </w:r>
+      <w:bookmarkEnd w:id="28"/>
       <w:bookmarkEnd w:id="29"/>
       <w:bookmarkEnd w:id="30"/>
+    </w:p>
+    <w:p>
+      <w:pPr>
+        <w:pStyle w:val="NormalWeb"/>
+      </w:pPr>
+      <w:r>
+        <w:t>Este capítulo apresenta os requisitos necessários para</w:t>
+      </w:r>
+      <w:r>
+        <w:t xml:space="preserve"> o desenvolvimento do sistema de software </w:t>
+      </w:r>
+      <w:proofErr w:type="spellStart"/>
+      <w:r>
+        <w:t>Donate</w:t>
+      </w:r>
+      <w:proofErr w:type="spellEnd"/>
+      <w:r>
+        <w:t xml:space="preserve">. A </w:t>
+      </w:r>
+      <w:r>
+        <w:t>e</w:t>
+      </w:r>
+      <w:r>
+        <w:t>specifica</w:t>
+      </w:r>
+      <w:r>
+        <w:t>ção dos requisitos é fundamental para garantir que o sistema atenda às necessidades dos usuários e cumpra seu propósito de forma eficaz. Para isso, são definidos os requisitos funcionais e não funcionais, descrevendo as principais funcionalidades e restrições que devem ser consideradas durante o desenvolvimento do software.</w:t>
+      </w:r>
+    </w:p>
+    <w:p>
+      <w:pPr>
+        <w:pStyle w:val="NormalWeb"/>
+      </w:pPr>
+      <w:r>
+        <w:t xml:space="preserve">Os requisitos </w:t>
+      </w:r>
+      <w:r>
+        <w:t>lev</w:t>
+      </w:r>
+      <w:r>
+        <w:t xml:space="preserve">antados </w:t>
+      </w:r>
+      <w:r>
+        <w:t xml:space="preserve">têm </w:t>
+      </w:r>
+      <w:r>
+        <w:t>com</w:t>
+      </w:r>
+      <w:r>
+        <w:t>o base</w:t>
+      </w:r>
+      <w:r>
+        <w:t xml:space="preserve"> pesquisas sobre a doação de leite </w:t>
+      </w:r>
+      <w:r>
+        <w:t xml:space="preserve">humano </w:t>
+      </w:r>
+      <w:r>
+        <w:t xml:space="preserve">materno, </w:t>
+      </w:r>
+      <w:proofErr w:type="gramStart"/>
+      <w:r>
+        <w:t>entrevistas</w:t>
+      </w:r>
+      <w:proofErr w:type="gramEnd"/>
+      <w:r>
+        <w:t xml:space="preserve"> com profissionais da área e a análise de sistemas similares existentes. A seguir, são detalhados os requisito</w:t>
+      </w:r>
+      <w:r>
+        <w:t>s funcionais e não funcionais e a modelagem de análise realizada</w:t>
+      </w:r>
+      <w:r>
+        <w:t xml:space="preserve"> </w:t>
+      </w:r>
+      <w:r>
+        <w:t xml:space="preserve">para o </w:t>
+      </w:r>
+      <w:r>
+        <w:t>sistema.</w:t>
+      </w:r>
+    </w:p>
+    <w:p/>
+    <w:p>
+      <w:pPr>
+        <w:pStyle w:val="Ttulo2"/>
+      </w:pPr>
+      <w:bookmarkStart w:id="31" w:name="_Toc192060093"/>
+      <w:bookmarkStart w:id="32" w:name="_Toc214356801"/>
+      <w:r>
+        <w:t>5.</w:t>
+      </w:r>
+      <w:r>
+        <w:t>1</w:t>
+      </w:r>
+      <w:r>
+        <w:t xml:space="preserve"> REQUISITOS</w:t>
+      </w:r>
       <w:bookmarkEnd w:id="31"/>
-    </w:p>
-    <w:p>
-      <w:pPr>
-        <w:pStyle w:val="NormalWeb"/>
-      </w:pPr>
-      <w:r>
-        <w:t>Este capítulo apresenta os requisitos necessários para</w:t>
-      </w:r>
-      <w:r>
-        <w:t xml:space="preserve"> o desenvolvimento do sistema de software </w:t>
-      </w:r>
-      <w:proofErr w:type="spellStart"/>
-      <w:r>
-        <w:t>Donate</w:t>
-      </w:r>
-      <w:proofErr w:type="spellEnd"/>
-      <w:r>
-        <w:t xml:space="preserve">. A </w:t>
-      </w:r>
-      <w:r>
-        <w:t>e</w:t>
-      </w:r>
-      <w:r>
-        <w:t>specifica</w:t>
-      </w:r>
-      <w:r>
-        <w:t>ção dos requisitos é fundamental para garantir que o sistema atenda às necessidades dos usuários e cumpra seu propósito de forma eficaz. Para isso, são definidos os requisitos funcionais e não funcionais, descrevendo as principais funcionalidades e restrições que devem ser consideradas durante o desenvolvimento do software.</w:t>
-      </w:r>
-    </w:p>
-    <w:p>
-      <w:pPr>
-        <w:pStyle w:val="NormalWeb"/>
-      </w:pPr>
-      <w:r>
-        <w:t xml:space="preserve">Os requisitos </w:t>
-      </w:r>
-      <w:r>
-        <w:t>lev</w:t>
-      </w:r>
-      <w:r>
-        <w:t xml:space="preserve">antados </w:t>
-      </w:r>
-      <w:r>
-        <w:t xml:space="preserve">têm </w:t>
-      </w:r>
-      <w:r>
-        <w:t>com</w:t>
-      </w:r>
-      <w:r>
-        <w:t>o base</w:t>
-      </w:r>
-      <w:r>
-        <w:t xml:space="preserve"> pesquisas sobre a doação de leite </w:t>
-      </w:r>
-      <w:r>
-        <w:t xml:space="preserve">humano </w:t>
-      </w:r>
-      <w:r>
-        <w:t xml:space="preserve">materno, </w:t>
+      <w:r>
+        <w:t xml:space="preserve"> DO SISTEMA</w:t>
+      </w:r>
+      <w:r>
+        <w:t xml:space="preserve"> DE SOFTWARE</w:t>
+      </w:r>
+      <w:bookmarkEnd w:id="32"/>
+    </w:p>
+    <w:p>
+      <w:pPr>
+        <w:rPr>
+          <w:color w:val="FF0000"/>
+        </w:rPr>
+      </w:pPr>
+      <w:bookmarkStart w:id="33" w:name="_Toc192060094"/>
+      <w:r>
+        <w:t>Os requisitos do sistema de software definem as funcionalidades e restrições necessárias para o desenvolvimento da aplicação. Eles garantem que o sistema atenda às necessidades dos usuários e cumpra seu propósito de facilitar a doação de leite materno</w:t>
+      </w:r>
+      <w:r>
+        <w:t xml:space="preserve"> </w:t>
+      </w:r>
+    </w:p>
+    <w:p>
+      <w:r>
+        <w:t xml:space="preserve">Nesta seção, os requisitos </w:t>
+      </w:r>
+      <w:r>
+        <w:t xml:space="preserve">são </w:t>
+      </w:r>
+      <w:r>
+        <w:t>c</w:t>
+      </w:r>
+      <w:r>
+        <w:t>lassificados em três categorias descritas a seguir.</w:t>
+      </w:r>
+    </w:p>
+    <w:p>
+      <w:r>
+        <w:t>Essenciais: requisitos fundamentais para o funcionamento do sistema. Sem eles, a aplicação não atenderá aos seus objetivos principais.</w:t>
+      </w:r>
+    </w:p>
+    <w:p>
+      <w:r>
+        <w:t>Importantes: requisitos que melhoram a experiência do usuário e a eficiência do sistema, mas que não são indispensáveis para o funcionamento básico.</w:t>
+      </w:r>
+    </w:p>
+    <w:p>
+      <w:r>
+        <w:t xml:space="preserve">Desejáveis: requisitos adicionais que agregam valor ao sistema, proporcionando maior conveniência e aprimoramento, mas que não são prioritários na </w:t>
       </w:r>
       <w:proofErr w:type="gramStart"/>
       <w:r>
-        <w:t>entrevistas</w:t>
+        <w:t>implementação</w:t>
       </w:r>
       <w:proofErr w:type="gramEnd"/>
       <w:r>
-        <w:t xml:space="preserve"> com profissionais da área e a análise de sistemas similares existentes. A seguir, são detalhados os requisito</w:t>
-      </w:r>
-      <w:r>
-        <w:t>s funcionais e não funcionais e a modelagem de análise realizada</w:t>
-      </w:r>
-      <w:r>
-        <w:t xml:space="preserve"> </w:t>
-      </w:r>
-      <w:r>
-        <w:t xml:space="preserve">para o </w:t>
-      </w:r>
-      <w:r>
-        <w:t>sistema.</w:t>
-      </w:r>
-    </w:p>
-    <w:p/>
-    <w:p>
-      <w:pPr>
-        <w:pStyle w:val="Ttulo2"/>
-      </w:pPr>
-      <w:bookmarkStart w:id="32" w:name="_Toc192060093"/>
-      <w:bookmarkStart w:id="33" w:name="_Toc214356801"/>
+        <w:t xml:space="preserve"> inicial.</w:t>
+      </w:r>
+    </w:p>
+    <w:p>
+      <w:bookmarkStart w:id="34" w:name="_Toc198201030"/>
+      <w:r>
+        <w:t>A seguir, são apresentados os requisitos funcionais do sistema, organizados conforme sua classificação.</w:t>
+      </w:r>
+      <w:bookmarkEnd w:id="34"/>
+    </w:p>
+    <w:p>
+      <w:pPr>
+        <w:pStyle w:val="Ttulo3"/>
+      </w:pPr>
+      <w:bookmarkStart w:id="35" w:name="_Toc214356802"/>
       <w:r>
         <w:t>5.</w:t>
       </w:r>
@@ -15764,97 +15843,16 @@
         <w:t>1</w:t>
       </w:r>
       <w:r>
-        <w:t xml:space="preserve"> REQUISITOS</w:t>
-      </w:r>
-      <w:bookmarkEnd w:id="32"/>
-      <w:r>
-        <w:t xml:space="preserve"> DO SISTEMA</w:t>
-      </w:r>
-      <w:r>
-        <w:t xml:space="preserve"> DE SOFTWARE</w:t>
+        <w:t>.1 Requisitos F</w:t>
+      </w:r>
+      <w:r>
+        <w:t>uncionais</w:t>
       </w:r>
       <w:bookmarkEnd w:id="33"/>
-    </w:p>
-    <w:p>
-      <w:pPr>
-        <w:rPr>
-          <w:color w:val="FF0000"/>
-        </w:rPr>
-      </w:pPr>
-      <w:bookmarkStart w:id="34" w:name="_Toc192060094"/>
-      <w:r>
-        <w:t>Os requisitos do sistema de software definem as funcionalidades e restrições necessárias para o desenvolvimento da aplicação. Eles garantem que o sistema atenda às necessidades dos usuários e cumpra seu propósito de facilitar a doação de leite materno</w:t>
-      </w:r>
-      <w:r>
-        <w:t xml:space="preserve"> </w:t>
-      </w:r>
-    </w:p>
-    <w:p>
-      <w:r>
-        <w:t xml:space="preserve">Nesta seção, os requisitos </w:t>
-      </w:r>
-      <w:r>
-        <w:t xml:space="preserve">são </w:t>
-      </w:r>
-      <w:r>
-        <w:t>c</w:t>
-      </w:r>
-      <w:r>
-        <w:t>lassificados em três categorias descritas a seguir.</w:t>
-      </w:r>
-    </w:p>
-    <w:p>
-      <w:r>
-        <w:t>Essenciais: requisitos fundamentais para o funcionamento do sistema. Sem eles, a aplicação não atenderá aos seus objetivos principais.</w:t>
-      </w:r>
-    </w:p>
-    <w:p>
-      <w:r>
-        <w:t>Importantes: requisitos que melhoram a experiência do usuário e a eficiência do sistema, mas que não são indispensáveis para o funcionamento básico.</w:t>
-      </w:r>
-    </w:p>
-    <w:p>
-      <w:r>
-        <w:t xml:space="preserve">Desejáveis: requisitos adicionais que agregam valor ao sistema, proporcionando maior conveniência e aprimoramento, mas que não são prioritários na </w:t>
-      </w:r>
-      <w:proofErr w:type="gramStart"/>
-      <w:r>
-        <w:t>implementação</w:t>
-      </w:r>
-      <w:proofErr w:type="gramEnd"/>
-      <w:r>
-        <w:t xml:space="preserve"> inicial.</w:t>
-      </w:r>
-    </w:p>
-    <w:p>
-      <w:bookmarkStart w:id="35" w:name="_Toc198201030"/>
-      <w:r>
-        <w:t>A seguir, são apresentados os requisitos funcionais do sistema, organizados conforme sua classificação.</w:t>
-      </w:r>
       <w:bookmarkEnd w:id="35"/>
     </w:p>
     <w:p>
-      <w:pPr>
-        <w:pStyle w:val="Ttulo3"/>
-      </w:pPr>
-      <w:bookmarkStart w:id="36" w:name="_Toc214356802"/>
-      <w:r>
-        <w:t>5.</w:t>
-      </w:r>
-      <w:r>
-        <w:t>1</w:t>
-      </w:r>
-      <w:r>
-        <w:t>.1 Requisitos F</w:t>
-      </w:r>
-      <w:r>
-        <w:t>uncionais</w:t>
-      </w:r>
-      <w:bookmarkEnd w:id="34"/>
-      <w:bookmarkEnd w:id="36"/>
-    </w:p>
-    <w:p>
-      <w:bookmarkStart w:id="37" w:name="_Toc192060095"/>
+      <w:bookmarkStart w:id="36" w:name="_Toc192060095"/>
       <w:r>
         <w:t>Os requisitos funcionais descrevem as funcionalidades que o sistema deve oferecer para atender às necessidades dos usuários. Eles foram classificados de acordo com sua prioridade, podendo ser essenciais, importantes ou desejáveis.</w:t>
       </w:r>
@@ -17894,7 +17892,7 @@
       <w:pPr>
         <w:pStyle w:val="Ttulo3"/>
       </w:pPr>
-      <w:bookmarkStart w:id="38" w:name="_Toc214356803"/>
+      <w:bookmarkStart w:id="37" w:name="_Toc214356803"/>
       <w:r>
         <w:t>5.</w:t>
       </w:r>
@@ -17916,8 +17914,8 @@
       <w:r>
         <w:t>uncionais</w:t>
       </w:r>
+      <w:bookmarkEnd w:id="36"/>
       <w:bookmarkEnd w:id="37"/>
-      <w:bookmarkEnd w:id="38"/>
     </w:p>
     <w:p>
       <w:pPr>
@@ -17925,7 +17923,7 @@
           <w:color w:val="FF0000"/>
         </w:rPr>
       </w:pPr>
-      <w:bookmarkStart w:id="39" w:name="_Toc192060096"/>
+      <w:bookmarkStart w:id="38" w:name="_Toc192060096"/>
       <w:r>
         <w:t xml:space="preserve">Os requisitos não funcionais definem as propriedades e restrições do sistema, </w:t>
       </w:r>
@@ -19534,11 +19532,11 @@
       <w:pPr>
         <w:pStyle w:val="Ttulo3"/>
       </w:pPr>
-      <w:bookmarkStart w:id="40" w:name="_Toc214356804"/>
+      <w:bookmarkStart w:id="39" w:name="_Toc214356804"/>
       <w:r>
         <w:t>5.1.3 Principais Regras de Negócio</w:t>
       </w:r>
-      <w:bookmarkEnd w:id="40"/>
+      <w:bookmarkEnd w:id="39"/>
     </w:p>
     <w:p>
       <w:r>
@@ -19781,7 +19779,7 @@
       <w:pPr>
         <w:pStyle w:val="Ttulo2"/>
       </w:pPr>
-      <w:bookmarkStart w:id="41" w:name="_Toc214356805"/>
+      <w:bookmarkStart w:id="40" w:name="_Toc214356805"/>
       <w:proofErr w:type="gramStart"/>
       <w:r>
         <w:t>5.2 ANÁLISE</w:t>
@@ -19790,374 +19788,443 @@
       <w:r>
         <w:t xml:space="preserve"> DOS REQUISITOS</w:t>
       </w:r>
+      <w:bookmarkEnd w:id="40"/>
+    </w:p>
+    <w:p>
+      <w:pPr>
+        <w:pStyle w:val="Ttulo3"/>
+      </w:pPr>
+      <w:bookmarkStart w:id="41" w:name="_Toc214356806"/>
+      <w:r>
+        <w:t xml:space="preserve">5.2.1 </w:t>
+      </w:r>
+      <w:r>
+        <w:t>Visão Funcional</w:t>
+      </w:r>
       <w:bookmarkEnd w:id="41"/>
     </w:p>
     <w:p>
       <w:pPr>
-        <w:pStyle w:val="Ttulo3"/>
-      </w:pPr>
-      <w:bookmarkStart w:id="42" w:name="_Toc214356806"/>
-      <w:r>
-        <w:t xml:space="preserve">5.2.1 </w:t>
-      </w:r>
-      <w:r>
-        <w:t>Visão Funcional</w:t>
-      </w:r>
+        <w:pStyle w:val="NormalWeb"/>
+      </w:pPr>
+      <w:bookmarkStart w:id="42" w:name="_Toc192060098"/>
+      <w:bookmarkEnd w:id="38"/>
+      <w:r>
+        <w:t>A visão funcional do sistema é baseada no modelo de casos de uso, que descreve as interações entre os usuários e o sistema. Essa abordagem permite entender as funcionalidades que o sistema deve</w:t>
+      </w:r>
+      <w:r>
+        <w:t>rá</w:t>
+      </w:r>
+      <w:r>
+        <w:t xml:space="preserve"> oferecer, representando os principais fluxos de event</w:t>
+      </w:r>
+      <w:r>
+        <w:t xml:space="preserve">os e as interações que ocorrem </w:t>
+      </w:r>
+      <w:r>
+        <w:t>com seus atores.</w:t>
+      </w:r>
+      <w:r>
+        <w:t xml:space="preserve"> </w:t>
+      </w:r>
+    </w:p>
+    <w:p>
+      <w:pPr>
+        <w:pStyle w:val="NormalWeb"/>
+      </w:pPr>
+      <w:r>
+        <w:t>O modelo de casos de uso consiste no diagrama de casos de uso, que ilustra as diferentes ações que os usuários podem realizar no sistema, e na descrição dos fluxos de eventos, que detalha os passos envolvidos em cada caso de uso</w:t>
+      </w:r>
+      <w:r>
+        <w:t xml:space="preserve"> (</w:t>
+      </w:r>
+      <w:proofErr w:type="spellStart"/>
+      <w:r>
+        <w:t>Sommerville</w:t>
+      </w:r>
+      <w:proofErr w:type="spellEnd"/>
+      <w:r>
+        <w:t xml:space="preserve">, </w:t>
+      </w:r>
+      <w:r>
+        <w:t>2019</w:t>
+      </w:r>
+      <w:r>
+        <w:t>)</w:t>
+      </w:r>
+      <w:r>
+        <w:t>.</w:t>
+      </w:r>
+    </w:p>
+    <w:p>
+      <w:pPr>
+        <w:pStyle w:val="NormalWeb"/>
+      </w:pPr>
+      <w:bookmarkStart w:id="43" w:name="_Toc192060097"/>
+      <w:r>
+        <w:t>O diagrama e as descrições dos fluxos de eventos estão</w:t>
+      </w:r>
+      <w:r>
+        <w:t xml:space="preserve"> no Apêndice C.</w:t>
+      </w:r>
+      <w:bookmarkEnd w:id="43"/>
+    </w:p>
+    <w:p>
+      <w:pPr>
+        <w:pStyle w:val="NormalWeb"/>
+      </w:pPr>
+      <w:r>
+        <w:rPr>
+          <w:highlight w:val="magenta"/>
+        </w:rPr>
+        <w:t>Diagramas de casos de uso</w:t>
+      </w:r>
+    </w:p>
+    <w:p>
+      <w:pPr>
+        <w:pStyle w:val="NormalWeb"/>
+        <w:rPr>
+          <w:highlight w:val="yellow"/>
+        </w:rPr>
+      </w:pPr>
+      <w:r>
+        <w:rPr>
+          <w:highlight w:val="yellow"/>
+        </w:rPr>
+        <w:t xml:space="preserve">Verificar se ainda existe a </w:t>
+      </w:r>
+      <w:proofErr w:type="gramStart"/>
+      <w:r>
+        <w:rPr>
+          <w:highlight w:val="yellow"/>
+        </w:rPr>
+        <w:t>ator(</w:t>
+      </w:r>
+      <w:proofErr w:type="gramEnd"/>
+      <w:r>
+        <w:rPr>
+          <w:highlight w:val="yellow"/>
+        </w:rPr>
+        <w:t>a) “Receptora” e acertar os nomes dos casos de uso onde ela aparece.</w:t>
+      </w:r>
+    </w:p>
+    <w:p>
+      <w:pPr>
+        <w:pStyle w:val="NormalWeb"/>
+      </w:pPr>
+      <w:r>
+        <w:rPr>
+          <w:highlight w:val="yellow"/>
+        </w:rPr>
+        <w:t>Retirar os casos de uso “Validar dados” e “ir para a tela inicial”.</w:t>
+      </w:r>
+    </w:p>
+    <w:p>
+      <w:pPr>
+        <w:pStyle w:val="NormalWeb"/>
+      </w:pPr>
+      <w:r>
+        <w:rPr>
+          <w:highlight w:val="yellow"/>
+        </w:rPr>
+        <w:t xml:space="preserve">O diagrama “Módulo </w:t>
+      </w:r>
+      <w:proofErr w:type="gramStart"/>
+      <w:r>
+        <w:rPr>
+          <w:highlight w:val="yellow"/>
+        </w:rPr>
+        <w:t>doadora/receptora</w:t>
+      </w:r>
+      <w:proofErr w:type="gramEnd"/>
+      <w:r>
+        <w:rPr>
+          <w:highlight w:val="yellow"/>
+        </w:rPr>
+        <w:t>” não está com uma distribuição de interações equilibrada</w:t>
+      </w:r>
+      <w:r>
+        <w:rPr>
+          <w:highlight w:val="yellow"/>
+        </w:rPr>
+        <w:t xml:space="preserve"> graficamente</w:t>
+      </w:r>
+      <w:r>
+        <w:rPr>
+          <w:highlight w:val="yellow"/>
+        </w:rPr>
+        <w:t>.</w:t>
+      </w:r>
+    </w:p>
+    <w:p>
+      <w:pPr>
+        <w:pStyle w:val="NormalWeb"/>
+      </w:pPr>
+      <w:r>
+        <w:rPr>
+          <w:highlight w:val="yellow"/>
+        </w:rPr>
+        <w:t>No</w:t>
+      </w:r>
+      <w:r>
+        <w:rPr>
+          <w:highlight w:val="yellow"/>
+        </w:rPr>
+        <w:t xml:space="preserve"> módulo de </w:t>
+      </w:r>
+      <w:r>
+        <w:rPr>
+          <w:highlight w:val="yellow"/>
+        </w:rPr>
+        <w:t>“</w:t>
+      </w:r>
+      <w:r>
+        <w:rPr>
+          <w:highlight w:val="yellow"/>
+        </w:rPr>
+        <w:t>cadastro de usuário</w:t>
+      </w:r>
+      <w:r>
+        <w:rPr>
+          <w:highlight w:val="yellow"/>
+        </w:rPr>
+        <w:t>”, incluir confirmação de aceite dos termos de uso do sistema para ser usuário</w:t>
+      </w:r>
+      <w:r>
+        <w:t>.</w:t>
+      </w:r>
+    </w:p>
+    <w:p>
+      <w:pPr>
+        <w:pStyle w:val="NormalWeb"/>
+      </w:pPr>
+      <w:r>
+        <w:rPr>
+          <w:highlight w:val="yellow"/>
+        </w:rPr>
+        <w:t>No módulo de “contato com o suporte”, revisar o nome do segundo caso de uso. Se houver envio de e-mail deve-se incluir o ator “Servidor de e-mail”.</w:t>
+      </w:r>
+    </w:p>
+    <w:p>
+      <w:pPr>
+        <w:pStyle w:val="NormalWeb"/>
+      </w:pPr>
+      <w:r>
+        <w:rPr>
+          <w:highlight w:val="yellow"/>
+        </w:rPr>
+        <w:t>/* Precisa nomear corretamente os diagramas */</w:t>
+      </w:r>
+      <w:bookmarkStart w:id="44" w:name="_Toc214356807"/>
+    </w:p>
+    <w:p>
+      <w:pPr>
+        <w:pStyle w:val="NormalWeb"/>
+      </w:pPr>
+      <w:bookmarkStart w:id="45" w:name="_GoBack"/>
+      <w:bookmarkEnd w:id="45"/>
+      <w:r>
+        <w:lastRenderedPageBreak/>
+        <w:t>5.2.</w:t>
+      </w:r>
+      <w:r>
+        <w:t>2</w:t>
+      </w:r>
+      <w:r>
+        <w:t xml:space="preserve"> Modelo </w:t>
+      </w:r>
+      <w:r>
+        <w:t xml:space="preserve">Conceitual </w:t>
+      </w:r>
+      <w:r>
+        <w:t>dos Dados</w:t>
+      </w:r>
+      <w:bookmarkEnd w:id="44"/>
+    </w:p>
+    <w:p>
+      <w:pPr>
+        <w:pStyle w:val="NormalWeb"/>
+      </w:pPr>
+      <w:bookmarkStart w:id="46" w:name="_Toc192060100"/>
+      <w:bookmarkStart w:id="47" w:name="_Toc192060099"/>
       <w:bookmarkEnd w:id="42"/>
+      <w:r>
+        <w:t xml:space="preserve"> </w:t>
+      </w:r>
+      <w:r>
+        <w:t>Esta seção descreve o modelo de dados de um sistema com alto nível de abstração no qu</w:t>
+      </w:r>
+      <w:r>
+        <w:t>al as relações são construídas por meio</w:t>
+      </w:r>
+      <w:r>
+        <w:t xml:space="preserve"> da associação de um ou mais atributos das entidades. </w:t>
+      </w:r>
+      <w:r>
+        <w:t>Trata-se do Modelo</w:t>
+      </w:r>
+      <w:r>
+        <w:t xml:space="preserve"> </w:t>
+      </w:r>
+      <w:r>
+        <w:t xml:space="preserve">Conceitual </w:t>
+      </w:r>
+      <w:r>
+        <w:t>representado</w:t>
+      </w:r>
+      <w:r>
+        <w:t xml:space="preserve"> por meio do </w:t>
+      </w:r>
+      <w:r>
+        <w:t>Diagrama de</w:t>
+      </w:r>
+      <w:r>
+        <w:t xml:space="preserve"> </w:t>
+      </w:r>
+      <w:r>
+        <w:t xml:space="preserve">Entidade-Relacionamento. </w:t>
+      </w:r>
+      <w:r>
+        <w:t xml:space="preserve">O diagrama </w:t>
+      </w:r>
+      <w:r>
+        <w:t>encontra-se</w:t>
+      </w:r>
+      <w:r>
+        <w:t xml:space="preserve"> no Apêndice D</w:t>
+      </w:r>
+      <w:r>
+        <w:t>.</w:t>
+      </w:r>
+      <w:bookmarkEnd w:id="46"/>
     </w:p>
     <w:p>
       <w:pPr>
         <w:pStyle w:val="NormalWeb"/>
-      </w:pPr>
-      <w:bookmarkStart w:id="43" w:name="_Toc192060098"/>
-      <w:bookmarkEnd w:id="39"/>
-      <w:r>
-        <w:t>A visão funcional do sistema é baseada no modelo de casos de uso, que descreve as interações entre os usuários e o sistema. Essa abordagem permite entender as funcionalidades que o sistema deve</w:t>
-      </w:r>
-      <w:r>
-        <w:t>rá</w:t>
-      </w:r>
-      <w:r>
-        <w:t xml:space="preserve"> oferecer, representando os principais fluxos de event</w:t>
-      </w:r>
-      <w:r>
-        <w:t xml:space="preserve">os e as interações que ocorrem </w:t>
-      </w:r>
-      <w:r>
-        <w:t>com seus atores.</w:t>
-      </w:r>
-      <w:r>
+        <w:rPr>
+          <w:highlight w:val="yellow"/>
+        </w:rPr>
+      </w:pPr>
+      <w:r>
+        <w:rPr>
+          <w:highlight w:val="yellow"/>
+        </w:rPr>
+        <w:t>/* Retirar do</w:t>
+      </w:r>
+      <w:r>
+        <w:rPr>
+          <w:highlight w:val="yellow"/>
+        </w:rPr>
+        <w:t xml:space="preserve"> Modelo Entidade-Relacionamento (</w:t>
+      </w:r>
+      <w:proofErr w:type="gramStart"/>
+      <w:r>
+        <w:rPr>
+          <w:highlight w:val="yellow"/>
+        </w:rPr>
+        <w:t>D</w:t>
+      </w:r>
+      <w:r>
+        <w:rPr>
+          <w:highlight w:val="yellow"/>
+        </w:rPr>
+        <w:t>onate_VisãodosDados4</w:t>
+      </w:r>
+      <w:proofErr w:type="gramEnd"/>
+      <w:r>
+        <w:rPr>
+          <w:highlight w:val="yellow"/>
+        </w:rPr>
+        <w:t>.0</w:t>
+      </w:r>
+      <w:r>
+        <w:rPr>
+          <w:highlight w:val="yellow"/>
+        </w:rPr>
+        <w:t>)</w:t>
+      </w:r>
+      <w:r>
+        <w:rPr>
+          <w:highlight w:val="yellow"/>
+        </w:rPr>
+        <w:t xml:space="preserve"> os atributos </w:t>
+      </w:r>
+      <w:r>
+        <w:rPr>
+          <w:highlight w:val="yellow"/>
+        </w:rPr>
+        <w:t xml:space="preserve">que são </w:t>
+      </w:r>
+      <w:r>
+        <w:rPr>
+          <w:highlight w:val="yellow"/>
+        </w:rPr>
+        <w:t>chaves estrangeira</w:t>
+      </w:r>
+      <w:r>
+        <w:rPr>
+          <w:highlight w:val="yellow"/>
+        </w:rPr>
+        <w:t xml:space="preserve">s, pois </w:t>
+      </w:r>
+      <w:r>
+        <w:rPr>
+          <w:highlight w:val="yellow"/>
+        </w:rPr>
+        <w:t>eles</w:t>
+      </w:r>
+      <w:r>
+        <w:rPr>
+          <w:highlight w:val="yellow"/>
+        </w:rPr>
+        <w:t xml:space="preserve"> não são </w:t>
+      </w:r>
+      <w:r>
+        <w:rPr>
+          <w:highlight w:val="yellow"/>
+        </w:rPr>
+        <w:t>mostrados nesse diagrama</w:t>
+      </w:r>
+      <w:r>
+        <w:rPr>
+          <w:highlight w:val="yellow"/>
+        </w:rPr>
+        <w:t>.</w:t>
+      </w:r>
+      <w:r>
+        <w:rPr>
+          <w:highlight w:val="yellow"/>
+        </w:rPr>
         <w:t xml:space="preserve"> </w:t>
       </w:r>
+      <w:r>
+        <w:rPr>
+          <w:highlight w:val="yellow"/>
+        </w:rPr>
+        <w:t xml:space="preserve"> </w:t>
+      </w:r>
     </w:p>
     <w:p>
       <w:pPr>
         <w:pStyle w:val="NormalWeb"/>
       </w:pPr>
-      <w:r>
-        <w:t>O modelo de casos de uso consiste no diagrama de casos de uso, que ilustra as diferentes ações que os usuários podem realizar no sistema, e na descrição dos fluxos de eventos, que detalha os passos envolvidos em cada caso de uso</w:t>
-      </w:r>
-      <w:r>
-        <w:t xml:space="preserve"> (</w:t>
-      </w:r>
-      <w:proofErr w:type="spellStart"/>
-      <w:r>
-        <w:t>Sommerville</w:t>
-      </w:r>
-      <w:proofErr w:type="spellEnd"/>
-      <w:r>
-        <w:t xml:space="preserve">, </w:t>
-      </w:r>
-      <w:r>
-        <w:t>2019</w:t>
-      </w:r>
-      <w:r>
-        <w:t>)</w:t>
-      </w:r>
-      <w:r>
-        <w:t>.</w:t>
-      </w:r>
     </w:p>
     <w:p>
       <w:pPr>
         <w:pStyle w:val="NormalWeb"/>
       </w:pPr>
-      <w:bookmarkStart w:id="44" w:name="_Toc192060097"/>
-      <w:r>
-        <w:t>O diagrama e as descrições dos fluxos de eventos estão</w:t>
-      </w:r>
-      <w:r>
-        <w:t xml:space="preserve"> no Apêndice C.</w:t>
-      </w:r>
-      <w:bookmarkEnd w:id="44"/>
-    </w:p>
-    <w:p>
-      <w:pPr>
-        <w:pStyle w:val="NormalWeb"/>
-      </w:pPr>
-      <w:r>
-        <w:rPr>
-          <w:highlight w:val="magenta"/>
-        </w:rPr>
-        <w:t>Diagramas de casos de uso</w:t>
-      </w:r>
-    </w:p>
-    <w:p>
-      <w:pPr>
-        <w:pStyle w:val="NormalWeb"/>
-        <w:rPr>
-          <w:highlight w:val="yellow"/>
-        </w:rPr>
-      </w:pPr>
-      <w:r>
-        <w:rPr>
-          <w:highlight w:val="yellow"/>
-        </w:rPr>
-        <w:t xml:space="preserve">Verificar se ainda existe a </w:t>
-      </w:r>
-      <w:proofErr w:type="gramStart"/>
-      <w:r>
-        <w:rPr>
-          <w:highlight w:val="yellow"/>
-        </w:rPr>
-        <w:t>ator(</w:t>
-      </w:r>
-      <w:proofErr w:type="gramEnd"/>
-      <w:r>
-        <w:rPr>
-          <w:highlight w:val="yellow"/>
-        </w:rPr>
-        <w:t>a) “Receptora” e acertar os nomes dos casos de uso onde ela aparece.</w:t>
-      </w:r>
-    </w:p>
-    <w:p>
-      <w:pPr>
-        <w:pStyle w:val="NormalWeb"/>
-      </w:pPr>
-      <w:r>
-        <w:rPr>
-          <w:highlight w:val="yellow"/>
-        </w:rPr>
-        <w:t>Retirar os casos de uso “Validar dados” e “ir para a tela inicial”.</w:t>
-      </w:r>
-    </w:p>
-    <w:p>
-      <w:pPr>
-        <w:pStyle w:val="NormalWeb"/>
-      </w:pPr>
-      <w:r>
-        <w:rPr>
-          <w:highlight w:val="yellow"/>
-        </w:rPr>
-        <w:t xml:space="preserve">O diagrama “Módulo </w:t>
-      </w:r>
-      <w:proofErr w:type="gramStart"/>
-      <w:r>
-        <w:rPr>
-          <w:highlight w:val="yellow"/>
-        </w:rPr>
-        <w:t>doadora/receptora</w:t>
-      </w:r>
-      <w:proofErr w:type="gramEnd"/>
-      <w:r>
-        <w:rPr>
-          <w:highlight w:val="yellow"/>
-        </w:rPr>
-        <w:t>” não está com uma distribuição de interações equilibrada</w:t>
-      </w:r>
-      <w:r>
-        <w:rPr>
-          <w:highlight w:val="yellow"/>
-        </w:rPr>
-        <w:t xml:space="preserve"> graficamente</w:t>
-      </w:r>
-      <w:r>
-        <w:rPr>
-          <w:highlight w:val="yellow"/>
-        </w:rPr>
-        <w:t>.</w:t>
-      </w:r>
-    </w:p>
-    <w:p>
-      <w:pPr>
-        <w:pStyle w:val="NormalWeb"/>
-      </w:pPr>
-      <w:r>
-        <w:rPr>
-          <w:highlight w:val="yellow"/>
-        </w:rPr>
-        <w:t>No</w:t>
-      </w:r>
-      <w:r>
-        <w:rPr>
-          <w:highlight w:val="yellow"/>
-        </w:rPr>
-        <w:t xml:space="preserve"> módulo de </w:t>
-      </w:r>
-      <w:r>
-        <w:rPr>
-          <w:highlight w:val="yellow"/>
-        </w:rPr>
-        <w:t>“</w:t>
-      </w:r>
-      <w:r>
-        <w:rPr>
-          <w:highlight w:val="yellow"/>
-        </w:rPr>
-        <w:t>cadastro de usuário</w:t>
-      </w:r>
-      <w:r>
-        <w:rPr>
-          <w:highlight w:val="yellow"/>
-        </w:rPr>
-        <w:t>”, incluir confirmação de aceite dos termos de uso do sistema para ser usuário</w:t>
-      </w:r>
-      <w:r>
-        <w:t>.</w:t>
-      </w:r>
-    </w:p>
-    <w:p>
-      <w:pPr>
-        <w:pStyle w:val="NormalWeb"/>
-      </w:pPr>
-      <w:r>
-        <w:rPr>
-          <w:highlight w:val="yellow"/>
-        </w:rPr>
-        <w:t>No módulo de “contato com o suporte”, revisar o nome do segundo caso de uso. Se houver envio de e-mail deve-se incluir o ator “Servidor de e-mail”.</w:t>
-      </w:r>
-    </w:p>
-    <w:p>
-      <w:pPr>
-        <w:pStyle w:val="NormalWeb"/>
-      </w:pPr>
-      <w:r>
-        <w:rPr>
-          <w:highlight w:val="yellow"/>
-        </w:rPr>
-        <w:t>/* Precisa nomear corretamente os diagramas */</w:t>
-      </w:r>
-    </w:p>
-    <w:p>
-      <w:pPr>
-        <w:pStyle w:val="NormalWeb"/>
-      </w:pPr>
-      <w:r>
-        <w:rPr>
-          <w:highlight w:val="magenta"/>
-        </w:rPr>
-        <w:lastRenderedPageBreak/>
-        <w:t>Arquivo “</w:t>
-      </w:r>
-      <w:proofErr w:type="gramStart"/>
-      <w:r>
-        <w:rPr>
-          <w:highlight w:val="magenta"/>
-        </w:rPr>
-        <w:t>VisaoFuncional_FluxosdeEventos</w:t>
-      </w:r>
-      <w:proofErr w:type="gramEnd"/>
-      <w:r>
-        <w:rPr>
-          <w:highlight w:val="magenta"/>
-        </w:rPr>
-        <w:t>-v1.docx”</w:t>
-      </w:r>
-    </w:p>
-    <w:p>
-      <w:pPr>
-        <w:pStyle w:val="NormalWeb"/>
-      </w:pPr>
-      <w:r>
-        <w:rPr>
-          <w:highlight w:val="yellow"/>
-        </w:rPr>
-        <w:t>O nome d</w:t>
-      </w:r>
-      <w:r>
-        <w:rPr>
-          <w:highlight w:val="yellow"/>
-        </w:rPr>
-        <w:t>o caso de uso é o que consta dentro do</w:t>
-      </w:r>
-      <w:r>
-        <w:rPr>
-          <w:highlight w:val="yellow"/>
-        </w:rPr>
-        <w:t xml:space="preserve"> diagrama e não “</w:t>
-      </w:r>
-      <w:proofErr w:type="gramStart"/>
-      <w:r>
-        <w:rPr>
-          <w:highlight w:val="yellow"/>
-        </w:rPr>
-        <w:t>Módulo autenticação”</w:t>
-      </w:r>
-      <w:proofErr w:type="gramEnd"/>
-      <w:r>
-        <w:rPr>
-          <w:highlight w:val="yellow"/>
-        </w:rPr>
-        <w:t>.   Por exemplo: “Realizar autenticação”</w:t>
-      </w:r>
-      <w:r>
-        <w:t>.</w:t>
-      </w:r>
-    </w:p>
-    <w:p>
-      <w:pPr>
-        <w:pStyle w:val="NormalWeb"/>
-      </w:pPr>
-      <w:r>
-        <w:rPr>
-          <w:highlight w:val="yellow"/>
-        </w:rPr>
-        <w:t xml:space="preserve">Na coluna “Atores” </w:t>
-      </w:r>
-      <w:proofErr w:type="gramStart"/>
-      <w:r>
-        <w:rPr>
-          <w:highlight w:val="yellow"/>
-        </w:rPr>
-        <w:t>está</w:t>
-      </w:r>
-      <w:proofErr w:type="gramEnd"/>
-      <w:r>
-        <w:rPr>
-          <w:highlight w:val="yellow"/>
-        </w:rPr>
-        <w:t xml:space="preserve"> “pessoas e sistema”. Os atores são os que interagem com o caso de uso, como “Doadora”, “Administrador”, “Profissional de saúde” e sistema não é ator.</w:t>
-      </w:r>
-    </w:p>
-    <w:p>
-      <w:pPr>
-        <w:pStyle w:val="NormalWeb"/>
-      </w:pPr>
-      <w:r>
-        <w:rPr>
-          <w:highlight w:val="yellow"/>
-        </w:rPr>
-        <w:t>Corrigir palavras como “logo” para “autentica-se” e “</w:t>
-      </w:r>
-      <w:proofErr w:type="spellStart"/>
-      <w:r>
-        <w:rPr>
-          <w:highlight w:val="yellow"/>
-        </w:rPr>
-        <w:t>login</w:t>
-      </w:r>
-      <w:proofErr w:type="spellEnd"/>
-      <w:r>
-        <w:rPr>
-          <w:highlight w:val="yellow"/>
-        </w:rPr>
-        <w:t>” para “Autenticação”.</w:t>
-      </w:r>
-    </w:p>
-    <w:p>
-      <w:pPr>
-        <w:pStyle w:val="NormalWeb"/>
-      </w:pPr>
-      <w:r>
-        <w:rPr>
-          <w:highlight w:val="yellow"/>
-        </w:rPr>
-        <w:t>Atualizar este arquivo corretamente após os acertos nos diagramas.</w:t>
-      </w:r>
-    </w:p>
-    <w:p>
-      <w:pPr>
-        <w:pStyle w:val="NormalWeb"/>
-      </w:pPr>
+      <w:r>
+        <w:t>/</w:t>
+      </w:r>
       <w:r>
         <w:rPr>
           <w:noProof/>
         </w:rPr>
         <w:drawing>
-          <wp:inline distT="0" distB="0" distL="0" distR="0" wp14:anchorId="0B8C6ECD" wp14:editId="25835ECE">
-            <wp:extent cx="5760720" cy="971550"/>
-            <wp:effectExtent l="0" t="0" r="0" b="0"/>
-            <wp:docPr id="11" name="Imagem 11"/>
+          <wp:inline distT="0" distB="0" distL="0" distR="0" wp14:anchorId="0A5BE596" wp14:editId="02835C33">
+            <wp:extent cx="5569236" cy="3518081"/>
+            <wp:effectExtent l="0" t="0" r="0" b="6350"/>
+            <wp:docPr id="10" name="Imagem 10"/>
             <wp:cNvGraphicFramePr>
               <a:graphicFrameLocks xmlns:a="http://schemas.openxmlformats.org/drawingml/2006/main" noChangeAspect="1"/>
             </wp:cNvGraphicFramePr>
@@ -20177,250 +20244,6 @@
                   <pic:spPr>
                     <a:xfrm>
                       <a:off x="0" y="0"/>
-                      <a:ext cx="5760720" cy="971550"/>
-                    </a:xfrm>
-                    <a:prstGeom prst="rect">
-                      <a:avLst/>
-                    </a:prstGeom>
-                  </pic:spPr>
-                </pic:pic>
-              </a:graphicData>
-            </a:graphic>
-          </wp:inline>
-        </w:drawing>
-      </w:r>
-    </w:p>
-    <w:p>
-      <w:pPr>
-        <w:pStyle w:val="NormalWeb"/>
-      </w:pPr>
-    </w:p>
-    <w:p>
-      <w:pPr>
-        <w:pStyle w:val="Ttulo3"/>
-      </w:pPr>
-      <w:bookmarkStart w:id="45" w:name="_Toc214356807"/>
-      <w:r>
-        <w:t>5.2.</w:t>
-      </w:r>
-      <w:r>
-        <w:t>2</w:t>
-      </w:r>
-      <w:r>
-        <w:t xml:space="preserve"> Modelo </w:t>
-      </w:r>
-      <w:r>
-        <w:t xml:space="preserve">Conceitual </w:t>
-      </w:r>
-      <w:r>
-        <w:t>dos Dados</w:t>
-      </w:r>
-      <w:bookmarkEnd w:id="45"/>
-    </w:p>
-    <w:p>
-      <w:pPr>
-        <w:pStyle w:val="NormalWeb"/>
-      </w:pPr>
-      <w:bookmarkStart w:id="46" w:name="_Toc192060100"/>
-      <w:bookmarkStart w:id="47" w:name="_Toc192060099"/>
-      <w:bookmarkEnd w:id="43"/>
-      <w:r>
-        <w:t xml:space="preserve"> </w:t>
-      </w:r>
-      <w:r>
-        <w:t>Esta seção descreve o modelo de dados de um sistema com alto nível de abstração no qu</w:t>
-      </w:r>
-      <w:r>
-        <w:t>al as relações são construídas por meio</w:t>
-      </w:r>
-      <w:r>
-        <w:t xml:space="preserve"> da associação de um ou mais atributos das entidades. </w:t>
-      </w:r>
-      <w:r>
-        <w:t>Trata-se do Modelo</w:t>
-      </w:r>
-      <w:r>
-        <w:t xml:space="preserve"> </w:t>
-      </w:r>
-      <w:r>
-        <w:t xml:space="preserve">Conceitual </w:t>
-      </w:r>
-      <w:r>
-        <w:t>representado</w:t>
-      </w:r>
-      <w:r>
-        <w:t xml:space="preserve"> por meio do </w:t>
-      </w:r>
-      <w:r>
-        <w:t>Diagrama de</w:t>
-      </w:r>
-      <w:r>
-        <w:t xml:space="preserve"> </w:t>
-      </w:r>
-      <w:r>
-        <w:t xml:space="preserve">Entidade-Relacionamento. </w:t>
-      </w:r>
-      <w:r>
-        <w:t xml:space="preserve">O diagrama </w:t>
-      </w:r>
-      <w:r>
-        <w:t>encontra-se</w:t>
-      </w:r>
-      <w:r>
-        <w:t xml:space="preserve"> no Apêndice D</w:t>
-      </w:r>
-      <w:r>
-        <w:t>.</w:t>
-      </w:r>
-      <w:bookmarkEnd w:id="46"/>
-    </w:p>
-    <w:p>
-      <w:pPr>
-        <w:pStyle w:val="NormalWeb"/>
-        <w:rPr>
-          <w:highlight w:val="yellow"/>
-        </w:rPr>
-      </w:pPr>
-      <w:r>
-        <w:rPr>
-          <w:highlight w:val="yellow"/>
-        </w:rPr>
-        <w:t>/* Retirar do</w:t>
-      </w:r>
-      <w:r>
-        <w:rPr>
-          <w:highlight w:val="yellow"/>
-        </w:rPr>
-        <w:t xml:space="preserve"> Modelo Entidade-Relacionamento (</w:t>
-      </w:r>
-      <w:proofErr w:type="gramStart"/>
-      <w:r>
-        <w:rPr>
-          <w:highlight w:val="yellow"/>
-        </w:rPr>
-        <w:t>D</w:t>
-      </w:r>
-      <w:r>
-        <w:rPr>
-          <w:highlight w:val="yellow"/>
-        </w:rPr>
-        <w:t>onate_VisãodosDados4</w:t>
-      </w:r>
-      <w:proofErr w:type="gramEnd"/>
-      <w:r>
-        <w:rPr>
-          <w:highlight w:val="yellow"/>
-        </w:rPr>
-        <w:t>.0</w:t>
-      </w:r>
-      <w:r>
-        <w:rPr>
-          <w:highlight w:val="yellow"/>
-        </w:rPr>
-        <w:t>)</w:t>
-      </w:r>
-      <w:r>
-        <w:rPr>
-          <w:highlight w:val="yellow"/>
-        </w:rPr>
-        <w:t xml:space="preserve"> os atributos </w:t>
-      </w:r>
-      <w:r>
-        <w:rPr>
-          <w:highlight w:val="yellow"/>
-        </w:rPr>
-        <w:t xml:space="preserve">que são </w:t>
-      </w:r>
-      <w:r>
-        <w:rPr>
-          <w:highlight w:val="yellow"/>
-        </w:rPr>
-        <w:t>chaves estrangeira</w:t>
-      </w:r>
-      <w:r>
-        <w:rPr>
-          <w:highlight w:val="yellow"/>
-        </w:rPr>
-        <w:t xml:space="preserve">s, pois </w:t>
-      </w:r>
-      <w:r>
-        <w:rPr>
-          <w:highlight w:val="yellow"/>
-        </w:rPr>
-        <w:t>eles</w:t>
-      </w:r>
-      <w:r>
-        <w:rPr>
-          <w:highlight w:val="yellow"/>
-        </w:rPr>
-        <w:t xml:space="preserve"> não são </w:t>
-      </w:r>
-      <w:r>
-        <w:rPr>
-          <w:highlight w:val="yellow"/>
-        </w:rPr>
-        <w:t>mostrados nesse diagrama</w:t>
-      </w:r>
-      <w:r>
-        <w:rPr>
-          <w:highlight w:val="yellow"/>
-        </w:rPr>
-        <w:t>.</w:t>
-      </w:r>
-      <w:r>
-        <w:rPr>
-          <w:highlight w:val="yellow"/>
-        </w:rPr>
-        <w:t xml:space="preserve"> </w:t>
-      </w:r>
-      <w:r>
-        <w:rPr>
-          <w:highlight w:val="yellow"/>
-        </w:rPr>
-        <w:t xml:space="preserve"> </w:t>
-      </w:r>
-    </w:p>
-    <w:p>
-      <w:pPr>
-        <w:pStyle w:val="NormalWeb"/>
-      </w:pPr>
-    </w:p>
-    <w:p>
-      <w:pPr>
-        <w:pStyle w:val="NormalWeb"/>
-      </w:pPr>
-      <w:r>
-        <w:lastRenderedPageBreak/>
-        <w:t>/</w:t>
-      </w:r>
-      <w:r>
-        <w:rPr>
-          <w:noProof/>
-        </w:rPr>
-        <w:drawing>
-          <wp:inline distT="0" distB="0" distL="0" distR="0" wp14:anchorId="0A5BE596" wp14:editId="02835C33">
-            <wp:extent cx="5569236" cy="3518081"/>
-            <wp:effectExtent l="0" t="0" r="0" b="6350"/>
-            <wp:docPr id="10" name="Imagem 10"/>
-            <wp:cNvGraphicFramePr>
-              <a:graphicFrameLocks xmlns:a="http://schemas.openxmlformats.org/drawingml/2006/main" noChangeAspect="1"/>
-            </wp:cNvGraphicFramePr>
-            <a:graphic xmlns:a="http://schemas.openxmlformats.org/drawingml/2006/main">
-              <a:graphicData uri="http://schemas.openxmlformats.org/drawingml/2006/picture">
-                <pic:pic xmlns:pic="http://schemas.openxmlformats.org/drawingml/2006/picture">
-                  <pic:nvPicPr>
-                    <pic:cNvPr id="1" name=""/>
-                    <pic:cNvPicPr/>
-                  </pic:nvPicPr>
-                  <pic:blipFill>
-                    <a:blip r:embed="rId21"/>
-                    <a:stretch>
-                      <a:fillRect/>
-                    </a:stretch>
-                  </pic:blipFill>
-                  <pic:spPr>
-                    <a:xfrm>
-                      <a:off x="0" y="0"/>
                       <a:ext cx="5569236" cy="3518081"/>
                     </a:xfrm>
                     <a:prstGeom prst="rect">
@@ -23014,7 +22837,7 @@
                     <pic:cNvPicPr/>
                   </pic:nvPicPr>
                   <pic:blipFill>
-                    <a:blip r:embed="rId22"/>
+                    <a:blip r:embed="rId21"/>
                     <a:stretch>
                       <a:fillRect/>
                     </a:stretch>
@@ -23230,7 +23053,7 @@
                     <pic:cNvPicPr/>
                   </pic:nvPicPr>
                   <pic:blipFill>
-                    <a:blip r:embed="rId23"/>
+                    <a:blip r:embed="rId22"/>
                     <a:stretch>
                       <a:fillRect/>
                     </a:stretch>
@@ -23343,7 +23166,7 @@
                     <pic:cNvPicPr/>
                   </pic:nvPicPr>
                   <pic:blipFill>
-                    <a:blip r:embed="rId24"/>
+                    <a:blip r:embed="rId23"/>
                     <a:stretch>
                       <a:fillRect/>
                     </a:stretch>
@@ -25593,7 +25416,7 @@
                     <pic:cNvPicPr/>
                   </pic:nvPicPr>
                   <pic:blipFill>
-                    <a:blip r:embed="rId25"/>
+                    <a:blip r:embed="rId24"/>
                     <a:stretch>
                       <a:fillRect/>
                     </a:stretch>
@@ -33929,7 +33752,7 @@
                     <pic:cNvPicPr/>
                   </pic:nvPicPr>
                   <pic:blipFill>
-                    <a:blip r:embed="rId26"/>
+                    <a:blip r:embed="rId25"/>
                     <a:stretch>
                       <a:fillRect/>
                     </a:stretch>
@@ -33998,7 +33821,7 @@
                     <pic:cNvPicPr/>
                   </pic:nvPicPr>
                   <pic:blipFill>
-                    <a:blip r:embed="rId27"/>
+                    <a:blip r:embed="rId26"/>
                     <a:stretch>
                       <a:fillRect/>
                     </a:stretch>
@@ -34081,7 +33904,7 @@
                     </pic:cNvPicPr>
                   </pic:nvPicPr>
                   <pic:blipFill>
-                    <a:blip r:embed="rId28" cstate="print">
+                    <a:blip r:embed="rId27" cstate="print">
                       <a:extLst>
                         <a:ext uri="{28A0092B-C50C-407E-A947-70E740481C1C}">
                           <a14:useLocalDpi xmlns:a14="http://schemas.microsoft.com/office/drawing/2010/main" val="0"/>
@@ -34246,9 +34069,37 @@
       <w:r>
         <w:t xml:space="preserve">. Brasília: Ministério da Saúde, 2023. Disponível em: </w:t>
       </w:r>
+      <w:hyperlink r:id="rId28" w:tgtFrame="_new" w:history="1">
+        <w:r>
+          <w:t>https://www.gov.br/saude/pt-br/campanhas-da-saude/2023/amamentacao/conheca-os-beneficios</w:t>
+        </w:r>
+      </w:hyperlink>
+      <w:r>
+        <w:t>. Acesso em: 13 mar. 2025.</w:t>
+      </w:r>
+    </w:p>
+    <w:p>
+      <w:pPr>
+        <w:pStyle w:val="NormalWeb"/>
+      </w:pPr>
+      <w:r>
+        <w:t xml:space="preserve">BRASIL. </w:t>
+      </w:r>
+      <w:r>
+        <w:rPr>
+          <w:b/>
+        </w:rPr>
+        <w:t xml:space="preserve">Indicadores de saúde: </w:t>
+      </w:r>
+      <w:r>
+        <w:t>mortalidade infantil</w:t>
+      </w:r>
+      <w:r>
+        <w:t xml:space="preserve">. Brasília: Ministério da Saúde, 2025. Disponível em: </w:t>
+      </w:r>
       <w:hyperlink r:id="rId29" w:tgtFrame="_new" w:history="1">
         <w:r>
-          <w:t>https://www.gov.br/saude/pt-br/campanhas-da-saude/2023/amamentacao/conheca-os-beneficios</w:t>
+          <w:t>https://www.gov.br/saude/pt-br/assuntos/saude-de-a-a-z/m/mortalidade-infantil</w:t>
         </w:r>
       </w:hyperlink>
       <w:r>
@@ -34260,27 +34111,24 @@
         <w:pStyle w:val="NormalWeb"/>
       </w:pPr>
       <w:r>
-        <w:t xml:space="preserve">BRASIL. </w:t>
+        <w:t xml:space="preserve">BRASIL. Lei nº 13.709, de 14 de agosto de 2018. Lei Geral de Proteção de Dados Pessoais (LGPD). Dispõe sobre o tratamento de dados pessoais, inclusive nos meios digitais, por pessoa natural ou por pessoa jurídica de direito público ou privado. </w:t>
       </w:r>
       <w:r>
         <w:rPr>
           <w:b/>
         </w:rPr>
-        <w:t xml:space="preserve">Indicadores de saúde: </w:t>
-      </w:r>
-      <w:r>
-        <w:t>mortalidade infantil</w:t>
-      </w:r>
-      <w:r>
-        <w:t xml:space="preserve">. Brasília: Ministério da Saúde, 2025. Disponível em: </w:t>
+        <w:t>Diário Oficial [da] União</w:t>
+      </w:r>
+      <w:r>
+        <w:t xml:space="preserve">, Brasília, 2018. Disponível em: </w:t>
       </w:r>
       <w:hyperlink r:id="rId30" w:tgtFrame="_new" w:history="1">
         <w:r>
-          <w:t>https://www.gov.br/saude/pt-br/assuntos/saude-de-a-a-z/m/mortalidade-infantil</w:t>
+          <w:t>https://www.planalto.gov.br/ccivil_03/_ato2015-2018/2018/lei/l13709.htm</w:t>
         </w:r>
       </w:hyperlink>
       <w:r>
-        <w:t>. Acesso em: 13 mar. 2025.</w:t>
+        <w:t>. Acesso em: 01 maio 2025.</w:t>
       </w:r>
     </w:p>
     <w:p>
@@ -34288,204 +34136,179 @@
         <w:pStyle w:val="NormalWeb"/>
       </w:pPr>
       <w:r>
-        <w:t xml:space="preserve">BRASIL. Lei nº 13.709, de 14 de agosto de 2018. Lei Geral de Proteção de Dados Pessoais (LGPD). Dispõe sobre o tratamento de dados pessoais, inclusive nos meios digitais, por pessoa natural ou por pessoa jurídica de direito público ou privado. </w:t>
+        <w:t>COULOURIS, G.; DOLLIMORE, J</w:t>
+      </w:r>
+      <w:proofErr w:type="gramStart"/>
+      <w:r>
+        <w:t>.;</w:t>
+      </w:r>
+      <w:proofErr w:type="gramEnd"/>
+      <w:r>
+        <w:t xml:space="preserve"> KINDBERG, T</w:t>
+      </w:r>
+      <w:r>
+        <w:t>.</w:t>
+      </w:r>
+      <w:r>
+        <w:t xml:space="preserve"> </w:t>
       </w:r>
       <w:r>
         <w:rPr>
           <w:b/>
         </w:rPr>
-        <w:t>Diário Oficial [da] União</w:t>
-      </w:r>
-      <w:r>
-        <w:t xml:space="preserve">, Brasília, 2018. Disponível em: </w:t>
+        <w:t>Sistemas Distribuídos</w:t>
+      </w:r>
+      <w:r>
+        <w:t xml:space="preserve">: Conceitos e Design. 4. </w:t>
+      </w:r>
+      <w:proofErr w:type="gramStart"/>
+      <w:r>
+        <w:t>ed.</w:t>
+      </w:r>
+      <w:proofErr w:type="gramEnd"/>
+      <w:r>
+        <w:t xml:space="preserve"> Porto Alegre: </w:t>
+      </w:r>
+      <w:proofErr w:type="spellStart"/>
+      <w:r>
+        <w:t>Bookman</w:t>
+      </w:r>
+      <w:proofErr w:type="spellEnd"/>
+      <w:r>
+        <w:t>, 2007.</w:t>
+      </w:r>
+    </w:p>
+    <w:p>
+      <w:pPr>
+        <w:pStyle w:val="NormalWeb"/>
+      </w:pPr>
+      <w:r>
+        <w:t>DISTRITO FEDERAL.</w:t>
+      </w:r>
+      <w:r>
+        <w:t xml:space="preserve"> Lei nº 7.711, de 11 de janeiro de 2025. Dispõe sobre a isenção da taxa de inscrição em concursos públicos para doadoras regulares de leite materno. </w:t>
+      </w:r>
+      <w:r>
+        <w:rPr>
+          <w:b/>
+        </w:rPr>
+        <w:t>Diário Oficial do Distrito Federal</w:t>
+      </w:r>
+      <w:r>
+        <w:t xml:space="preserve">, Brasília, DF, 12 jan. </w:t>
+      </w:r>
+      <w:proofErr w:type="gramStart"/>
+      <w:r>
+        <w:t>2025</w:t>
+      </w:r>
+      <w:r>
+        <w:t>a</w:t>
+      </w:r>
+      <w:r>
+        <w:t>.</w:t>
+      </w:r>
+      <w:proofErr w:type="gramEnd"/>
+    </w:p>
+    <w:p>
+      <w:pPr>
+        <w:pStyle w:val="NormalWeb"/>
+      </w:pPr>
+      <w:r>
+        <w:t>DISTRITO FEDERAL.</w:t>
+      </w:r>
+      <w:r>
+        <w:t xml:space="preserve"> Secretaria de Estado da Economia. </w:t>
+      </w:r>
+      <w:r>
+        <w:rPr>
+          <w:b/>
+        </w:rPr>
+        <w:t>Mulheres que doam leite materno terão isenção de taxa em concursos do GDF</w:t>
+      </w:r>
+      <w:r>
+        <w:t>. Brasília</w:t>
+      </w:r>
+      <w:r>
+        <w:t>:</w:t>
+      </w:r>
+      <w:r>
+        <w:t xml:space="preserve"> 2025</w:t>
+      </w:r>
+      <w:r>
+        <w:t>b</w:t>
+      </w:r>
+      <w:r>
+        <w:t xml:space="preserve">. Disponível em: </w:t>
+      </w:r>
+      <w:proofErr w:type="gramStart"/>
+      <w:r>
+        <w:t>https</w:t>
+      </w:r>
+      <w:proofErr w:type="gramEnd"/>
+      <w:r>
+        <w:t>://www.economia.df.gov.br. Acesso em: 29 jun. 2025.</w:t>
+      </w:r>
+    </w:p>
+    <w:p>
+      <w:pPr>
+        <w:pStyle w:val="NormalWeb"/>
+      </w:pPr>
+      <w:r>
+        <w:t>DISTRITO FEDERAL.</w:t>
+      </w:r>
+      <w:r>
+        <w:t xml:space="preserve"> Secretaria de Estado de Saúde</w:t>
+      </w:r>
+      <w:r>
+        <w:rPr>
+          <w:b/>
+        </w:rPr>
+        <w:t>. Banco de leite humano</w:t>
+      </w:r>
+      <w:r>
+        <w:t>: número de do</w:t>
+      </w:r>
+      <w:r>
+        <w:t>adoras em 2024 e 2025. Brasília:</w:t>
+      </w:r>
+      <w:r>
+        <w:t xml:space="preserve"> 2025</w:t>
+      </w:r>
+      <w:r>
+        <w:t>c</w:t>
+      </w:r>
+      <w:r>
+        <w:t>.</w:t>
+      </w:r>
+    </w:p>
+    <w:p>
+      <w:pPr>
+        <w:pStyle w:val="NormalWeb"/>
+      </w:pPr>
+      <w:r>
+        <w:t xml:space="preserve">HOSPITAL DAS CLÍNICAS SAMUEL LIBÂNIO (HCSL). </w:t>
+      </w:r>
+      <w:r>
+        <w:rPr>
+          <w:b/>
+        </w:rPr>
+        <w:t>Posto de coleta de leite humano do HCSL auxilia bebês internados na UTI Neonatal e Pediátrica.</w:t>
+      </w:r>
+      <w:r>
+        <w:t xml:space="preserve"> Pouso Alegre, MG: </w:t>
+      </w:r>
+      <w:proofErr w:type="gramStart"/>
+      <w:r>
+        <w:t xml:space="preserve">2025 </w:t>
+      </w:r>
+      <w:r>
+        <w:t>Disponível</w:t>
+      </w:r>
+      <w:proofErr w:type="gramEnd"/>
+      <w:r>
+        <w:t xml:space="preserve"> em: </w:t>
       </w:r>
       <w:hyperlink r:id="rId31" w:tgtFrame="_new" w:history="1">
-        <w:r>
-          <w:t>https://www.planalto.gov.br/ccivil_03/_ato2015-2018/2018/lei/l13709.htm</w:t>
-        </w:r>
-      </w:hyperlink>
-      <w:r>
-        <w:t>. Acesso em: 01 maio 2025.</w:t>
-      </w:r>
-    </w:p>
-    <w:p>
-      <w:pPr>
-        <w:pStyle w:val="NormalWeb"/>
-      </w:pPr>
-      <w:r>
-        <w:t>COULOURIS, G.; DOLLIMORE, J</w:t>
-      </w:r>
-      <w:proofErr w:type="gramStart"/>
-      <w:r>
-        <w:t>.;</w:t>
-      </w:r>
-      <w:proofErr w:type="gramEnd"/>
-      <w:r>
-        <w:t xml:space="preserve"> KINDBERG, T</w:t>
-      </w:r>
-      <w:r>
-        <w:t>.</w:t>
-      </w:r>
-      <w:r>
-        <w:t xml:space="preserve"> </w:t>
-      </w:r>
-      <w:r>
-        <w:rPr>
-          <w:b/>
-        </w:rPr>
-        <w:t>Sistemas Distribuídos</w:t>
-      </w:r>
-      <w:r>
-        <w:t xml:space="preserve">: Conceitos e Design. 4. </w:t>
-      </w:r>
-      <w:proofErr w:type="gramStart"/>
-      <w:r>
-        <w:t>ed.</w:t>
-      </w:r>
-      <w:proofErr w:type="gramEnd"/>
-      <w:r>
-        <w:t xml:space="preserve"> Porto Alegre: </w:t>
-      </w:r>
-      <w:proofErr w:type="spellStart"/>
-      <w:r>
-        <w:t>Bookman</w:t>
-      </w:r>
-      <w:proofErr w:type="spellEnd"/>
-      <w:r>
-        <w:t>, 2007.</w:t>
-      </w:r>
-    </w:p>
-    <w:p>
-      <w:pPr>
-        <w:pStyle w:val="NormalWeb"/>
-      </w:pPr>
-      <w:r>
-        <w:t>DISTRITO FEDERAL.</w:t>
-      </w:r>
-      <w:r>
-        <w:t xml:space="preserve"> Lei nº 7.711, de 11 de janeiro de 2025. Dispõe sobre a isenção da taxa de inscrição em concursos públicos para doadoras regulares de leite materno. </w:t>
-      </w:r>
-      <w:r>
-        <w:rPr>
-          <w:b/>
-        </w:rPr>
-        <w:t>Diário Oficial do Distrito Federal</w:t>
-      </w:r>
-      <w:r>
-        <w:t xml:space="preserve">, Brasília, DF, 12 jan. </w:t>
-      </w:r>
-      <w:proofErr w:type="gramStart"/>
-      <w:r>
-        <w:t>2025</w:t>
-      </w:r>
-      <w:r>
-        <w:t>a</w:t>
-      </w:r>
-      <w:r>
-        <w:t>.</w:t>
-      </w:r>
-      <w:proofErr w:type="gramEnd"/>
-    </w:p>
-    <w:p>
-      <w:pPr>
-        <w:pStyle w:val="NormalWeb"/>
-      </w:pPr>
-      <w:r>
-        <w:t>DISTRITO FEDERAL.</w:t>
-      </w:r>
-      <w:r>
-        <w:t xml:space="preserve"> Secretaria de Estado da Economia. </w:t>
-      </w:r>
-      <w:r>
-        <w:rPr>
-          <w:b/>
-        </w:rPr>
-        <w:t>Mulheres que doam leite materno terão isenção de taxa em concursos do GDF</w:t>
-      </w:r>
-      <w:r>
-        <w:t>. Brasília</w:t>
-      </w:r>
-      <w:r>
-        <w:t>:</w:t>
-      </w:r>
-      <w:r>
-        <w:t xml:space="preserve"> 2025</w:t>
-      </w:r>
-      <w:r>
-        <w:t>b</w:t>
-      </w:r>
-      <w:r>
-        <w:t xml:space="preserve">. Disponível em: </w:t>
-      </w:r>
-      <w:proofErr w:type="gramStart"/>
-      <w:r>
-        <w:t>https</w:t>
-      </w:r>
-      <w:proofErr w:type="gramEnd"/>
-      <w:r>
-        <w:t>://www.economia.df.gov.br. Acesso em: 29 jun. 2025.</w:t>
-      </w:r>
-    </w:p>
-    <w:p>
-      <w:pPr>
-        <w:pStyle w:val="NormalWeb"/>
-      </w:pPr>
-      <w:r>
-        <w:t>DISTRITO FEDERAL.</w:t>
-      </w:r>
-      <w:r>
-        <w:t xml:space="preserve"> Secretaria de Estado de Saúde</w:t>
-      </w:r>
-      <w:r>
-        <w:rPr>
-          <w:b/>
-        </w:rPr>
-        <w:t>. Banco de leite humano</w:t>
-      </w:r>
-      <w:r>
-        <w:t>: número de do</w:t>
-      </w:r>
-      <w:r>
-        <w:t>adoras em 2024 e 2025. Brasília:</w:t>
-      </w:r>
-      <w:r>
-        <w:t xml:space="preserve"> 2025</w:t>
-      </w:r>
-      <w:r>
-        <w:t>c</w:t>
-      </w:r>
-      <w:r>
-        <w:t>.</w:t>
-      </w:r>
-    </w:p>
-    <w:p>
-      <w:pPr>
-        <w:pStyle w:val="NormalWeb"/>
-      </w:pPr>
-      <w:r>
-        <w:t xml:space="preserve">HOSPITAL DAS CLÍNICAS SAMUEL LIBÂNIO (HCSL). </w:t>
-      </w:r>
-      <w:r>
-        <w:rPr>
-          <w:b/>
-        </w:rPr>
-        <w:t>Posto de coleta de leite humano do HCSL auxilia bebês internados na UTI Neonatal e Pediátrica.</w:t>
-      </w:r>
-      <w:r>
-        <w:t xml:space="preserve"> Pouso Alegre, MG: </w:t>
-      </w:r>
-      <w:proofErr w:type="gramStart"/>
-      <w:r>
-        <w:t xml:space="preserve">2025 </w:t>
-      </w:r>
-      <w:r>
-        <w:t>Disponível</w:t>
-      </w:r>
-      <w:proofErr w:type="gramEnd"/>
-      <w:r>
-        <w:t xml:space="preserve"> em: </w:t>
-      </w:r>
-      <w:hyperlink r:id="rId32" w:tgtFrame="_new" w:history="1">
         <w:r>
           <w:t>https://www.hcsl.edu.br/posto-de-coleta-de-leite-humano-do-hcsl-auxilia-bebes-internados-na-uti-neonatal-e-pediatrica/</w:t>
         </w:r>
@@ -34580,9 +34403,51 @@
       <w:r>
         <w:t xml:space="preserve"> nascimentos. Brasília: IBGE, 2022. Disponível em: </w:t>
       </w:r>
+      <w:hyperlink r:id="rId32" w:tgtFrame="_new" w:history="1">
+        <w:r>
+          <w:t>https://www.ibge.gov.br/estatisticas/sociais/populacao/9110-estatisticas-do-registro-civil.html</w:t>
+        </w:r>
+      </w:hyperlink>
+      <w:r>
+        <w:t>. Acesso em: 13 mar. 2025.</w:t>
+      </w:r>
+    </w:p>
+    <w:p>
+      <w:pPr>
+        <w:pStyle w:val="NormalWeb"/>
+      </w:pPr>
+      <w:r>
+        <w:t xml:space="preserve">LIMA, S. E. C. de. </w:t>
+      </w:r>
+      <w:r>
+        <w:rPr>
+          <w:b/>
+        </w:rPr>
+        <w:t>Entrevista</w:t>
+      </w:r>
+      <w:r>
+        <w:t>. Santa Rita do Sapucaí: FAI, 2025.</w:t>
+      </w:r>
+    </w:p>
+    <w:p>
+      <w:pPr>
+        <w:pStyle w:val="NormalWeb"/>
+      </w:pPr>
+      <w:r>
+        <w:t>LOPES, M. H.; SILVA, R. A.; PEREIRA, A. L.; SANTOS, F. M. A tecnologia dos aplicativos móveis na promoção ao aleitamento materno: revisão integrativa</w:t>
+      </w:r>
+      <w:r>
+        <w:rPr>
+          <w:b/>
+        </w:rPr>
+        <w:t>. Revista Brasileira de Enfermagem</w:t>
+      </w:r>
+      <w:r>
+        <w:t xml:space="preserve">, 75(1), 2022. Disponível em: </w:t>
+      </w:r>
       <w:hyperlink r:id="rId33" w:tgtFrame="_new" w:history="1">
         <w:r>
-          <w:t>https://www.ibge.gov.br/estatisticas/sociais/populacao/9110-estatisticas-do-registro-civil.html</w:t>
+          <w:t>https://www.researchgate.net/publication/360160864_A_tecnologia_dos_aplicativos_moveis_na_promocao_ao_aleitamento_materno_revisao_integrativa</w:t>
         </w:r>
       </w:hyperlink>
       <w:r>
@@ -34594,16 +34459,69 @@
         <w:pStyle w:val="NormalWeb"/>
       </w:pPr>
       <w:r>
-        <w:t xml:space="preserve">LIMA, S. E. C. de. </w:t>
-      </w:r>
+        <w:t xml:space="preserve">NIELSEN, J. </w:t>
+      </w:r>
+      <w:proofErr w:type="spellStart"/>
       <w:r>
         <w:rPr>
           <w:b/>
         </w:rPr>
-        <w:t>Entrevista</w:t>
-      </w:r>
-      <w:r>
-        <w:t>. Santa Rita do Sapucaí: FAI, 2025.</w:t>
+        <w:t>Ten</w:t>
+      </w:r>
+      <w:proofErr w:type="spellEnd"/>
+      <w:r>
+        <w:rPr>
+          <w:b/>
+        </w:rPr>
+        <w:t xml:space="preserve"> </w:t>
+      </w:r>
+      <w:proofErr w:type="spellStart"/>
+      <w:r>
+        <w:rPr>
+          <w:b/>
+        </w:rPr>
+        <w:t>Usability</w:t>
+      </w:r>
+      <w:proofErr w:type="spellEnd"/>
+      <w:r>
+        <w:rPr>
+          <w:b/>
+        </w:rPr>
+        <w:t xml:space="preserve"> </w:t>
+      </w:r>
+      <w:proofErr w:type="spellStart"/>
+      <w:r>
+        <w:rPr>
+          <w:b/>
+        </w:rPr>
+        <w:t>Heuristics</w:t>
+      </w:r>
+      <w:proofErr w:type="spellEnd"/>
+      <w:r>
+        <w:rPr>
+          <w:b/>
+        </w:rPr>
+        <w:t xml:space="preserve">. </w:t>
+      </w:r>
+      <w:r>
+        <w:t>USA: [S. n.], 1994.</w:t>
+      </w:r>
+      <w:r>
+        <w:rPr>
+          <w:b/>
+        </w:rPr>
+        <w:t xml:space="preserve"> </w:t>
+      </w:r>
+      <w:r>
+        <w:t>Disponível em: &lt;</w:t>
+      </w:r>
+      <w:proofErr w:type="gramStart"/>
+      <w:r>
+        <w:t>https</w:t>
+      </w:r>
+      <w:proofErr w:type="gramEnd"/>
+      <w:r>
+        <w:t>://www.nngroup.com/articles/ten-usability-heuristics/&gt;.</w:t>
       </w:r>
     </w:p>
     <w:p>
@@ -34611,23 +34529,65 @@
         <w:pStyle w:val="NormalWeb"/>
       </w:pPr>
       <w:r>
-        <w:t>LOPES, M. H.; SILVA, R. A.; PEREIRA, A. L.; SANTOS, F. M. A tecnologia dos aplicativos móveis na promoção ao aleitamento materno: revisão integrativa</w:t>
+        <w:rPr>
+          <w:rStyle w:val="Forte"/>
+        </w:rPr>
+        <w:t>ODS BRASIL.</w:t>
+      </w:r>
+      <w:r>
+        <w:t xml:space="preserve"> </w:t>
       </w:r>
       <w:r>
         <w:rPr>
           <w:b/>
         </w:rPr>
-        <w:t>. Revista Brasileira de Enfermagem</w:t>
-      </w:r>
-      <w:r>
-        <w:t xml:space="preserve">, 75(1), 2022. Disponível em: </w:t>
+        <w:t>Objetivo de Desenvolvimento Sustentável 3 – Saúde e Bem-Estar</w:t>
+      </w:r>
+      <w:r>
+        <w:t xml:space="preserve">. 2025. Disponível em: </w:t>
       </w:r>
       <w:hyperlink r:id="rId34" w:tgtFrame="_new" w:history="1">
         <w:r>
-          <w:t>https://www.researchgate.net/publication/360160864_A_tecnologia_dos_aplicativos_moveis_na_promocao_ao_aleitamento_materno_revisao_integrativa</w:t>
+          <w:rPr>
+            <w:rStyle w:val="Hyperlink"/>
+          </w:rPr>
+          <w:t>https://odsbrasil.gov.br/objetivo/objetivo?n=3</w:t>
         </w:r>
       </w:hyperlink>
       <w:r>
+        <w:t>. Acesso em: 22 set. 2025.</w:t>
+      </w:r>
+    </w:p>
+    <w:p>
+      <w:pPr>
+        <w:pStyle w:val="NormalWeb"/>
+      </w:pPr>
+      <w:r>
+        <w:t>OLIVEIRA, D. S.; SOUZA, A. I</w:t>
+      </w:r>
+      <w:proofErr w:type="gramStart"/>
+      <w:r>
+        <w:t>.;</w:t>
+      </w:r>
+      <w:proofErr w:type="gramEnd"/>
+      <w:r>
+        <w:t xml:space="preserve"> LIMA, T. H. Aleitamento materno: uso da tecnologia da informação como estratégia para a construção de um website. </w:t>
+      </w:r>
+      <w:r>
+        <w:rPr>
+          <w:b/>
+        </w:rPr>
+        <w:t>Revista de Enfermagem da UFSM</w:t>
+      </w:r>
+      <w:r>
+        <w:t xml:space="preserve">, 11, 2021. Disponível em: </w:t>
+      </w:r>
+      <w:hyperlink r:id="rId35" w:tgtFrame="_new" w:history="1">
+        <w:r>
+          <w:t>https://periodicos.ufsm.br/reufsm/article/view/64034/html</w:t>
+        </w:r>
+      </w:hyperlink>
+      <w:r>
         <w:t>. Acesso em: 13 mar. 2025.</w:t>
       </w:r>
     </w:p>
@@ -34636,190 +34596,53 @@
         <w:pStyle w:val="NormalWeb"/>
       </w:pPr>
       <w:r>
-        <w:t xml:space="preserve">NIELSEN, J. </w:t>
-      </w:r>
-      <w:proofErr w:type="spellStart"/>
+        <w:t>OLIVEIRA, D. S.; SOUZA, A. I</w:t>
+      </w:r>
+      <w:proofErr w:type="gramStart"/>
+      <w:r>
+        <w:t>.;</w:t>
+      </w:r>
+      <w:proofErr w:type="gramEnd"/>
+      <w:r>
+        <w:t xml:space="preserve"> LIMA, T. H. Tecnologias em saúde e suas contribuições para a promoção do aleitamento materno. </w:t>
+      </w:r>
       <w:r>
         <w:rPr>
           <w:b/>
         </w:rPr>
-        <w:t>Ten</w:t>
-      </w:r>
-      <w:proofErr w:type="spellEnd"/>
+        <w:t>Ciência &amp; Saúde Coletiva</w:t>
+      </w:r>
+      <w:r>
+        <w:t xml:space="preserve">, v. 26, n. 9, p. 1234–1245, 2019. Disponível em: </w:t>
+      </w:r>
+      <w:hyperlink r:id="rId36" w:tgtFrame="_new" w:history="1">
+        <w:r>
+          <w:t>https://www.scielo.br/j/csc/a/RG9dKm34fMFyLFXpQswv7Rv/</w:t>
+        </w:r>
+      </w:hyperlink>
+      <w:r>
+        <w:t>. Acesso em: 13 mar. 2025.</w:t>
+      </w:r>
+    </w:p>
+    <w:p>
+      <w:pPr>
+        <w:pStyle w:val="NormalWeb"/>
+      </w:pPr>
+      <w:r>
+        <w:t xml:space="preserve">ORGANIZAÇÃO MUNDIAL DA SAÚDE (OMS). </w:t>
+      </w:r>
+      <w:proofErr w:type="spellStart"/>
       <w:r>
         <w:rPr>
           <w:b/>
         </w:rPr>
-        <w:t xml:space="preserve"> </w:t>
-      </w:r>
-      <w:proofErr w:type="spellStart"/>
-      <w:r>
-        <w:rPr>
-          <w:b/>
-        </w:rPr>
-        <w:t>Usability</w:t>
-      </w:r>
-      <w:proofErr w:type="spellEnd"/>
-      <w:r>
-        <w:rPr>
-          <w:b/>
-        </w:rPr>
-        <w:t xml:space="preserve"> </w:t>
-      </w:r>
-      <w:proofErr w:type="spellStart"/>
-      <w:r>
-        <w:rPr>
-          <w:b/>
-        </w:rPr>
-        <w:t>Heuristics</w:t>
-      </w:r>
-      <w:proofErr w:type="spellEnd"/>
-      <w:r>
-        <w:rPr>
-          <w:b/>
-        </w:rPr>
-        <w:t xml:space="preserve">. </w:t>
-      </w:r>
-      <w:r>
-        <w:t>USA: [S. n.], 1994.</w:t>
-      </w:r>
-      <w:r>
-        <w:rPr>
-          <w:b/>
-        </w:rPr>
-        <w:t xml:space="preserve"> </w:t>
-      </w:r>
-      <w:r>
-        <w:t>Disponível em: &lt;</w:t>
-      </w:r>
-      <w:proofErr w:type="gramStart"/>
-      <w:r>
-        <w:t>https</w:t>
-      </w:r>
-      <w:proofErr w:type="gramEnd"/>
-      <w:r>
-        <w:t>://www.nngroup.com/articles/ten-usability-heuristics/&gt;.</w:t>
-      </w:r>
-    </w:p>
-    <w:p>
-      <w:pPr>
-        <w:pStyle w:val="NormalWeb"/>
-      </w:pPr>
-      <w:r>
-        <w:rPr>
-          <w:rStyle w:val="Forte"/>
-        </w:rPr>
-        <w:t>ODS BRASIL.</w:t>
-      </w:r>
-      <w:r>
-        <w:t xml:space="preserve"> </w:t>
-      </w:r>
-      <w:r>
-        <w:rPr>
-          <w:b/>
-        </w:rPr>
-        <w:t>Objetivo de Desenvolvimento Sustentável 3 – Saúde e Bem-Estar</w:t>
-      </w:r>
+        <w:t>Breastfeeding</w:t>
+      </w:r>
+      <w:proofErr w:type="spellEnd"/>
       <w:r>
         <w:t xml:space="preserve">. 2025. Disponível em: </w:t>
       </w:r>
-      <w:hyperlink r:id="rId35" w:tgtFrame="_new" w:history="1">
-        <w:r>
-          <w:rPr>
-            <w:rStyle w:val="Hyperlink"/>
-          </w:rPr>
-          <w:t>https://odsbrasil.gov.br/objetivo/objetivo?n=3</w:t>
-        </w:r>
-      </w:hyperlink>
-      <w:r>
-        <w:t>. Acesso em: 22 set. 2025.</w:t>
-      </w:r>
-    </w:p>
-    <w:p>
-      <w:pPr>
-        <w:pStyle w:val="NormalWeb"/>
-      </w:pPr>
-      <w:r>
-        <w:t>OLIVEIRA, D. S.; SOUZA, A. I</w:t>
-      </w:r>
-      <w:proofErr w:type="gramStart"/>
-      <w:r>
-        <w:t>.;</w:t>
-      </w:r>
-      <w:proofErr w:type="gramEnd"/>
-      <w:r>
-        <w:t xml:space="preserve"> LIMA, T. H. Aleitamento materno: uso da tecnologia da informação como estratégia para a construção de um website. </w:t>
-      </w:r>
-      <w:r>
-        <w:rPr>
-          <w:b/>
-        </w:rPr>
-        <w:t>Revista de Enfermagem da UFSM</w:t>
-      </w:r>
-      <w:r>
-        <w:t xml:space="preserve">, 11, 2021. Disponível em: </w:t>
-      </w:r>
-      <w:hyperlink r:id="rId36" w:tgtFrame="_new" w:history="1">
-        <w:r>
-          <w:t>https://periodicos.ufsm.br/reufsm/article/view/64034/html</w:t>
-        </w:r>
-      </w:hyperlink>
-      <w:r>
-        <w:t>. Acesso em: 13 mar. 2025.</w:t>
-      </w:r>
-    </w:p>
-    <w:p>
-      <w:pPr>
-        <w:pStyle w:val="NormalWeb"/>
-      </w:pPr>
-      <w:r>
-        <w:t>OLIVEIRA, D. S.; SOUZA, A. I</w:t>
-      </w:r>
-      <w:proofErr w:type="gramStart"/>
-      <w:r>
-        <w:t>.;</w:t>
-      </w:r>
-      <w:proofErr w:type="gramEnd"/>
-      <w:r>
-        <w:t xml:space="preserve"> LIMA, T. H. Tecnologias em saúde e suas contribuições para a promoção do aleitamento materno. </w:t>
-      </w:r>
-      <w:r>
-        <w:rPr>
-          <w:b/>
-        </w:rPr>
-        <w:t>Ciência &amp; Saúde Coletiva</w:t>
-      </w:r>
-      <w:r>
-        <w:t xml:space="preserve">, v. 26, n. 9, p. 1234–1245, 2019. Disponível em: </w:t>
-      </w:r>
       <w:hyperlink r:id="rId37" w:tgtFrame="_new" w:history="1">
-        <w:r>
-          <w:t>https://www.scielo.br/j/csc/a/RG9dKm34fMFyLFXpQswv7Rv/</w:t>
-        </w:r>
-      </w:hyperlink>
-      <w:r>
-        <w:t>. Acesso em: 13 mar. 2025.</w:t>
-      </w:r>
-    </w:p>
-    <w:p>
-      <w:pPr>
-        <w:pStyle w:val="NormalWeb"/>
-      </w:pPr>
-      <w:r>
-        <w:t xml:space="preserve">ORGANIZAÇÃO MUNDIAL DA SAÚDE (OMS). </w:t>
-      </w:r>
-      <w:proofErr w:type="spellStart"/>
-      <w:r>
-        <w:rPr>
-          <w:b/>
-        </w:rPr>
-        <w:t>Breastfeeding</w:t>
-      </w:r>
-      <w:proofErr w:type="spellEnd"/>
-      <w:r>
-        <w:t xml:space="preserve">. 2025. Disponível em: </w:t>
-      </w:r>
-      <w:hyperlink r:id="rId38" w:tgtFrame="_new" w:history="1">
         <w:r>
           <w:t>https://www.who.int/news-room/fact-sheets/detail/breastfeeding</w:t>
         </w:r>
@@ -34891,7 +34714,7 @@
       <w:r>
         <w:t xml:space="preserve">, 56, 2022. Disponível em: </w:t>
       </w:r>
-      <w:hyperlink r:id="rId39" w:tgtFrame="_new" w:history="1">
+      <w:hyperlink r:id="rId38" w:tgtFrame="_new" w:history="1">
         <w:r>
           <w:t>https://www.scielo.br/j/ape/a/tXmsqRHbThMgSxqFZrzsYmJ/</w:t>
         </w:r>
@@ -35932,9 +35755,9 @@
     </w:p>
     <w:p/>
     <w:sectPr>
-      <w:headerReference w:type="even" r:id="rId40"/>
-      <w:headerReference w:type="default" r:id="rId41"/>
-      <w:headerReference w:type="first" r:id="rId42"/>
+      <w:headerReference w:type="even" r:id="rId39"/>
+      <w:headerReference w:type="default" r:id="rId40"/>
+      <w:headerReference w:type="first" r:id="rId41"/>
       <w:pgSz w:w="11907" w:h="16840" w:code="9"/>
       <w:pgMar w:top="1701" w:right="1134" w:bottom="1134" w:left="1701" w:header="709" w:footer="709" w:gutter="0"/>
       <w:cols w:space="708"/>
@@ -36380,7 +36203,7 @@
           <w:rPr>
             <w:noProof/>
           </w:rPr>
-          <w:t>iv</w:t>
+          <w:t>xv</w:t>
         </w:r>
         <w:r>
           <w:rPr>
@@ -36512,7 +36335,7 @@
           <w:rPr>
             <w:noProof/>
           </w:rPr>
-          <w:t>95</w:t>
+          <w:t>47</w:t>
         </w:r>
         <w:r>
           <w:fldChar w:fldCharType="end"/>
@@ -41806,7 +41629,7 @@
 </file>
 
 <file path=customXml/itemProps1.xml><?xml version="1.0" encoding="utf-8"?>
-<ds:datastoreItem xmlns:ds="http://schemas.openxmlformats.org/officeDocument/2006/customXml" ds:itemID="{BADC2BBD-6FD3-4EF8-8F78-7018784DFB7A}">
+<ds:datastoreItem xmlns:ds="http://schemas.openxmlformats.org/officeDocument/2006/customXml" ds:itemID="{6EA1C711-24C5-427F-BF8B-6C7D13393C60}">
   <ds:schemaRefs>
     <ds:schemaRef ds:uri="http://schemas.openxmlformats.org/officeDocument/2006/bibliography"/>
   </ds:schemaRefs>

</xml_diff>

<commit_message>
feat: ajuste diagrama de classes
</commit_message>
<xml_diff>
--- a/PFC_2025_Docs/PFC_Donate_v2.7_Continuar_a partir_desta_versão.docx
+++ b/PFC_2025_Docs/PFC_Donate_v2.7_Continuar_a partir_desta_versão.docx
@@ -525,10 +525,7 @@
           </w:tcPr>
           <w:p>
             <w:r>
-              <w:t>Correção dos a</w:t>
-            </w:r>
-            <w:r>
-              <w:t xml:space="preserve">pontamentos para conclusão da Fase </w:t>
+              <w:t xml:space="preserve">Correção dos apontamentos para conclusão da Fase </w:t>
             </w:r>
             <w:proofErr w:type="gramStart"/>
             <w:r>
@@ -20021,8 +20018,6 @@
       <w:pPr>
         <w:pStyle w:val="NormalWeb"/>
       </w:pPr>
-      <w:bookmarkStart w:id="45" w:name="_GoBack"/>
-      <w:bookmarkEnd w:id="45"/>
       <w:r>
         <w:lastRenderedPageBreak/>
         <w:t>5.2.</w:t>
@@ -20045,8 +20040,8 @@
       <w:pPr>
         <w:pStyle w:val="NormalWeb"/>
       </w:pPr>
-      <w:bookmarkStart w:id="46" w:name="_Toc192060100"/>
-      <w:bookmarkStart w:id="47" w:name="_Toc192060099"/>
+      <w:bookmarkStart w:id="45" w:name="_Toc192060100"/>
+      <w:bookmarkStart w:id="46" w:name="_Toc192060099"/>
       <w:bookmarkEnd w:id="42"/>
       <w:r>
         <w:t xml:space="preserve"> </w:t>
@@ -20096,339 +20091,101 @@
       <w:r>
         <w:t>.</w:t>
       </w:r>
+      <w:bookmarkStart w:id="47" w:name="_Toc214356808"/>
+      <w:bookmarkStart w:id="48" w:name="_Toc192060101"/>
+      <w:bookmarkEnd w:id="45"/>
       <w:bookmarkEnd w:id="46"/>
     </w:p>
     <w:p>
       <w:pPr>
+        <w:pStyle w:val="Ttulo3"/>
+      </w:pPr>
+      <w:r>
+        <w:t xml:space="preserve">5.2.3 </w:t>
+      </w:r>
+      <w:r>
+        <w:t xml:space="preserve">Modelo </w:t>
+      </w:r>
+      <w:r>
+        <w:t>Inicial da</w:t>
+      </w:r>
+      <w:r>
+        <w:t xml:space="preserve"> Interface d</w:t>
+      </w:r>
+      <w:r>
+        <w:t>e</w:t>
+      </w:r>
+      <w:r>
+        <w:t xml:space="preserve"> Usuário</w:t>
+      </w:r>
+      <w:bookmarkEnd w:id="47"/>
+    </w:p>
+    <w:p>
+      <w:pPr>
         <w:pStyle w:val="NormalWeb"/>
-        <w:rPr>
-          <w:highlight w:val="yellow"/>
-        </w:rPr>
-      </w:pPr>
-      <w:r>
-        <w:rPr>
-          <w:highlight w:val="yellow"/>
-        </w:rPr>
-        <w:t>/* Retirar do</w:t>
-      </w:r>
-      <w:r>
-        <w:rPr>
-          <w:highlight w:val="yellow"/>
-        </w:rPr>
-        <w:t xml:space="preserve"> Modelo Entidade-Relacionamento (</w:t>
-      </w:r>
-      <w:proofErr w:type="gramStart"/>
-      <w:r>
-        <w:rPr>
-          <w:highlight w:val="yellow"/>
-        </w:rPr>
-        <w:t>D</w:t>
-      </w:r>
-      <w:r>
-        <w:rPr>
-          <w:highlight w:val="yellow"/>
-        </w:rPr>
-        <w:t>onate_VisãodosDados4</w:t>
-      </w:r>
-      <w:proofErr w:type="gramEnd"/>
-      <w:r>
-        <w:rPr>
-          <w:highlight w:val="yellow"/>
-        </w:rPr>
-        <w:t>.0</w:t>
-      </w:r>
-      <w:r>
-        <w:rPr>
-          <w:highlight w:val="yellow"/>
-        </w:rPr>
-        <w:t>)</w:t>
-      </w:r>
-      <w:r>
-        <w:rPr>
-          <w:highlight w:val="yellow"/>
-        </w:rPr>
-        <w:t xml:space="preserve"> os atributos </w:t>
-      </w:r>
-      <w:r>
-        <w:rPr>
-          <w:highlight w:val="yellow"/>
-        </w:rPr>
-        <w:t xml:space="preserve">que são </w:t>
-      </w:r>
-      <w:r>
-        <w:rPr>
-          <w:highlight w:val="yellow"/>
-        </w:rPr>
-        <w:t>chaves estrangeira</w:t>
-      </w:r>
-      <w:r>
-        <w:rPr>
-          <w:highlight w:val="yellow"/>
-        </w:rPr>
-        <w:t xml:space="preserve">s, pois </w:t>
-      </w:r>
-      <w:r>
-        <w:rPr>
-          <w:highlight w:val="yellow"/>
-        </w:rPr>
-        <w:t>eles</w:t>
-      </w:r>
-      <w:r>
-        <w:rPr>
-          <w:highlight w:val="yellow"/>
-        </w:rPr>
-        <w:t xml:space="preserve"> não são </w:t>
-      </w:r>
-      <w:r>
-        <w:rPr>
-          <w:highlight w:val="yellow"/>
-        </w:rPr>
-        <w:t>mostrados nesse diagrama</w:t>
-      </w:r>
-      <w:r>
-        <w:rPr>
-          <w:highlight w:val="yellow"/>
-        </w:rPr>
-        <w:t>.</w:t>
-      </w:r>
-      <w:r>
-        <w:rPr>
-          <w:highlight w:val="yellow"/>
-        </w:rPr>
-        <w:t xml:space="preserve"> </w:t>
-      </w:r>
-      <w:r>
-        <w:rPr>
-          <w:highlight w:val="yellow"/>
-        </w:rPr>
-        <w:t xml:space="preserve"> </w:t>
+      </w:pPr>
+      <w:r>
+        <w:t xml:space="preserve">O modelo inicial da interface de usuário </w:t>
+      </w:r>
+      <w:r>
+        <w:t xml:space="preserve">visa </w:t>
+      </w:r>
+      <w:r>
+        <w:t xml:space="preserve">representar, de forma visual, como será a interação entre o sistema e os seus usuários. </w:t>
+      </w:r>
+      <w:r>
+        <w:t>São modeladas páginas</w:t>
+      </w:r>
+      <w:r>
+        <w:t xml:space="preserve"> simples e intuitivas, respeitando os princípios de usabilidade e acessibilidade, para ga</w:t>
+      </w:r>
+      <w:r>
+        <w:t>rantir uma boa experiência ao p</w:t>
+      </w:r>
+      <w:r>
+        <w:t>ú</w:t>
+      </w:r>
+      <w:r>
+        <w:t xml:space="preserve">blico de interesse: </w:t>
+      </w:r>
+      <w:r>
+        <w:t>doadoras e profissionais da saúde.</w:t>
       </w:r>
     </w:p>
     <w:p>
       <w:pPr>
         <w:pStyle w:val="NormalWeb"/>
       </w:pPr>
+      <w:r>
+        <w:t xml:space="preserve">As </w:t>
+      </w:r>
+      <w:r>
+        <w:t xml:space="preserve">páginas </w:t>
+      </w:r>
+      <w:r>
+        <w:t>apresentam os principais fluxos</w:t>
+      </w:r>
+      <w:r>
+        <w:t xml:space="preserve"> de navegação do sistema, como autorização</w:t>
+      </w:r>
+      <w:r>
+        <w:t xml:space="preserve"> de acesso</w:t>
+      </w:r>
+      <w:r>
+        <w:t xml:space="preserve">, cadastro, agendamento </w:t>
+      </w:r>
+      <w:r>
+        <w:t>de coleta e acesso a orientações</w:t>
+      </w:r>
+      <w:r>
+        <w:t xml:space="preserve"> sobre doação de leite humano. Esses modelos ajudam na validação da proposta e orientam a construção visual do sistema na fase de desenvolvimento.</w:t>
+      </w:r>
     </w:p>
     <w:p>
       <w:pPr>
         <w:pStyle w:val="NormalWeb"/>
       </w:pPr>
       <w:r>
-        <w:t>/</w:t>
-      </w:r>
-      <w:r>
-        <w:rPr>
-          <w:noProof/>
-        </w:rPr>
-        <w:drawing>
-          <wp:inline distT="0" distB="0" distL="0" distR="0" wp14:anchorId="0A5BE596" wp14:editId="02835C33">
-            <wp:extent cx="5569236" cy="3518081"/>
-            <wp:effectExtent l="0" t="0" r="0" b="6350"/>
-            <wp:docPr id="10" name="Imagem 10"/>
-            <wp:cNvGraphicFramePr>
-              <a:graphicFrameLocks xmlns:a="http://schemas.openxmlformats.org/drawingml/2006/main" noChangeAspect="1"/>
-            </wp:cNvGraphicFramePr>
-            <a:graphic xmlns:a="http://schemas.openxmlformats.org/drawingml/2006/main">
-              <a:graphicData uri="http://schemas.openxmlformats.org/drawingml/2006/picture">
-                <pic:pic xmlns:pic="http://schemas.openxmlformats.org/drawingml/2006/picture">
-                  <pic:nvPicPr>
-                    <pic:cNvPr id="1" name=""/>
-                    <pic:cNvPicPr/>
-                  </pic:nvPicPr>
-                  <pic:blipFill>
-                    <a:blip r:embed="rId20"/>
-                    <a:stretch>
-                      <a:fillRect/>
-                    </a:stretch>
-                  </pic:blipFill>
-                  <pic:spPr>
-                    <a:xfrm>
-                      <a:off x="0" y="0"/>
-                      <a:ext cx="5569236" cy="3518081"/>
-                    </a:xfrm>
-                    <a:prstGeom prst="rect">
-                      <a:avLst/>
-                    </a:prstGeom>
-                  </pic:spPr>
-                </pic:pic>
-              </a:graphicData>
-            </a:graphic>
-          </wp:inline>
-        </w:drawing>
-      </w:r>
-    </w:p>
-    <w:p>
-      <w:pPr>
-        <w:pStyle w:val="NormalWeb"/>
-        <w:rPr>
-          <w:highlight w:val="yellow"/>
-        </w:rPr>
-      </w:pPr>
-      <w:bookmarkStart w:id="48" w:name="_Toc214356808"/>
-      <w:bookmarkStart w:id="49" w:name="_Toc192060101"/>
-      <w:bookmarkEnd w:id="47"/>
-      <w:r>
-        <w:rPr>
-          <w:highlight w:val="yellow"/>
-        </w:rPr>
-        <w:t>Ainda no MER, v</w:t>
-      </w:r>
-      <w:r>
-        <w:rPr>
-          <w:highlight w:val="yellow"/>
-        </w:rPr>
-        <w:t>erificar os atributos “Latitude” e “Longitude” nas entidades “Município” e “Banco de Leite”, pois eles apareceram no diagrama do modelo lógico.</w:t>
-      </w:r>
-    </w:p>
-    <w:p>
-      <w:pPr>
-        <w:pStyle w:val="NormalWeb"/>
-        <w:rPr>
-          <w:highlight w:val="yellow"/>
-        </w:rPr>
-      </w:pPr>
-      <w:r>
-        <w:rPr>
-          <w:highlight w:val="yellow"/>
-        </w:rPr>
-        <w:t xml:space="preserve">O arquivo </w:t>
-      </w:r>
-      <w:proofErr w:type="gramStart"/>
-      <w:r>
-        <w:rPr>
-          <w:highlight w:val="yellow"/>
-        </w:rPr>
-        <w:t>ModeloLogico</w:t>
-      </w:r>
-      <w:proofErr w:type="gramEnd"/>
-      <w:r>
-        <w:rPr>
-          <w:highlight w:val="yellow"/>
-        </w:rPr>
-        <w:t xml:space="preserve">.docx está sem </w:t>
-      </w:r>
-      <w:r>
-        <w:rPr>
-          <w:highlight w:val="yellow"/>
-        </w:rPr>
-        <w:t>alguns desses</w:t>
-      </w:r>
-      <w:r>
-        <w:rPr>
-          <w:highlight w:val="yellow"/>
-        </w:rPr>
-        <w:t xml:space="preserve"> atributos também.</w:t>
-      </w:r>
-    </w:p>
-    <w:p>
-      <w:pPr>
-        <w:pStyle w:val="NormalWeb"/>
-        <w:rPr>
-          <w:highlight w:val="yellow"/>
-        </w:rPr>
-      </w:pPr>
-      <w:r>
-        <w:rPr>
-          <w:highlight w:val="yellow"/>
-        </w:rPr>
-        <w:t xml:space="preserve"> Precisa colocar os scripts DDL nesta pasta.</w:t>
-      </w:r>
-    </w:p>
-    <w:p>
-      <w:pPr>
-        <w:pStyle w:val="Ttulo3"/>
-      </w:pPr>
-    </w:p>
-    <w:p>
-      <w:pPr>
-        <w:pStyle w:val="Ttulo3"/>
-      </w:pPr>
-      <w:r>
-        <w:t xml:space="preserve">5.2.3 </w:t>
-      </w:r>
-      <w:r>
-        <w:t xml:space="preserve">Modelo </w:t>
-      </w:r>
-      <w:r>
-        <w:t>Inicial da</w:t>
-      </w:r>
-      <w:r>
-        <w:t xml:space="preserve"> Interface d</w:t>
-      </w:r>
-      <w:r>
-        <w:t>e</w:t>
-      </w:r>
-      <w:r>
-        <w:t xml:space="preserve"> Usuário</w:t>
-      </w:r>
-      <w:bookmarkEnd w:id="48"/>
-    </w:p>
-    <w:p>
-      <w:pPr>
-        <w:pStyle w:val="NormalWeb"/>
-      </w:pPr>
-      <w:r>
-        <w:t xml:space="preserve">O modelo inicial da interface de usuário </w:t>
-      </w:r>
-      <w:r>
-        <w:t xml:space="preserve">visa </w:t>
-      </w:r>
-      <w:r>
-        <w:t xml:space="preserve">representar, de forma visual, como será a interação entre o sistema e os seus usuários. </w:t>
-      </w:r>
-      <w:r>
-        <w:t>São modeladas páginas</w:t>
-      </w:r>
-      <w:r>
-        <w:t xml:space="preserve"> simples e intuitivas, respeitando os princípios de usabilidade e acessibilidade, para ga</w:t>
-      </w:r>
-      <w:r>
-        <w:t>rantir uma boa experiência ao p</w:t>
-      </w:r>
-      <w:r>
-        <w:t>ú</w:t>
-      </w:r>
-      <w:r>
-        <w:t xml:space="preserve">blico de interesse: </w:t>
-      </w:r>
-      <w:r>
-        <w:t>doadoras e profissionais da saúde.</w:t>
-      </w:r>
-    </w:p>
-    <w:p>
-      <w:pPr>
-        <w:pStyle w:val="NormalWeb"/>
-      </w:pPr>
-      <w:r>
-        <w:t xml:space="preserve">As </w:t>
-      </w:r>
-      <w:r>
-        <w:t xml:space="preserve">páginas </w:t>
-      </w:r>
-      <w:r>
-        <w:t>apresentam os principais fluxos</w:t>
-      </w:r>
-      <w:r>
-        <w:t xml:space="preserve"> de navegação do sistema, como autorização</w:t>
-      </w:r>
-      <w:r>
-        <w:t xml:space="preserve"> de acesso</w:t>
-      </w:r>
-      <w:r>
-        <w:t xml:space="preserve">, cadastro, agendamento </w:t>
-      </w:r>
-      <w:r>
-        <w:t>de coleta e acesso a orientações</w:t>
-      </w:r>
-      <w:r>
-        <w:t xml:space="preserve"> sobre doação de leite humano. Esses modelos ajudam na validação da proposta e orientam a construção visual do sistema na fase de desenvolvimento.</w:t>
-      </w:r>
-    </w:p>
-    <w:p>
-      <w:pPr>
-        <w:pStyle w:val="NormalWeb"/>
-      </w:pPr>
-      <w:r>
         <w:t>As imagens com os protótipos das interfaces estão organizadas no Apêndice E, conforme a estrutura deste trabalho.</w:t>
       </w:r>
     </w:p>
@@ -20436,7 +20193,7 @@
       <w:r>
         <w:br w:type="page"/>
       </w:r>
-      <w:bookmarkStart w:id="50" w:name="_Toc214356809"/>
+      <w:bookmarkStart w:id="49" w:name="_Toc214356809"/>
       <w:proofErr w:type="gramStart"/>
       <w:r>
         <w:lastRenderedPageBreak/>
@@ -20446,39 +20203,321 @@
       <w:r>
         <w:t xml:space="preserve"> ARQUITETURA E PROJETO</w:t>
       </w:r>
+      <w:bookmarkEnd w:id="48"/>
+      <w:r>
+        <w:t xml:space="preserve"> DO SISTEMA</w:t>
+      </w:r>
+      <w:r>
+        <w:t xml:space="preserve"> DE SOFTWARE</w:t>
+      </w:r>
       <w:bookmarkEnd w:id="49"/>
-      <w:r>
-        <w:t xml:space="preserve"> DO SISTEMA</w:t>
-      </w:r>
-      <w:r>
-        <w:t xml:space="preserve"> DE SOFTWARE</w:t>
+    </w:p>
+    <w:p>
+      <w:pPr>
+        <w:pStyle w:val="NormalWeb"/>
+      </w:pPr>
+      <w:bookmarkStart w:id="50" w:name="_Toc192060103"/>
+      <w:r>
+        <w:t xml:space="preserve">Este capítulo aborda a arquitetura e o projeto do sistema de software </w:t>
+      </w:r>
+      <w:proofErr w:type="spellStart"/>
+      <w:r>
+        <w:t>Donate</w:t>
+      </w:r>
+      <w:proofErr w:type="spellEnd"/>
+      <w:r>
+        <w:t xml:space="preserve"> com</w:t>
+      </w:r>
+      <w:r>
+        <w:t xml:space="preserve"> a definição da estrutura técnica do sistema, envolvendo a seleção das tecnologias utilizadas, a modelagem da aplicação</w:t>
+      </w:r>
+      <w:r>
+        <w:t xml:space="preserve"> e</w:t>
+      </w:r>
+      <w:r>
+        <w:t xml:space="preserve"> a organização dos módulos e componentes</w:t>
+      </w:r>
+      <w:r>
+        <w:t>.</w:t>
+      </w:r>
+    </w:p>
+    <w:p>
+      <w:pPr>
+        <w:pStyle w:val="NormalWeb"/>
+      </w:pPr>
+      <w:r>
+        <w:t xml:space="preserve">A arquitetura de software representa um dos elementos fundamentais para assegurar a qualidade, escalabilidade, segurança e </w:t>
+      </w:r>
+      <w:proofErr w:type="spellStart"/>
+      <w:r>
+        <w:t>manutenibilidade</w:t>
+      </w:r>
+      <w:proofErr w:type="spellEnd"/>
+      <w:r>
+        <w:t xml:space="preserve"> de um sistema. Assim, </w:t>
+      </w:r>
+      <w:r>
+        <w:t xml:space="preserve">são </w:t>
+      </w:r>
+      <w:r>
+        <w:t>adotadas boas práticas de e</w:t>
+      </w:r>
+      <w:r>
+        <w:t>ngenharia de software, aliadas às</w:t>
+      </w:r>
+      <w:r>
+        <w:t xml:space="preserve"> tecnologias modernas e adequadas aos objetivos do projeto, </w:t>
+      </w:r>
+      <w:r>
+        <w:t xml:space="preserve">para se </w:t>
+      </w:r>
+      <w:proofErr w:type="gramStart"/>
+      <w:r>
+        <w:t>ob</w:t>
+      </w:r>
+      <w:r>
+        <w:t>ter</w:t>
+      </w:r>
+      <w:proofErr w:type="gramEnd"/>
+      <w:r>
+        <w:t xml:space="preserve"> </w:t>
+      </w:r>
+      <w:r>
+        <w:t>uma base sólida para o desenvol</w:t>
+      </w:r>
+      <w:r>
+        <w:t>vimento e evolução dos componentes de software especificados.</w:t>
+      </w:r>
+    </w:p>
+    <w:p>
+      <w:pPr>
+        <w:pStyle w:val="NormalWeb"/>
+      </w:pPr>
+      <w:r>
+        <w:t xml:space="preserve">As seções apresentam o modelo arquitetural adotado, </w:t>
+      </w:r>
+      <w:r>
+        <w:t xml:space="preserve">os diagramas </w:t>
+      </w:r>
+      <w:r>
+        <w:t>da</w:t>
+      </w:r>
+      <w:r>
+        <w:t xml:space="preserve"> </w:t>
+      </w:r>
+      <w:proofErr w:type="spellStart"/>
+      <w:r>
+        <w:rPr>
+          <w:i/>
+        </w:rPr>
+        <w:t>Unified</w:t>
+      </w:r>
+      <w:proofErr w:type="spellEnd"/>
+      <w:r>
+        <w:rPr>
+          <w:i/>
+        </w:rPr>
+        <w:t xml:space="preserve"> </w:t>
+      </w:r>
+      <w:proofErr w:type="spellStart"/>
+      <w:r>
+        <w:rPr>
+          <w:i/>
+        </w:rPr>
+        <w:t>Modeling</w:t>
+      </w:r>
+      <w:proofErr w:type="spellEnd"/>
+      <w:r>
+        <w:rPr>
+          <w:i/>
+        </w:rPr>
+        <w:t xml:space="preserve"> </w:t>
+      </w:r>
+      <w:proofErr w:type="spellStart"/>
+      <w:r>
+        <w:rPr>
+          <w:i/>
+        </w:rPr>
+        <w:t>Languag</w:t>
+      </w:r>
+      <w:r>
+        <w:t>e</w:t>
+      </w:r>
+      <w:proofErr w:type="spellEnd"/>
+      <w:r>
+        <w:t xml:space="preserve"> </w:t>
+      </w:r>
+      <w:r>
+        <w:t>(</w:t>
+      </w:r>
+      <w:r>
+        <w:t>UML</w:t>
+      </w:r>
+      <w:r>
+        <w:t>)</w:t>
+      </w:r>
+      <w:r>
+        <w:t>, versão 5.2,</w:t>
+      </w:r>
+      <w:r>
+        <w:t xml:space="preserve"> </w:t>
+      </w:r>
+      <w:r>
+        <w:t>que i</w:t>
+      </w:r>
+      <w:r>
+        <w:t xml:space="preserve">lustram a estrutura e o funcionamento do sistema, os principais módulos desenvolvidos, além das decisões técnicas tomadas ao longo do processo de construção. </w:t>
+      </w:r>
+      <w:r>
+        <w:t>Dessa forma, evidenciam-se</w:t>
+      </w:r>
+      <w:r>
+        <w:t xml:space="preserve"> </w:t>
+      </w:r>
+      <w:r>
+        <w:t>as visões que permitirão o</w:t>
+      </w:r>
+      <w:r>
+        <w:t xml:space="preserve"> cumprimento dos requisitos funcionais e não funci</w:t>
+      </w:r>
+      <w:r>
+        <w:t>onais previamente estabelecidos.</w:t>
+      </w:r>
+    </w:p>
+    <w:p/>
+    <w:p>
+      <w:pPr>
+        <w:pStyle w:val="Ttulo2"/>
+      </w:pPr>
+      <w:bookmarkStart w:id="51" w:name="_Toc214356810"/>
+      <w:proofErr w:type="gramStart"/>
+      <w:r>
+        <w:t>6.1 V</w:t>
       </w:r>
       <w:bookmarkEnd w:id="50"/>
-    </w:p>
-    <w:p>
-      <w:pPr>
-        <w:pStyle w:val="NormalWeb"/>
-      </w:pPr>
-      <w:bookmarkStart w:id="51" w:name="_Toc192060103"/>
-      <w:r>
-        <w:t xml:space="preserve">Este capítulo aborda a arquitetura e o projeto do sistema de software </w:t>
-      </w:r>
-      <w:proofErr w:type="spellStart"/>
-      <w:r>
-        <w:t>Donate</w:t>
-      </w:r>
-      <w:proofErr w:type="spellEnd"/>
-      <w:r>
-        <w:t xml:space="preserve"> com</w:t>
-      </w:r>
-      <w:r>
-        <w:t xml:space="preserve"> a definição da estrutura técnica do sistema, envolvendo a seleção das tecnologias utilizadas, a modelagem da aplicação</w:t>
-      </w:r>
-      <w:r>
-        <w:t xml:space="preserve"> e</w:t>
-      </w:r>
-      <w:r>
-        <w:t xml:space="preserve"> a organização dos módulos e componentes</w:t>
+      <w:r>
+        <w:t>ISÃO</w:t>
+      </w:r>
+      <w:proofErr w:type="gramEnd"/>
+      <w:r>
+        <w:t xml:space="preserve"> ESTRUTURAL</w:t>
+      </w:r>
+      <w:bookmarkStart w:id="52" w:name="_Toc192060104"/>
+      <w:bookmarkEnd w:id="51"/>
+    </w:p>
+    <w:p>
+      <w:r>
+        <w:t>Esta seção apresenta a</w:t>
+      </w:r>
+      <w:r>
+        <w:t xml:space="preserve"> visão estrutural</w:t>
+      </w:r>
+      <w:r>
+        <w:t xml:space="preserve"> do sistema, representando a organização</w:t>
+      </w:r>
+      <w:r>
+        <w:t xml:space="preserve"> lógica dos componentes tanto das camadas de</w:t>
+      </w:r>
+      <w:r>
+        <w:t xml:space="preserve"> </w:t>
+      </w:r>
+      <w:r>
+        <w:rPr>
+          <w:i/>
+        </w:rPr>
+        <w:t>front-</w:t>
+      </w:r>
+      <w:proofErr w:type="spellStart"/>
+      <w:r>
+        <w:rPr>
+          <w:i/>
+        </w:rPr>
+        <w:t>end</w:t>
+      </w:r>
+      <w:proofErr w:type="spellEnd"/>
+      <w:r>
+        <w:t xml:space="preserve"> quanto da camada de</w:t>
+      </w:r>
+      <w:r>
+        <w:t xml:space="preserve"> </w:t>
+      </w:r>
+      <w:proofErr w:type="spellStart"/>
+      <w:r>
+        <w:rPr>
+          <w:i/>
+        </w:rPr>
+        <w:t>back</w:t>
+      </w:r>
+      <w:proofErr w:type="spellEnd"/>
+      <w:r>
+        <w:rPr>
+          <w:i/>
+        </w:rPr>
+        <w:t>-end</w:t>
+      </w:r>
+      <w:r>
+        <w:t>. O objetivo do diagrama é ilustrar como o sistema foi modularizado em pacotes, evidenciando a estrutura de alto nível e os relacionamentos entre os agrupamentos de funcionalidades.</w:t>
+      </w:r>
+    </w:p>
+    <w:p>
+      <w:r>
+        <w:t xml:space="preserve">No </w:t>
+      </w:r>
+      <w:r>
+        <w:rPr>
+          <w:i/>
+        </w:rPr>
+        <w:t>front-</w:t>
+      </w:r>
+      <w:proofErr w:type="spellStart"/>
+      <w:r>
+        <w:rPr>
+          <w:i/>
+        </w:rPr>
+        <w:t>end</w:t>
+      </w:r>
+      <w:proofErr w:type="spellEnd"/>
+      <w:r>
+        <w:t xml:space="preserve">, os pacotes </w:t>
+      </w:r>
+      <w:r>
+        <w:t>estão</w:t>
+      </w:r>
+      <w:r>
+        <w:t xml:space="preserve"> organizados segundo as responsabilidades da aplicação cliente: segurança, interface de usuário e comunicação com o </w:t>
+      </w:r>
+      <w:proofErr w:type="spellStart"/>
+      <w:r>
+        <w:rPr>
+          <w:i/>
+        </w:rPr>
+        <w:t>back</w:t>
+      </w:r>
+      <w:proofErr w:type="spellEnd"/>
+      <w:r>
+        <w:rPr>
+          <w:i/>
+        </w:rPr>
+        <w:t>-end</w:t>
+      </w:r>
+      <w:r>
+        <w:t xml:space="preserve">. Já no </w:t>
+      </w:r>
+      <w:proofErr w:type="spellStart"/>
+      <w:r>
+        <w:rPr>
+          <w:i/>
+        </w:rPr>
+        <w:t>back-end</w:t>
+      </w:r>
+      <w:proofErr w:type="spellEnd"/>
+      <w:r>
+        <w:t>, os pacotes seguem uma separação por responsabilidades de controle, roteamento, lógica de negócio e persistência de dados.</w:t>
+      </w:r>
+    </w:p>
+    <w:p>
+      <w:r>
+        <w:t>A definição dos pacotes segue boas práticas de arquitetura de software, visando modularidade, reutilização de código e facilidade de manutenção. Os diagramas completos e detalhados desta seção estão disponíveis na pasta do Apêndice F</w:t>
       </w:r>
       <w:r>
         <w:t>.</w:t>
@@ -20486,302 +20525,20 @@
     </w:p>
     <w:p>
       <w:pPr>
-        <w:pStyle w:val="NormalWeb"/>
-      </w:pPr>
-      <w:r>
-        <w:t xml:space="preserve">A arquitetura de software representa um dos elementos fundamentais para assegurar a qualidade, escalabilidade, segurança e </w:t>
-      </w:r>
-      <w:proofErr w:type="spellStart"/>
-      <w:r>
-        <w:t>manutenibilidade</w:t>
-      </w:r>
-      <w:proofErr w:type="spellEnd"/>
-      <w:r>
-        <w:t xml:space="preserve"> de um sistema. Assim, </w:t>
-      </w:r>
-      <w:r>
-        <w:t xml:space="preserve">são </w:t>
-      </w:r>
-      <w:r>
-        <w:t>adotadas boas práticas de e</w:t>
-      </w:r>
-      <w:r>
-        <w:t>ngenharia de software, aliadas às</w:t>
-      </w:r>
-      <w:r>
-        <w:t xml:space="preserve"> tecnologias modernas e adequadas aos objetivos do projeto, </w:t>
-      </w:r>
-      <w:r>
-        <w:t xml:space="preserve">para se </w:t>
-      </w:r>
-      <w:proofErr w:type="gramStart"/>
-      <w:r>
-        <w:t>ob</w:t>
-      </w:r>
-      <w:r>
-        <w:t>ter</w:t>
-      </w:r>
-      <w:proofErr w:type="gramEnd"/>
-      <w:r>
-        <w:t xml:space="preserve"> </w:t>
-      </w:r>
-      <w:r>
-        <w:t>uma base sólida para o desenvol</w:t>
-      </w:r>
-      <w:r>
-        <w:t>vimento e evolução dos componentes de software especificados.</w:t>
-      </w:r>
-    </w:p>
-    <w:p>
-      <w:pPr>
-        <w:pStyle w:val="NormalWeb"/>
-      </w:pPr>
-      <w:r>
-        <w:t xml:space="preserve">As seções apresentam o modelo arquitetural adotado, </w:t>
-      </w:r>
-      <w:r>
-        <w:t xml:space="preserve">os diagramas </w:t>
-      </w:r>
-      <w:r>
-        <w:t>da</w:t>
-      </w:r>
-      <w:r>
-        <w:t xml:space="preserve"> </w:t>
-      </w:r>
-      <w:proofErr w:type="spellStart"/>
-      <w:r>
-        <w:rPr>
-          <w:i/>
-        </w:rPr>
-        <w:t>Unified</w:t>
-      </w:r>
-      <w:proofErr w:type="spellEnd"/>
-      <w:r>
-        <w:rPr>
-          <w:i/>
-        </w:rPr>
-        <w:t xml:space="preserve"> </w:t>
-      </w:r>
-      <w:proofErr w:type="spellStart"/>
-      <w:r>
-        <w:rPr>
-          <w:i/>
-        </w:rPr>
-        <w:t>Modeling</w:t>
-      </w:r>
-      <w:proofErr w:type="spellEnd"/>
-      <w:r>
-        <w:rPr>
-          <w:i/>
-        </w:rPr>
-        <w:t xml:space="preserve"> </w:t>
-      </w:r>
-      <w:proofErr w:type="spellStart"/>
-      <w:r>
-        <w:rPr>
-          <w:i/>
-        </w:rPr>
-        <w:t>Languag</w:t>
-      </w:r>
-      <w:r>
-        <w:t>e</w:t>
-      </w:r>
-      <w:proofErr w:type="spellEnd"/>
-      <w:r>
-        <w:t xml:space="preserve"> </w:t>
-      </w:r>
-      <w:r>
-        <w:t>(</w:t>
-      </w:r>
-      <w:r>
-        <w:t>UML</w:t>
-      </w:r>
-      <w:r>
-        <w:t>)</w:t>
-      </w:r>
-      <w:r>
-        <w:t>, versão 5.2,</w:t>
-      </w:r>
-      <w:r>
-        <w:t xml:space="preserve"> </w:t>
-      </w:r>
-      <w:r>
-        <w:t>que i</w:t>
-      </w:r>
-      <w:r>
-        <w:t xml:space="preserve">lustram a estrutura e o funcionamento do sistema, os principais módulos desenvolvidos, além das decisões técnicas tomadas ao longo do processo de construção. </w:t>
-      </w:r>
-      <w:r>
-        <w:t>Dessa forma, evidenciam-se</w:t>
-      </w:r>
-      <w:r>
-        <w:t xml:space="preserve"> </w:t>
-      </w:r>
-      <w:r>
-        <w:t>as visões que permitirão o</w:t>
-      </w:r>
-      <w:r>
-        <w:t xml:space="preserve"> cumprimento dos requisitos funcionais e não funci</w:t>
-      </w:r>
-      <w:r>
-        <w:t>onais previamente estabelecidos.</w:t>
-      </w:r>
-    </w:p>
-    <w:p/>
-    <w:p>
-      <w:pPr>
-        <w:pStyle w:val="Ttulo2"/>
-      </w:pPr>
-      <w:bookmarkStart w:id="52" w:name="_Toc214356810"/>
-      <w:proofErr w:type="gramStart"/>
-      <w:r>
-        <w:t>6.1 V</w:t>
-      </w:r>
-      <w:bookmarkEnd w:id="51"/>
-      <w:r>
-        <w:t>ISÃO</w:t>
-      </w:r>
-      <w:proofErr w:type="gramEnd"/>
-      <w:r>
-        <w:t xml:space="preserve"> ESTRUTURAL</w:t>
-      </w:r>
-      <w:bookmarkStart w:id="53" w:name="_Toc192060104"/>
+        <w:pStyle w:val="Ttulo3"/>
+      </w:pPr>
+      <w:bookmarkStart w:id="53" w:name="_Toc214356811"/>
+      <w:r>
+        <w:t xml:space="preserve">6.1.1 Diagrama de </w:t>
+      </w:r>
+      <w:r>
+        <w:t>P</w:t>
+      </w:r>
+      <w:r>
+        <w:t>acotes</w:t>
+      </w:r>
       <w:bookmarkEnd w:id="52"/>
-    </w:p>
-    <w:p>
-      <w:r>
-        <w:t>Esta seção apresenta a</w:t>
-      </w:r>
-      <w:r>
-        <w:t xml:space="preserve"> visão estrutural</w:t>
-      </w:r>
-      <w:r>
-        <w:t xml:space="preserve"> do sistema, representando a organização</w:t>
-      </w:r>
-      <w:r>
-        <w:t xml:space="preserve"> lógica dos componentes tanto das camadas de</w:t>
-      </w:r>
-      <w:r>
-        <w:t xml:space="preserve"> </w:t>
-      </w:r>
-      <w:r>
-        <w:rPr>
-          <w:i/>
-        </w:rPr>
-        <w:t>front-</w:t>
-      </w:r>
-      <w:proofErr w:type="spellStart"/>
-      <w:r>
-        <w:rPr>
-          <w:i/>
-        </w:rPr>
-        <w:t>end</w:t>
-      </w:r>
-      <w:proofErr w:type="spellEnd"/>
-      <w:r>
-        <w:t xml:space="preserve"> quanto da camada de</w:t>
-      </w:r>
-      <w:r>
-        <w:t xml:space="preserve"> </w:t>
-      </w:r>
-      <w:proofErr w:type="spellStart"/>
-      <w:r>
-        <w:rPr>
-          <w:i/>
-        </w:rPr>
-        <w:t>back</w:t>
-      </w:r>
-      <w:proofErr w:type="spellEnd"/>
-      <w:r>
-        <w:rPr>
-          <w:i/>
-        </w:rPr>
-        <w:t>-end</w:t>
-      </w:r>
-      <w:r>
-        <w:t>. O objetivo do diagrama é ilustrar como o sistema foi modularizado em pacotes, evidenciando a estrutura de alto nível e os relacionamentos entre os agrupamentos de funcionalidades.</w:t>
-      </w:r>
-    </w:p>
-    <w:p>
-      <w:r>
-        <w:t xml:space="preserve">No </w:t>
-      </w:r>
-      <w:r>
-        <w:rPr>
-          <w:i/>
-        </w:rPr>
-        <w:t>front-</w:t>
-      </w:r>
-      <w:proofErr w:type="spellStart"/>
-      <w:r>
-        <w:rPr>
-          <w:i/>
-        </w:rPr>
-        <w:t>end</w:t>
-      </w:r>
-      <w:proofErr w:type="spellEnd"/>
-      <w:r>
-        <w:t xml:space="preserve">, os pacotes </w:t>
-      </w:r>
-      <w:r>
-        <w:t>estão</w:t>
-      </w:r>
-      <w:r>
-        <w:t xml:space="preserve"> organizados segundo as responsabilidades da aplicação cliente: segurança, interface de usuário e comunicação com o </w:t>
-      </w:r>
-      <w:proofErr w:type="spellStart"/>
-      <w:r>
-        <w:rPr>
-          <w:i/>
-        </w:rPr>
-        <w:t>back</w:t>
-      </w:r>
-      <w:proofErr w:type="spellEnd"/>
-      <w:r>
-        <w:rPr>
-          <w:i/>
-        </w:rPr>
-        <w:t>-end</w:t>
-      </w:r>
-      <w:r>
-        <w:t xml:space="preserve">. Já no </w:t>
-      </w:r>
-      <w:proofErr w:type="spellStart"/>
-      <w:r>
-        <w:rPr>
-          <w:i/>
-        </w:rPr>
-        <w:t>back-end</w:t>
-      </w:r>
-      <w:proofErr w:type="spellEnd"/>
-      <w:r>
-        <w:t>, os pacotes seguem uma separação por responsabilidades de controle, roteamento, lógica de negócio e persistência de dados.</w:t>
-      </w:r>
-    </w:p>
-    <w:p>
-      <w:r>
-        <w:t>A definição dos pacotes segue boas práticas de arquitetura de software, visando modularidade, reutilização de código e facilidade de manutenção. Os diagramas completos e detalhados desta seção estão disponíveis na pasta do Apêndice F</w:t>
-      </w:r>
-      <w:r>
-        <w:t>.</w:t>
-      </w:r>
-    </w:p>
-    <w:p>
-      <w:pPr>
-        <w:pStyle w:val="Ttulo3"/>
-      </w:pPr>
-      <w:bookmarkStart w:id="54" w:name="_Toc214356811"/>
-      <w:r>
-        <w:t xml:space="preserve">6.1.1 Diagrama de </w:t>
-      </w:r>
-      <w:r>
-        <w:t>P</w:t>
-      </w:r>
-      <w:r>
-        <w:t>acotes</w:t>
-      </w:r>
       <w:bookmarkEnd w:id="53"/>
-      <w:bookmarkEnd w:id="54"/>
     </w:p>
     <w:p>
       <w:r>
@@ -21401,62 +21158,9 @@
       </w:r>
     </w:p>
     <w:p>
-      <w:pPr>
-        <w:rPr>
-          <w:highlight w:val="yellow"/>
-        </w:rPr>
-      </w:pPr>
-      <w:r>
-        <w:rPr>
-          <w:highlight w:val="yellow"/>
-        </w:rPr>
-        <w:t>/* Corrigir os nomes dos pacotes principais para “</w:t>
-      </w:r>
-      <w:r>
-        <w:rPr>
-          <w:color w:val="00B050"/>
-          <w:highlight w:val="yellow"/>
-        </w:rPr>
-        <w:t>Back-</w:t>
-      </w:r>
-      <w:proofErr w:type="spellStart"/>
-      <w:r>
-        <w:rPr>
-          <w:highlight w:val="yellow"/>
-        </w:rPr>
-        <w:t>end</w:t>
-      </w:r>
-      <w:proofErr w:type="spellEnd"/>
-      <w:r>
-        <w:rPr>
-          <w:highlight w:val="yellow"/>
-        </w:rPr>
-        <w:t>” e “Front-</w:t>
-      </w:r>
-      <w:proofErr w:type="spellStart"/>
-      <w:r>
-        <w:rPr>
-          <w:highlight w:val="yellow"/>
-        </w:rPr>
-        <w:t>end</w:t>
-      </w:r>
-      <w:proofErr w:type="spellEnd"/>
-      <w:r>
-        <w:rPr>
-          <w:highlight w:val="yellow"/>
-        </w:rPr>
-        <w:t>” */</w:t>
-      </w:r>
-    </w:p>
-    <w:p>
-      <w:r>
-        <w:rPr>
-          <w:highlight w:val="yellow"/>
-        </w:rPr>
-        <w:t>/* Indicar onde estão os pacotes para acesso aos servidores de e-mail e mapas */</w:t>
-      </w:r>
-    </w:p>
-    <w:p/>
+      <w:bookmarkStart w:id="54" w:name="_GoBack"/>
+      <w:bookmarkEnd w:id="54"/>
+    </w:p>
     <w:p>
       <w:pPr>
         <w:pStyle w:val="Ttulo3"/>
@@ -21751,7 +21455,6 @@
     </w:p>
     <w:p>
       <w:r>
-        <w:lastRenderedPageBreak/>
         <w:t xml:space="preserve">Esse diagrama de classes organiza as responsabilidades de cada parte do sistema de forma clara, facilitando a manutenção e a </w:t>
       </w:r>
       <w:proofErr w:type="gramStart"/>
@@ -21772,6 +21475,7 @@
       <w:bookmarkStart w:id="58" w:name="_Toc214356813"/>
       <w:proofErr w:type="gramStart"/>
       <w:r>
+        <w:lastRenderedPageBreak/>
         <w:t>6.2 VISÃO</w:t>
       </w:r>
       <w:proofErr w:type="gramEnd"/>
@@ -22046,6 +21750,7 @@
     </w:p>
     <w:p>
       <w:r>
+        <w:lastRenderedPageBreak/>
         <w:t xml:space="preserve">Os diagramas de sequência a seguir representam os principais fluxos de </w:t>
       </w:r>
       <w:r>
@@ -22352,6 +22057,7 @@
       </w:pPr>
       <w:bookmarkStart w:id="61" w:name="_Toc214356816"/>
       <w:r>
+        <w:lastRenderedPageBreak/>
         <w:t xml:space="preserve">6.3.1 Modelo </w:t>
       </w:r>
       <w:r>
@@ -22523,48 +22229,51 @@
       </w:pPr>
       <w:bookmarkStart w:id="65" w:name="_Toc214356819"/>
       <w:r>
+        <w:t>6.</w:t>
+      </w:r>
+      <w:r>
+        <w:t>4</w:t>
+      </w:r>
+      <w:r>
+        <w:t xml:space="preserve">.1 </w:t>
+      </w:r>
+      <w:r>
+        <w:t>Perfil</w:t>
+      </w:r>
+      <w:r>
+        <w:t xml:space="preserve"> de</w:t>
+      </w:r>
+      <w:r>
+        <w:t xml:space="preserve"> U</w:t>
+      </w:r>
+      <w:r>
+        <w:t>suário</w:t>
+      </w:r>
+      <w:bookmarkEnd w:id="65"/>
+    </w:p>
+    <w:p>
+      <w:bookmarkStart w:id="66" w:name="_Toc192060119"/>
+      <w:r>
+        <w:t>Existem ao menos</w:t>
+      </w:r>
+      <w:r>
+        <w:t xml:space="preserve"> três perfis principais de usuários que irão interagir com </w:t>
+      </w:r>
+      <w:r>
+        <w:t>o sistema</w:t>
+      </w:r>
+      <w:r>
+        <w:t>: doadoras</w:t>
+      </w:r>
+      <w:r>
+        <w:t xml:space="preserve"> </w:t>
+      </w:r>
+      <w:r>
+        <w:t xml:space="preserve">e profissionais da saúde. As doadoras são mulheres que estão em fase de amamentação e desejam </w:t>
+      </w:r>
+      <w:r>
         <w:lastRenderedPageBreak/>
-        <w:t>6.</w:t>
-      </w:r>
-      <w:r>
-        <w:t>4</w:t>
-      </w:r>
-      <w:r>
-        <w:t xml:space="preserve">.1 </w:t>
-      </w:r>
-      <w:r>
-        <w:t>Perfil</w:t>
-      </w:r>
-      <w:r>
-        <w:t xml:space="preserve"> de</w:t>
-      </w:r>
-      <w:r>
-        <w:t xml:space="preserve"> U</w:t>
-      </w:r>
-      <w:r>
-        <w:t>suário</w:t>
-      </w:r>
-      <w:bookmarkEnd w:id="65"/>
-    </w:p>
-    <w:p>
-      <w:bookmarkStart w:id="66" w:name="_Toc192060119"/>
-      <w:r>
-        <w:t>Existem ao menos</w:t>
-      </w:r>
-      <w:r>
-        <w:t xml:space="preserve"> três perfis principais de usuários que irão interagir com </w:t>
-      </w:r>
-      <w:r>
-        <w:t>o sistema</w:t>
-      </w:r>
-      <w:r>
-        <w:t>: doadoras</w:t>
-      </w:r>
-      <w:r>
-        <w:t xml:space="preserve"> </w:t>
-      </w:r>
-      <w:r>
-        <w:t xml:space="preserve">e profissionais da saúde. As doadoras são mulheres que estão em fase de amamentação e desejam contribuir com a doação de </w:t>
+        <w:t xml:space="preserve">contribuir com a doação de </w:t>
       </w:r>
       <w:r>
         <w:t>leite humano para auxiliar outra</w:t>
@@ -22747,24 +22456,27 @@
     </w:p>
     <w:p>
       <w:r>
+        <w:t xml:space="preserve">A tipografia adotada é do tipo sem </w:t>
+      </w:r>
+      <w:proofErr w:type="spellStart"/>
+      <w:r>
+        <w:t>serifa</w:t>
+      </w:r>
+      <w:proofErr w:type="spellEnd"/>
+      <w:r>
+        <w:t>, garantindo boa legibilidade em diferentes dispositivos. Os títulos aparecem em negrito e em cores fortes para chamar a atenção, enquanto os textos explicativos usam cores sóbrias, proporcionando leitura confortável e equilibrada em contraste com o fundo</w:t>
+      </w:r>
+      <w:r>
+        <w:t>.</w:t>
+      </w:r>
+    </w:p>
+    <w:p>
+      <w:r>
+        <w:t xml:space="preserve">Outro ponto importante é a utilização de ícones ilustrativos, como a mãe com bebê, o símbolo de localização e o presente, que reforçam visualmente o significado de cada seção e tornam a interface </w:t>
+      </w:r>
+      <w:r>
         <w:lastRenderedPageBreak/>
-        <w:t xml:space="preserve">A tipografia adotada é do tipo sem </w:t>
-      </w:r>
-      <w:proofErr w:type="spellStart"/>
-      <w:r>
-        <w:t>serifa</w:t>
-      </w:r>
-      <w:proofErr w:type="spellEnd"/>
-      <w:r>
-        <w:t>, garantindo boa legibilidade em diferentes dispositivos. Os títulos aparecem em negrito e em cores fortes para chamar a atenção, enquanto os textos explicativos usam cores sóbrias, proporcionando leitura confortável e equilibrada em contraste com o fundo</w:t>
-      </w:r>
-      <w:r>
-        <w:t>.</w:t>
-      </w:r>
-    </w:p>
-    <w:p>
-      <w:r>
-        <w:t>Outro ponto importante é a utilização de ícones ilustrativos, como a mãe com bebê, o símbolo de localização e o presente, que reforçam visualmente o significado de cada seção e tornam a interface mais intuitiva. Os cartões que organizam as informações possuem cantos arredondados e sombras leves, transmitindo modernidade e suavidade, enquanto os botões seguem um padrão arredondado, de fácil identificação e clique.</w:t>
+        <w:t>mais intuitiva. Os cartões que organizam as informações possuem cantos arredondados e sombras leves, transmitindo modernidade e suavidade, enquanto os botões seguem um padrão arredondado, de fácil identificação e clique.</w:t>
       </w:r>
     </w:p>
     <w:p>
@@ -22837,7 +22549,7 @@
                     <pic:cNvPicPr/>
                   </pic:nvPicPr>
                   <pic:blipFill>
-                    <a:blip r:embed="rId21"/>
+                    <a:blip r:embed="rId20"/>
                     <a:stretch>
                       <a:fillRect/>
                     </a:stretch>
@@ -22924,7 +22636,6 @@
       <w:bookmarkStart w:id="72" w:name="_Toc204949524"/>
       <w:bookmarkStart w:id="73" w:name="_Toc214356821"/>
       <w:r>
-        <w:lastRenderedPageBreak/>
         <w:t>6.4.3 Heurísticas de Usabilidade</w:t>
       </w:r>
       <w:bookmarkEnd w:id="70"/>
@@ -22981,6 +22692,7 @@
     </w:p>
     <w:p>
       <w:r>
+        <w:lastRenderedPageBreak/>
         <w:t xml:space="preserve">A consistência é mantida em toda </w:t>
       </w:r>
       <w:r>
@@ -23053,7 +22765,7 @@
                     <pic:cNvPicPr/>
                   </pic:nvPicPr>
                   <pic:blipFill>
-                    <a:blip r:embed="rId22"/>
+                    <a:blip r:embed="rId21"/>
                     <a:stretch>
                       <a:fillRect/>
                     </a:stretch>
@@ -23166,7 +22878,7 @@
                     <pic:cNvPicPr/>
                   </pic:nvPicPr>
                   <pic:blipFill>
-                    <a:blip r:embed="rId23"/>
+                    <a:blip r:embed="rId22"/>
                     <a:stretch>
                       <a:fillRect/>
                     </a:stretch>
@@ -25416,7 +25128,7 @@
                     <pic:cNvPicPr/>
                   </pic:nvPicPr>
                   <pic:blipFill>
-                    <a:blip r:embed="rId24"/>
+                    <a:blip r:embed="rId23"/>
                     <a:stretch>
                       <a:fillRect/>
                     </a:stretch>
@@ -33752,7 +33464,7 @@
                     <pic:cNvPicPr/>
                   </pic:nvPicPr>
                   <pic:blipFill>
-                    <a:blip r:embed="rId25"/>
+                    <a:blip r:embed="rId24"/>
                     <a:stretch>
                       <a:fillRect/>
                     </a:stretch>
@@ -33821,7 +33533,7 @@
                     <pic:cNvPicPr/>
                   </pic:nvPicPr>
                   <pic:blipFill>
-                    <a:blip r:embed="rId26"/>
+                    <a:blip r:embed="rId25"/>
                     <a:stretch>
                       <a:fillRect/>
                     </a:stretch>
@@ -33904,7 +33616,7 @@
                     </pic:cNvPicPr>
                   </pic:nvPicPr>
                   <pic:blipFill>
-                    <a:blip r:embed="rId27" cstate="print">
+                    <a:blip r:embed="rId26" cstate="print">
                       <a:extLst>
                         <a:ext uri="{28A0092B-C50C-407E-A947-70E740481C1C}">
                           <a14:useLocalDpi xmlns:a14="http://schemas.microsoft.com/office/drawing/2010/main" val="0"/>
@@ -34069,9 +33781,37 @@
       <w:r>
         <w:t xml:space="preserve">. Brasília: Ministério da Saúde, 2023. Disponível em: </w:t>
       </w:r>
+      <w:hyperlink r:id="rId27" w:tgtFrame="_new" w:history="1">
+        <w:r>
+          <w:t>https://www.gov.br/saude/pt-br/campanhas-da-saude/2023/amamentacao/conheca-os-beneficios</w:t>
+        </w:r>
+      </w:hyperlink>
+      <w:r>
+        <w:t>. Acesso em: 13 mar. 2025.</w:t>
+      </w:r>
+    </w:p>
+    <w:p>
+      <w:pPr>
+        <w:pStyle w:val="NormalWeb"/>
+      </w:pPr>
+      <w:r>
+        <w:t xml:space="preserve">BRASIL. </w:t>
+      </w:r>
+      <w:r>
+        <w:rPr>
+          <w:b/>
+        </w:rPr>
+        <w:t xml:space="preserve">Indicadores de saúde: </w:t>
+      </w:r>
+      <w:r>
+        <w:t>mortalidade infantil</w:t>
+      </w:r>
+      <w:r>
+        <w:t xml:space="preserve">. Brasília: Ministério da Saúde, 2025. Disponível em: </w:t>
+      </w:r>
       <w:hyperlink r:id="rId28" w:tgtFrame="_new" w:history="1">
         <w:r>
-          <w:t>https://www.gov.br/saude/pt-br/campanhas-da-saude/2023/amamentacao/conheca-os-beneficios</w:t>
+          <w:t>https://www.gov.br/saude/pt-br/assuntos/saude-de-a-a-z/m/mortalidade-infantil</w:t>
         </w:r>
       </w:hyperlink>
       <w:r>
@@ -34083,27 +33823,24 @@
         <w:pStyle w:val="NormalWeb"/>
       </w:pPr>
       <w:r>
-        <w:t xml:space="preserve">BRASIL. </w:t>
+        <w:t xml:space="preserve">BRASIL. Lei nº 13.709, de 14 de agosto de 2018. Lei Geral de Proteção de Dados Pessoais (LGPD). Dispõe sobre o tratamento de dados pessoais, inclusive nos meios digitais, por pessoa natural ou por pessoa jurídica de direito público ou privado. </w:t>
       </w:r>
       <w:r>
         <w:rPr>
           <w:b/>
         </w:rPr>
-        <w:t xml:space="preserve">Indicadores de saúde: </w:t>
-      </w:r>
-      <w:r>
-        <w:t>mortalidade infantil</w:t>
-      </w:r>
-      <w:r>
-        <w:t xml:space="preserve">. Brasília: Ministério da Saúde, 2025. Disponível em: </w:t>
+        <w:t>Diário Oficial [da] União</w:t>
+      </w:r>
+      <w:r>
+        <w:t xml:space="preserve">, Brasília, 2018. Disponível em: </w:t>
       </w:r>
       <w:hyperlink r:id="rId29" w:tgtFrame="_new" w:history="1">
         <w:r>
-          <w:t>https://www.gov.br/saude/pt-br/assuntos/saude-de-a-a-z/m/mortalidade-infantil</w:t>
+          <w:t>https://www.planalto.gov.br/ccivil_03/_ato2015-2018/2018/lei/l13709.htm</w:t>
         </w:r>
       </w:hyperlink>
       <w:r>
-        <w:t>. Acesso em: 13 mar. 2025.</w:t>
+        <w:t>. Acesso em: 01 maio 2025.</w:t>
       </w:r>
     </w:p>
     <w:p>
@@ -34111,204 +33848,179 @@
         <w:pStyle w:val="NormalWeb"/>
       </w:pPr>
       <w:r>
-        <w:t xml:space="preserve">BRASIL. Lei nº 13.709, de 14 de agosto de 2018. Lei Geral de Proteção de Dados Pessoais (LGPD). Dispõe sobre o tratamento de dados pessoais, inclusive nos meios digitais, por pessoa natural ou por pessoa jurídica de direito público ou privado. </w:t>
+        <w:t>COULOURIS, G.; DOLLIMORE, J</w:t>
+      </w:r>
+      <w:proofErr w:type="gramStart"/>
+      <w:r>
+        <w:t>.;</w:t>
+      </w:r>
+      <w:proofErr w:type="gramEnd"/>
+      <w:r>
+        <w:t xml:space="preserve"> KINDBERG, T</w:t>
+      </w:r>
+      <w:r>
+        <w:t>.</w:t>
+      </w:r>
+      <w:r>
+        <w:t xml:space="preserve"> </w:t>
       </w:r>
       <w:r>
         <w:rPr>
           <w:b/>
         </w:rPr>
-        <w:t>Diário Oficial [da] União</w:t>
-      </w:r>
-      <w:r>
-        <w:t xml:space="preserve">, Brasília, 2018. Disponível em: </w:t>
+        <w:t>Sistemas Distribuídos</w:t>
+      </w:r>
+      <w:r>
+        <w:t xml:space="preserve">: Conceitos e Design. 4. </w:t>
+      </w:r>
+      <w:proofErr w:type="gramStart"/>
+      <w:r>
+        <w:t>ed.</w:t>
+      </w:r>
+      <w:proofErr w:type="gramEnd"/>
+      <w:r>
+        <w:t xml:space="preserve"> Porto Alegre: </w:t>
+      </w:r>
+      <w:proofErr w:type="spellStart"/>
+      <w:r>
+        <w:t>Bookman</w:t>
+      </w:r>
+      <w:proofErr w:type="spellEnd"/>
+      <w:r>
+        <w:t>, 2007.</w:t>
+      </w:r>
+    </w:p>
+    <w:p>
+      <w:pPr>
+        <w:pStyle w:val="NormalWeb"/>
+      </w:pPr>
+      <w:r>
+        <w:t>DISTRITO FEDERAL.</w:t>
+      </w:r>
+      <w:r>
+        <w:t xml:space="preserve"> Lei nº 7.711, de 11 de janeiro de 2025. Dispõe sobre a isenção da taxa de inscrição em concursos públicos para doadoras regulares de leite materno. </w:t>
+      </w:r>
+      <w:r>
+        <w:rPr>
+          <w:b/>
+        </w:rPr>
+        <w:t>Diário Oficial do Distrito Federal</w:t>
+      </w:r>
+      <w:r>
+        <w:t xml:space="preserve">, Brasília, DF, 12 jan. </w:t>
+      </w:r>
+      <w:proofErr w:type="gramStart"/>
+      <w:r>
+        <w:t>2025</w:t>
+      </w:r>
+      <w:r>
+        <w:t>a</w:t>
+      </w:r>
+      <w:r>
+        <w:t>.</w:t>
+      </w:r>
+      <w:proofErr w:type="gramEnd"/>
+    </w:p>
+    <w:p>
+      <w:pPr>
+        <w:pStyle w:val="NormalWeb"/>
+      </w:pPr>
+      <w:r>
+        <w:t>DISTRITO FEDERAL.</w:t>
+      </w:r>
+      <w:r>
+        <w:t xml:space="preserve"> Secretaria de Estado da Economia. </w:t>
+      </w:r>
+      <w:r>
+        <w:rPr>
+          <w:b/>
+        </w:rPr>
+        <w:t>Mulheres que doam leite materno terão isenção de taxa em concursos do GDF</w:t>
+      </w:r>
+      <w:r>
+        <w:t>. Brasília</w:t>
+      </w:r>
+      <w:r>
+        <w:t>:</w:t>
+      </w:r>
+      <w:r>
+        <w:t xml:space="preserve"> 2025</w:t>
+      </w:r>
+      <w:r>
+        <w:t>b</w:t>
+      </w:r>
+      <w:r>
+        <w:t xml:space="preserve">. Disponível em: </w:t>
+      </w:r>
+      <w:proofErr w:type="gramStart"/>
+      <w:r>
+        <w:t>https</w:t>
+      </w:r>
+      <w:proofErr w:type="gramEnd"/>
+      <w:r>
+        <w:t>://www.economia.df.gov.br. Acesso em: 29 jun. 2025.</w:t>
+      </w:r>
+    </w:p>
+    <w:p>
+      <w:pPr>
+        <w:pStyle w:val="NormalWeb"/>
+      </w:pPr>
+      <w:r>
+        <w:t>DISTRITO FEDERAL.</w:t>
+      </w:r>
+      <w:r>
+        <w:t xml:space="preserve"> Secretaria de Estado de Saúde</w:t>
+      </w:r>
+      <w:r>
+        <w:rPr>
+          <w:b/>
+        </w:rPr>
+        <w:t>. Banco de leite humano</w:t>
+      </w:r>
+      <w:r>
+        <w:t>: número de do</w:t>
+      </w:r>
+      <w:r>
+        <w:t>adoras em 2024 e 2025. Brasília:</w:t>
+      </w:r>
+      <w:r>
+        <w:t xml:space="preserve"> 2025</w:t>
+      </w:r>
+      <w:r>
+        <w:t>c</w:t>
+      </w:r>
+      <w:r>
+        <w:t>.</w:t>
+      </w:r>
+    </w:p>
+    <w:p>
+      <w:pPr>
+        <w:pStyle w:val="NormalWeb"/>
+      </w:pPr>
+      <w:r>
+        <w:t xml:space="preserve">HOSPITAL DAS CLÍNICAS SAMUEL LIBÂNIO (HCSL). </w:t>
+      </w:r>
+      <w:r>
+        <w:rPr>
+          <w:b/>
+        </w:rPr>
+        <w:t>Posto de coleta de leite humano do HCSL auxilia bebês internados na UTI Neonatal e Pediátrica.</w:t>
+      </w:r>
+      <w:r>
+        <w:t xml:space="preserve"> Pouso Alegre, MG: </w:t>
+      </w:r>
+      <w:proofErr w:type="gramStart"/>
+      <w:r>
+        <w:t xml:space="preserve">2025 </w:t>
+      </w:r>
+      <w:r>
+        <w:t>Disponível</w:t>
+      </w:r>
+      <w:proofErr w:type="gramEnd"/>
+      <w:r>
+        <w:t xml:space="preserve"> em: </w:t>
       </w:r>
       <w:hyperlink r:id="rId30" w:tgtFrame="_new" w:history="1">
-        <w:r>
-          <w:t>https://www.planalto.gov.br/ccivil_03/_ato2015-2018/2018/lei/l13709.htm</w:t>
-        </w:r>
-      </w:hyperlink>
-      <w:r>
-        <w:t>. Acesso em: 01 maio 2025.</w:t>
-      </w:r>
-    </w:p>
-    <w:p>
-      <w:pPr>
-        <w:pStyle w:val="NormalWeb"/>
-      </w:pPr>
-      <w:r>
-        <w:t>COULOURIS, G.; DOLLIMORE, J</w:t>
-      </w:r>
-      <w:proofErr w:type="gramStart"/>
-      <w:r>
-        <w:t>.;</w:t>
-      </w:r>
-      <w:proofErr w:type="gramEnd"/>
-      <w:r>
-        <w:t xml:space="preserve"> KINDBERG, T</w:t>
-      </w:r>
-      <w:r>
-        <w:t>.</w:t>
-      </w:r>
-      <w:r>
-        <w:t xml:space="preserve"> </w:t>
-      </w:r>
-      <w:r>
-        <w:rPr>
-          <w:b/>
-        </w:rPr>
-        <w:t>Sistemas Distribuídos</w:t>
-      </w:r>
-      <w:r>
-        <w:t xml:space="preserve">: Conceitos e Design. 4. </w:t>
-      </w:r>
-      <w:proofErr w:type="gramStart"/>
-      <w:r>
-        <w:t>ed.</w:t>
-      </w:r>
-      <w:proofErr w:type="gramEnd"/>
-      <w:r>
-        <w:t xml:space="preserve"> Porto Alegre: </w:t>
-      </w:r>
-      <w:proofErr w:type="spellStart"/>
-      <w:r>
-        <w:t>Bookman</w:t>
-      </w:r>
-      <w:proofErr w:type="spellEnd"/>
-      <w:r>
-        <w:t>, 2007.</w:t>
-      </w:r>
-    </w:p>
-    <w:p>
-      <w:pPr>
-        <w:pStyle w:val="NormalWeb"/>
-      </w:pPr>
-      <w:r>
-        <w:t>DISTRITO FEDERAL.</w:t>
-      </w:r>
-      <w:r>
-        <w:t xml:space="preserve"> Lei nº 7.711, de 11 de janeiro de 2025. Dispõe sobre a isenção da taxa de inscrição em concursos públicos para doadoras regulares de leite materno. </w:t>
-      </w:r>
-      <w:r>
-        <w:rPr>
-          <w:b/>
-        </w:rPr>
-        <w:t>Diário Oficial do Distrito Federal</w:t>
-      </w:r>
-      <w:r>
-        <w:t xml:space="preserve">, Brasília, DF, 12 jan. </w:t>
-      </w:r>
-      <w:proofErr w:type="gramStart"/>
-      <w:r>
-        <w:t>2025</w:t>
-      </w:r>
-      <w:r>
-        <w:t>a</w:t>
-      </w:r>
-      <w:r>
-        <w:t>.</w:t>
-      </w:r>
-      <w:proofErr w:type="gramEnd"/>
-    </w:p>
-    <w:p>
-      <w:pPr>
-        <w:pStyle w:val="NormalWeb"/>
-      </w:pPr>
-      <w:r>
-        <w:t>DISTRITO FEDERAL.</w:t>
-      </w:r>
-      <w:r>
-        <w:t xml:space="preserve"> Secretaria de Estado da Economia. </w:t>
-      </w:r>
-      <w:r>
-        <w:rPr>
-          <w:b/>
-        </w:rPr>
-        <w:t>Mulheres que doam leite materno terão isenção de taxa em concursos do GDF</w:t>
-      </w:r>
-      <w:r>
-        <w:t>. Brasília</w:t>
-      </w:r>
-      <w:r>
-        <w:t>:</w:t>
-      </w:r>
-      <w:r>
-        <w:t xml:space="preserve"> 2025</w:t>
-      </w:r>
-      <w:r>
-        <w:t>b</w:t>
-      </w:r>
-      <w:r>
-        <w:t xml:space="preserve">. Disponível em: </w:t>
-      </w:r>
-      <w:proofErr w:type="gramStart"/>
-      <w:r>
-        <w:t>https</w:t>
-      </w:r>
-      <w:proofErr w:type="gramEnd"/>
-      <w:r>
-        <w:t>://www.economia.df.gov.br. Acesso em: 29 jun. 2025.</w:t>
-      </w:r>
-    </w:p>
-    <w:p>
-      <w:pPr>
-        <w:pStyle w:val="NormalWeb"/>
-      </w:pPr>
-      <w:r>
-        <w:t>DISTRITO FEDERAL.</w:t>
-      </w:r>
-      <w:r>
-        <w:t xml:space="preserve"> Secretaria de Estado de Saúde</w:t>
-      </w:r>
-      <w:r>
-        <w:rPr>
-          <w:b/>
-        </w:rPr>
-        <w:t>. Banco de leite humano</w:t>
-      </w:r>
-      <w:r>
-        <w:t>: número de do</w:t>
-      </w:r>
-      <w:r>
-        <w:t>adoras em 2024 e 2025. Brasília:</w:t>
-      </w:r>
-      <w:r>
-        <w:t xml:space="preserve"> 2025</w:t>
-      </w:r>
-      <w:r>
-        <w:t>c</w:t>
-      </w:r>
-      <w:r>
-        <w:t>.</w:t>
-      </w:r>
-    </w:p>
-    <w:p>
-      <w:pPr>
-        <w:pStyle w:val="NormalWeb"/>
-      </w:pPr>
-      <w:r>
-        <w:t xml:space="preserve">HOSPITAL DAS CLÍNICAS SAMUEL LIBÂNIO (HCSL). </w:t>
-      </w:r>
-      <w:r>
-        <w:rPr>
-          <w:b/>
-        </w:rPr>
-        <w:t>Posto de coleta de leite humano do HCSL auxilia bebês internados na UTI Neonatal e Pediátrica.</w:t>
-      </w:r>
-      <w:r>
-        <w:t xml:space="preserve"> Pouso Alegre, MG: </w:t>
-      </w:r>
-      <w:proofErr w:type="gramStart"/>
-      <w:r>
-        <w:t xml:space="preserve">2025 </w:t>
-      </w:r>
-      <w:r>
-        <w:t>Disponível</w:t>
-      </w:r>
-      <w:proofErr w:type="gramEnd"/>
-      <w:r>
-        <w:t xml:space="preserve"> em: </w:t>
-      </w:r>
-      <w:hyperlink r:id="rId31" w:tgtFrame="_new" w:history="1">
         <w:r>
           <w:t>https://www.hcsl.edu.br/posto-de-coleta-de-leite-humano-do-hcsl-auxilia-bebes-internados-na-uti-neonatal-e-pediatrica/</w:t>
         </w:r>
@@ -34403,9 +34115,51 @@
       <w:r>
         <w:t xml:space="preserve"> nascimentos. Brasília: IBGE, 2022. Disponível em: </w:t>
       </w:r>
+      <w:hyperlink r:id="rId31" w:tgtFrame="_new" w:history="1">
+        <w:r>
+          <w:t>https://www.ibge.gov.br/estatisticas/sociais/populacao/9110-estatisticas-do-registro-civil.html</w:t>
+        </w:r>
+      </w:hyperlink>
+      <w:r>
+        <w:t>. Acesso em: 13 mar. 2025.</w:t>
+      </w:r>
+    </w:p>
+    <w:p>
+      <w:pPr>
+        <w:pStyle w:val="NormalWeb"/>
+      </w:pPr>
+      <w:r>
+        <w:t xml:space="preserve">LIMA, S. E. C. de. </w:t>
+      </w:r>
+      <w:r>
+        <w:rPr>
+          <w:b/>
+        </w:rPr>
+        <w:t>Entrevista</w:t>
+      </w:r>
+      <w:r>
+        <w:t>. Santa Rita do Sapucaí: FAI, 2025.</w:t>
+      </w:r>
+    </w:p>
+    <w:p>
+      <w:pPr>
+        <w:pStyle w:val="NormalWeb"/>
+      </w:pPr>
+      <w:r>
+        <w:t>LOPES, M. H.; SILVA, R. A.; PEREIRA, A. L.; SANTOS, F. M. A tecnologia dos aplicativos móveis na promoção ao aleitamento materno: revisão integrativa</w:t>
+      </w:r>
+      <w:r>
+        <w:rPr>
+          <w:b/>
+        </w:rPr>
+        <w:t>. Revista Brasileira de Enfermagem</w:t>
+      </w:r>
+      <w:r>
+        <w:t xml:space="preserve">, 75(1), 2022. Disponível em: </w:t>
+      </w:r>
       <w:hyperlink r:id="rId32" w:tgtFrame="_new" w:history="1">
         <w:r>
-          <w:t>https://www.ibge.gov.br/estatisticas/sociais/populacao/9110-estatisticas-do-registro-civil.html</w:t>
+          <w:t>https://www.researchgate.net/publication/360160864_A_tecnologia_dos_aplicativos_moveis_na_promocao_ao_aleitamento_materno_revisao_integrativa</w:t>
         </w:r>
       </w:hyperlink>
       <w:r>
@@ -34417,16 +34171,69 @@
         <w:pStyle w:val="NormalWeb"/>
       </w:pPr>
       <w:r>
-        <w:t xml:space="preserve">LIMA, S. E. C. de. </w:t>
-      </w:r>
+        <w:t xml:space="preserve">NIELSEN, J. </w:t>
+      </w:r>
+      <w:proofErr w:type="spellStart"/>
       <w:r>
         <w:rPr>
           <w:b/>
         </w:rPr>
-        <w:t>Entrevista</w:t>
-      </w:r>
-      <w:r>
-        <w:t>. Santa Rita do Sapucaí: FAI, 2025.</w:t>
+        <w:t>Ten</w:t>
+      </w:r>
+      <w:proofErr w:type="spellEnd"/>
+      <w:r>
+        <w:rPr>
+          <w:b/>
+        </w:rPr>
+        <w:t xml:space="preserve"> </w:t>
+      </w:r>
+      <w:proofErr w:type="spellStart"/>
+      <w:r>
+        <w:rPr>
+          <w:b/>
+        </w:rPr>
+        <w:t>Usability</w:t>
+      </w:r>
+      <w:proofErr w:type="spellEnd"/>
+      <w:r>
+        <w:rPr>
+          <w:b/>
+        </w:rPr>
+        <w:t xml:space="preserve"> </w:t>
+      </w:r>
+      <w:proofErr w:type="spellStart"/>
+      <w:r>
+        <w:rPr>
+          <w:b/>
+        </w:rPr>
+        <w:t>Heuristics</w:t>
+      </w:r>
+      <w:proofErr w:type="spellEnd"/>
+      <w:r>
+        <w:rPr>
+          <w:b/>
+        </w:rPr>
+        <w:t xml:space="preserve">. </w:t>
+      </w:r>
+      <w:r>
+        <w:t>USA: [S. n.], 1994.</w:t>
+      </w:r>
+      <w:r>
+        <w:rPr>
+          <w:b/>
+        </w:rPr>
+        <w:t xml:space="preserve"> </w:t>
+      </w:r>
+      <w:r>
+        <w:t>Disponível em: &lt;</w:t>
+      </w:r>
+      <w:proofErr w:type="gramStart"/>
+      <w:r>
+        <w:t>https</w:t>
+      </w:r>
+      <w:proofErr w:type="gramEnd"/>
+      <w:r>
+        <w:t>://www.nngroup.com/articles/ten-usability-heuristics/&gt;.</w:t>
       </w:r>
     </w:p>
     <w:p>
@@ -34434,23 +34241,65 @@
         <w:pStyle w:val="NormalWeb"/>
       </w:pPr>
       <w:r>
-        <w:t>LOPES, M. H.; SILVA, R. A.; PEREIRA, A. L.; SANTOS, F. M. A tecnologia dos aplicativos móveis na promoção ao aleitamento materno: revisão integrativa</w:t>
+        <w:rPr>
+          <w:rStyle w:val="Forte"/>
+        </w:rPr>
+        <w:t>ODS BRASIL.</w:t>
+      </w:r>
+      <w:r>
+        <w:t xml:space="preserve"> </w:t>
       </w:r>
       <w:r>
         <w:rPr>
           <w:b/>
         </w:rPr>
-        <w:t>. Revista Brasileira de Enfermagem</w:t>
-      </w:r>
-      <w:r>
-        <w:t xml:space="preserve">, 75(1), 2022. Disponível em: </w:t>
+        <w:t>Objetivo de Desenvolvimento Sustentável 3 – Saúde e Bem-Estar</w:t>
+      </w:r>
+      <w:r>
+        <w:t xml:space="preserve">. 2025. Disponível em: </w:t>
       </w:r>
       <w:hyperlink r:id="rId33" w:tgtFrame="_new" w:history="1">
         <w:r>
-          <w:t>https://www.researchgate.net/publication/360160864_A_tecnologia_dos_aplicativos_moveis_na_promocao_ao_aleitamento_materno_revisao_integrativa</w:t>
+          <w:rPr>
+            <w:rStyle w:val="Hyperlink"/>
+          </w:rPr>
+          <w:t>https://odsbrasil.gov.br/objetivo/objetivo?n=3</w:t>
         </w:r>
       </w:hyperlink>
       <w:r>
+        <w:t>. Acesso em: 22 set. 2025.</w:t>
+      </w:r>
+    </w:p>
+    <w:p>
+      <w:pPr>
+        <w:pStyle w:val="NormalWeb"/>
+      </w:pPr>
+      <w:r>
+        <w:t>OLIVEIRA, D. S.; SOUZA, A. I</w:t>
+      </w:r>
+      <w:proofErr w:type="gramStart"/>
+      <w:r>
+        <w:t>.;</w:t>
+      </w:r>
+      <w:proofErr w:type="gramEnd"/>
+      <w:r>
+        <w:t xml:space="preserve"> LIMA, T. H. Aleitamento materno: uso da tecnologia da informação como estratégia para a construção de um website. </w:t>
+      </w:r>
+      <w:r>
+        <w:rPr>
+          <w:b/>
+        </w:rPr>
+        <w:t>Revista de Enfermagem da UFSM</w:t>
+      </w:r>
+      <w:r>
+        <w:t xml:space="preserve">, 11, 2021. Disponível em: </w:t>
+      </w:r>
+      <w:hyperlink r:id="rId34" w:tgtFrame="_new" w:history="1">
+        <w:r>
+          <w:t>https://periodicos.ufsm.br/reufsm/article/view/64034/html</w:t>
+        </w:r>
+      </w:hyperlink>
+      <w:r>
         <w:t>. Acesso em: 13 mar. 2025.</w:t>
       </w:r>
     </w:p>
@@ -34459,190 +34308,53 @@
         <w:pStyle w:val="NormalWeb"/>
       </w:pPr>
       <w:r>
-        <w:t xml:space="preserve">NIELSEN, J. </w:t>
-      </w:r>
-      <w:proofErr w:type="spellStart"/>
+        <w:t>OLIVEIRA, D. S.; SOUZA, A. I</w:t>
+      </w:r>
+      <w:proofErr w:type="gramStart"/>
+      <w:r>
+        <w:t>.;</w:t>
+      </w:r>
+      <w:proofErr w:type="gramEnd"/>
+      <w:r>
+        <w:t xml:space="preserve"> LIMA, T. H. Tecnologias em saúde e suas contribuições para a promoção do aleitamento materno. </w:t>
+      </w:r>
       <w:r>
         <w:rPr>
           <w:b/>
         </w:rPr>
-        <w:t>Ten</w:t>
-      </w:r>
-      <w:proofErr w:type="spellEnd"/>
+        <w:t>Ciência &amp; Saúde Coletiva</w:t>
+      </w:r>
+      <w:r>
+        <w:t xml:space="preserve">, v. 26, n. 9, p. 1234–1245, 2019. Disponível em: </w:t>
+      </w:r>
+      <w:hyperlink r:id="rId35" w:tgtFrame="_new" w:history="1">
+        <w:r>
+          <w:t>https://www.scielo.br/j/csc/a/RG9dKm34fMFyLFXpQswv7Rv/</w:t>
+        </w:r>
+      </w:hyperlink>
+      <w:r>
+        <w:t>. Acesso em: 13 mar. 2025.</w:t>
+      </w:r>
+    </w:p>
+    <w:p>
+      <w:pPr>
+        <w:pStyle w:val="NormalWeb"/>
+      </w:pPr>
+      <w:r>
+        <w:t xml:space="preserve">ORGANIZAÇÃO MUNDIAL DA SAÚDE (OMS). </w:t>
+      </w:r>
+      <w:proofErr w:type="spellStart"/>
       <w:r>
         <w:rPr>
           <w:b/>
         </w:rPr>
-        <w:t xml:space="preserve"> </w:t>
-      </w:r>
-      <w:proofErr w:type="spellStart"/>
-      <w:r>
-        <w:rPr>
-          <w:b/>
-        </w:rPr>
-        <w:t>Usability</w:t>
-      </w:r>
-      <w:proofErr w:type="spellEnd"/>
-      <w:r>
-        <w:rPr>
-          <w:b/>
-        </w:rPr>
-        <w:t xml:space="preserve"> </w:t>
-      </w:r>
-      <w:proofErr w:type="spellStart"/>
-      <w:r>
-        <w:rPr>
-          <w:b/>
-        </w:rPr>
-        <w:t>Heuristics</w:t>
-      </w:r>
-      <w:proofErr w:type="spellEnd"/>
-      <w:r>
-        <w:rPr>
-          <w:b/>
-        </w:rPr>
-        <w:t xml:space="preserve">. </w:t>
-      </w:r>
-      <w:r>
-        <w:t>USA: [S. n.], 1994.</w:t>
-      </w:r>
-      <w:r>
-        <w:rPr>
-          <w:b/>
-        </w:rPr>
-        <w:t xml:space="preserve"> </w:t>
-      </w:r>
-      <w:r>
-        <w:t>Disponível em: &lt;</w:t>
-      </w:r>
-      <w:proofErr w:type="gramStart"/>
-      <w:r>
-        <w:t>https</w:t>
-      </w:r>
-      <w:proofErr w:type="gramEnd"/>
-      <w:r>
-        <w:t>://www.nngroup.com/articles/ten-usability-heuristics/&gt;.</w:t>
-      </w:r>
-    </w:p>
-    <w:p>
-      <w:pPr>
-        <w:pStyle w:val="NormalWeb"/>
-      </w:pPr>
-      <w:r>
-        <w:rPr>
-          <w:rStyle w:val="Forte"/>
-        </w:rPr>
-        <w:t>ODS BRASIL.</w:t>
-      </w:r>
-      <w:r>
-        <w:t xml:space="preserve"> </w:t>
-      </w:r>
-      <w:r>
-        <w:rPr>
-          <w:b/>
-        </w:rPr>
-        <w:t>Objetivo de Desenvolvimento Sustentável 3 – Saúde e Bem-Estar</w:t>
-      </w:r>
+        <w:t>Breastfeeding</w:t>
+      </w:r>
+      <w:proofErr w:type="spellEnd"/>
       <w:r>
         <w:t xml:space="preserve">. 2025. Disponível em: </w:t>
       </w:r>
-      <w:hyperlink r:id="rId34" w:tgtFrame="_new" w:history="1">
-        <w:r>
-          <w:rPr>
-            <w:rStyle w:val="Hyperlink"/>
-          </w:rPr>
-          <w:t>https://odsbrasil.gov.br/objetivo/objetivo?n=3</w:t>
-        </w:r>
-      </w:hyperlink>
-      <w:r>
-        <w:t>. Acesso em: 22 set. 2025.</w:t>
-      </w:r>
-    </w:p>
-    <w:p>
-      <w:pPr>
-        <w:pStyle w:val="NormalWeb"/>
-      </w:pPr>
-      <w:r>
-        <w:t>OLIVEIRA, D. S.; SOUZA, A. I</w:t>
-      </w:r>
-      <w:proofErr w:type="gramStart"/>
-      <w:r>
-        <w:t>.;</w:t>
-      </w:r>
-      <w:proofErr w:type="gramEnd"/>
-      <w:r>
-        <w:t xml:space="preserve"> LIMA, T. H. Aleitamento materno: uso da tecnologia da informação como estratégia para a construção de um website. </w:t>
-      </w:r>
-      <w:r>
-        <w:rPr>
-          <w:b/>
-        </w:rPr>
-        <w:t>Revista de Enfermagem da UFSM</w:t>
-      </w:r>
-      <w:r>
-        <w:t xml:space="preserve">, 11, 2021. Disponível em: </w:t>
-      </w:r>
-      <w:hyperlink r:id="rId35" w:tgtFrame="_new" w:history="1">
-        <w:r>
-          <w:t>https://periodicos.ufsm.br/reufsm/article/view/64034/html</w:t>
-        </w:r>
-      </w:hyperlink>
-      <w:r>
-        <w:t>. Acesso em: 13 mar. 2025.</w:t>
-      </w:r>
-    </w:p>
-    <w:p>
-      <w:pPr>
-        <w:pStyle w:val="NormalWeb"/>
-      </w:pPr>
-      <w:r>
-        <w:t>OLIVEIRA, D. S.; SOUZA, A. I</w:t>
-      </w:r>
-      <w:proofErr w:type="gramStart"/>
-      <w:r>
-        <w:t>.;</w:t>
-      </w:r>
-      <w:proofErr w:type="gramEnd"/>
-      <w:r>
-        <w:t xml:space="preserve"> LIMA, T. H. Tecnologias em saúde e suas contribuições para a promoção do aleitamento materno. </w:t>
-      </w:r>
-      <w:r>
-        <w:rPr>
-          <w:b/>
-        </w:rPr>
-        <w:t>Ciência &amp; Saúde Coletiva</w:t>
-      </w:r>
-      <w:r>
-        <w:t xml:space="preserve">, v. 26, n. 9, p. 1234–1245, 2019. Disponível em: </w:t>
-      </w:r>
       <w:hyperlink r:id="rId36" w:tgtFrame="_new" w:history="1">
-        <w:r>
-          <w:t>https://www.scielo.br/j/csc/a/RG9dKm34fMFyLFXpQswv7Rv/</w:t>
-        </w:r>
-      </w:hyperlink>
-      <w:r>
-        <w:t>. Acesso em: 13 mar. 2025.</w:t>
-      </w:r>
-    </w:p>
-    <w:p>
-      <w:pPr>
-        <w:pStyle w:val="NormalWeb"/>
-      </w:pPr>
-      <w:r>
-        <w:t xml:space="preserve">ORGANIZAÇÃO MUNDIAL DA SAÚDE (OMS). </w:t>
-      </w:r>
-      <w:proofErr w:type="spellStart"/>
-      <w:r>
-        <w:rPr>
-          <w:b/>
-        </w:rPr>
-        <w:t>Breastfeeding</w:t>
-      </w:r>
-      <w:proofErr w:type="spellEnd"/>
-      <w:r>
-        <w:t xml:space="preserve">. 2025. Disponível em: </w:t>
-      </w:r>
-      <w:hyperlink r:id="rId37" w:tgtFrame="_new" w:history="1">
         <w:r>
           <w:t>https://www.who.int/news-room/fact-sheets/detail/breastfeeding</w:t>
         </w:r>
@@ -34714,7 +34426,7 @@
       <w:r>
         <w:t xml:space="preserve">, 56, 2022. Disponível em: </w:t>
       </w:r>
-      <w:hyperlink r:id="rId38" w:tgtFrame="_new" w:history="1">
+      <w:hyperlink r:id="rId37" w:tgtFrame="_new" w:history="1">
         <w:r>
           <w:t>https://www.scielo.br/j/ape/a/tXmsqRHbThMgSxqFZrzsYmJ/</w:t>
         </w:r>
@@ -35755,9 +35467,9 @@
     </w:p>
     <w:p/>
     <w:sectPr>
-      <w:headerReference w:type="even" r:id="rId39"/>
-      <w:headerReference w:type="default" r:id="rId40"/>
-      <w:headerReference w:type="first" r:id="rId41"/>
+      <w:headerReference w:type="even" r:id="rId38"/>
+      <w:headerReference w:type="default" r:id="rId39"/>
+      <w:headerReference w:type="first" r:id="rId40"/>
       <w:pgSz w:w="11907" w:h="16840" w:code="9"/>
       <w:pgMar w:top="1701" w:right="1134" w:bottom="1134" w:left="1701" w:header="709" w:footer="709" w:gutter="0"/>
       <w:cols w:space="708"/>
@@ -36179,7 +35891,6 @@
           <w:docPartUnique/>
         </w:docPartObj>
       </w:sdtPr>
-      <w:sdtEndPr/>
       <w:sdtContent>
         <w:r>
           <w:rPr>
@@ -36237,7 +35948,6 @@
         <w:docPartUnique/>
       </w:docPartObj>
     </w:sdtPr>
-    <w:sdtEndPr/>
     <w:sdtContent>
       <w:p>
         <w:pPr>
@@ -36315,7 +36025,6 @@
         <w:docPartUnique/>
       </w:docPartObj>
     </w:sdtPr>
-    <w:sdtEndPr/>
     <w:sdtContent>
       <w:p>
         <w:pPr>
@@ -36335,7 +36044,7 @@
           <w:rPr>
             <w:noProof/>
           </w:rPr>
-          <w:t>47</w:t>
+          <w:t>55</w:t>
         </w:r>
         <w:r>
           <w:fldChar w:fldCharType="end"/>
@@ -36361,7 +36070,6 @@
           <w:docPartUnique/>
         </w:docPartObj>
       </w:sdtPr>
-      <w:sdtEndPr/>
       <w:sdtContent>
         <w:r>
           <w:fldChar w:fldCharType="begin"/>
@@ -41629,7 +41337,7 @@
 </file>
 
 <file path=customXml/itemProps1.xml><?xml version="1.0" encoding="utf-8"?>
-<ds:datastoreItem xmlns:ds="http://schemas.openxmlformats.org/officeDocument/2006/customXml" ds:itemID="{6EA1C711-24C5-427F-BF8B-6C7D13393C60}">
+<ds:datastoreItem xmlns:ds="http://schemas.openxmlformats.org/officeDocument/2006/customXml" ds:itemID="{F543873B-4E47-4067-8CEB-92B6C99072AC}">
   <ds:schemaRefs>
     <ds:schemaRef ds:uri="http://schemas.openxmlformats.org/officeDocument/2006/bibliography"/>
   </ds:schemaRefs>

</xml_diff>

<commit_message>
refactor: 6.2.1.1 Diagramas de Sequência
</commit_message>
<xml_diff>
--- a/PFC_2025_Docs/PFC_Donate_v2.7_Continuar_a partir_desta_versão.docx
+++ b/PFC_2025_Docs/PFC_Donate_v2.7_Continuar_a partir_desta_versão.docx
@@ -11560,14 +11560,27 @@
       <w:r>
         <w:t xml:space="preserve">FIGURA </w:t>
       </w:r>
-      <w:fldSimple w:instr=" SEQ FIGURA \* ARABIC ">
-        <w:r>
-          <w:rPr>
-            <w:noProof/>
-          </w:rPr>
-          <w:t>1</w:t>
-        </w:r>
-      </w:fldSimple>
+      <w:r>
+        <w:fldChar w:fldCharType="begin"/>
+      </w:r>
+      <w:r>
+        <w:instrText xml:space="preserve"> SEQ FIGURA \* ARABIC </w:instrText>
+      </w:r>
+      <w:r>
+        <w:fldChar w:fldCharType="separate"/>
+      </w:r>
+      <w:r>
+        <w:rPr>
+          <w:noProof/>
+        </w:rPr>
+        <w:t>1</w:t>
+      </w:r>
+      <w:r>
+        <w:rPr>
+          <w:noProof/>
+        </w:rPr>
+        <w:fldChar w:fldCharType="end"/>
+      </w:r>
       <w:r>
         <w:t xml:space="preserve"> – Aplicativo Doe Leite</w:t>
       </w:r>
@@ -13967,14 +13980,27 @@
       <w:r>
         <w:t xml:space="preserve">QUADRO </w:t>
       </w:r>
-      <w:fldSimple w:instr=" SEQ QUADRO \* ARABIC ">
-        <w:r>
-          <w:rPr>
-            <w:noProof/>
-          </w:rPr>
-          <w:t>1</w:t>
-        </w:r>
-      </w:fldSimple>
+      <w:r>
+        <w:fldChar w:fldCharType="begin"/>
+      </w:r>
+      <w:r>
+        <w:instrText xml:space="preserve"> SEQ QUADRO \* ARABIC </w:instrText>
+      </w:r>
+      <w:r>
+        <w:fldChar w:fldCharType="separate"/>
+      </w:r>
+      <w:r>
+        <w:rPr>
+          <w:noProof/>
+        </w:rPr>
+        <w:t>1</w:t>
+      </w:r>
+      <w:r>
+        <w:rPr>
+          <w:noProof/>
+        </w:rPr>
+        <w:fldChar w:fldCharType="end"/>
+      </w:r>
       <w:r>
         <w:t xml:space="preserve"> </w:t>
       </w:r>
@@ -15285,14 +15311,27 @@
       <w:r>
         <w:t xml:space="preserve">FIGURA </w:t>
       </w:r>
-      <w:fldSimple w:instr=" SEQ FIGURA \* ARABIC ">
-        <w:r>
-          <w:rPr>
-            <w:noProof/>
-          </w:rPr>
-          <w:t>2</w:t>
-        </w:r>
-      </w:fldSimple>
+      <w:r>
+        <w:fldChar w:fldCharType="begin"/>
+      </w:r>
+      <w:r>
+        <w:instrText xml:space="preserve"> SEQ FIGURA \* ARABIC </w:instrText>
+      </w:r>
+      <w:r>
+        <w:fldChar w:fldCharType="separate"/>
+      </w:r>
+      <w:r>
+        <w:rPr>
+          <w:noProof/>
+        </w:rPr>
+        <w:t>2</w:t>
+      </w:r>
+      <w:r>
+        <w:rPr>
+          <w:noProof/>
+        </w:rPr>
+        <w:fldChar w:fldCharType="end"/>
+      </w:r>
       <w:r>
         <w:t xml:space="preserve"> – </w:t>
       </w:r>
@@ -15356,14 +15395,27 @@
       <w:r>
         <w:t xml:space="preserve">FIGURA </w:t>
       </w:r>
-      <w:fldSimple w:instr=" SEQ Figura \* ARABIC ">
-        <w:r>
-          <w:rPr>
-            <w:noProof/>
-          </w:rPr>
-          <w:t>3</w:t>
-        </w:r>
-      </w:fldSimple>
+      <w:r>
+        <w:fldChar w:fldCharType="begin"/>
+      </w:r>
+      <w:r>
+        <w:instrText xml:space="preserve"> SEQ Figura \* ARABIC </w:instrText>
+      </w:r>
+      <w:r>
+        <w:fldChar w:fldCharType="separate"/>
+      </w:r>
+      <w:r>
+        <w:rPr>
+          <w:noProof/>
+        </w:rPr>
+        <w:t>3</w:t>
+      </w:r>
+      <w:r>
+        <w:rPr>
+          <w:noProof/>
+        </w:rPr>
+        <w:fldChar w:fldCharType="end"/>
+      </w:r>
       <w:r>
         <w:t xml:space="preserve"> </w:t>
       </w:r>
@@ -15434,14 +15486,27 @@
       <w:r>
         <w:t xml:space="preserve">FIGURA </w:t>
       </w:r>
-      <w:fldSimple w:instr=" SEQ FIGURA \* ARABIC ">
-        <w:r>
-          <w:rPr>
-            <w:noProof/>
-          </w:rPr>
-          <w:t>4</w:t>
-        </w:r>
-      </w:fldSimple>
+      <w:r>
+        <w:fldChar w:fldCharType="begin"/>
+      </w:r>
+      <w:r>
+        <w:instrText xml:space="preserve"> SEQ FIGURA \* ARABIC </w:instrText>
+      </w:r>
+      <w:r>
+        <w:fldChar w:fldCharType="separate"/>
+      </w:r>
+      <w:r>
+        <w:rPr>
+          <w:noProof/>
+        </w:rPr>
+        <w:t>4</w:t>
+      </w:r>
+      <w:r>
+        <w:rPr>
+          <w:noProof/>
+        </w:rPr>
+        <w:fldChar w:fldCharType="end"/>
+      </w:r>
       <w:r>
         <w:t xml:space="preserve"> </w:t>
       </w:r>
@@ -15508,14 +15573,27 @@
       <w:r>
         <w:t xml:space="preserve">FIGURA </w:t>
       </w:r>
-      <w:fldSimple w:instr=" SEQ FIGURA \* ARABIC ">
-        <w:r>
-          <w:rPr>
-            <w:noProof/>
-          </w:rPr>
-          <w:t>5</w:t>
-        </w:r>
-      </w:fldSimple>
+      <w:r>
+        <w:fldChar w:fldCharType="begin"/>
+      </w:r>
+      <w:r>
+        <w:instrText xml:space="preserve"> SEQ FIGURA \* ARABIC </w:instrText>
+      </w:r>
+      <w:r>
+        <w:fldChar w:fldCharType="separate"/>
+      </w:r>
+      <w:r>
+        <w:rPr>
+          <w:noProof/>
+        </w:rPr>
+        <w:t>5</w:t>
+      </w:r>
+      <w:r>
+        <w:rPr>
+          <w:noProof/>
+        </w:rPr>
+        <w:fldChar w:fldCharType="end"/>
+      </w:r>
       <w:r>
         <w:t xml:space="preserve"> –</w:t>
       </w:r>
@@ -21158,740 +21236,620 @@
       </w:r>
     </w:p>
     <w:p>
-      <w:bookmarkStart w:id="54" w:name="_GoBack"/>
+      <w:pPr>
+        <w:pStyle w:val="Ttulo3"/>
+      </w:pPr>
+      <w:bookmarkStart w:id="54" w:name="_Toc192060105"/>
+      <w:bookmarkStart w:id="55" w:name="_Toc214356812"/>
+      <w:r>
+        <w:t xml:space="preserve">6.1.2 Diagramas de </w:t>
+      </w:r>
+      <w:r>
+        <w:t>C</w:t>
+      </w:r>
+      <w:r>
+        <w:t>lasses</w:t>
+      </w:r>
       <w:bookmarkEnd w:id="54"/>
+      <w:bookmarkEnd w:id="55"/>
+    </w:p>
+    <w:p>
+      <w:r>
+        <w:t xml:space="preserve">A classe </w:t>
+      </w:r>
+      <w:proofErr w:type="spellStart"/>
+      <w:r>
+        <w:t>Usua</w:t>
+      </w:r>
+      <w:r>
+        <w:t>rio</w:t>
+      </w:r>
+      <w:proofErr w:type="spellEnd"/>
+      <w:r>
+        <w:t xml:space="preserve"> é </w:t>
+      </w:r>
+      <w:r>
+        <w:t xml:space="preserve">de muita importância no </w:t>
+      </w:r>
+      <w:r>
+        <w:t>sistema. Ela contém atributos como nome, e-mail, telefone, CPF, se</w:t>
+      </w:r>
+      <w:r>
+        <w:t xml:space="preserve">nha </w:t>
+      </w:r>
+      <w:r>
+        <w:t xml:space="preserve">e localização (latitude e longitude). Além disso, possui marcadores booleanos para identificar se o usuário é </w:t>
+      </w:r>
+      <w:r>
+        <w:t xml:space="preserve">administrador, </w:t>
+      </w:r>
+      <w:r>
+        <w:t>doado</w:t>
+      </w:r>
+      <w:r>
+        <w:t>r</w:t>
+      </w:r>
+      <w:r>
+        <w:t xml:space="preserve"> ou profissional da saúde. Cada</w:t>
+      </w:r>
+      <w:r>
+        <w:t xml:space="preserve"> objeto da classe</w:t>
+      </w:r>
+      <w:r>
+        <w:t xml:space="preserve"> usuário está</w:t>
+      </w:r>
+      <w:r>
+        <w:t xml:space="preserve"> associado </w:t>
+      </w:r>
+      <w:proofErr w:type="gramStart"/>
+      <w:r>
+        <w:t>à</w:t>
+      </w:r>
+      <w:proofErr w:type="gramEnd"/>
+      <w:r>
+        <w:t xml:space="preserve"> um objetivo da classe Município por meio do campo </w:t>
+      </w:r>
+      <w:proofErr w:type="spellStart"/>
+      <w:r>
+        <w:t>id_municipio</w:t>
+      </w:r>
+      <w:proofErr w:type="spellEnd"/>
+      <w:r>
+        <w:t xml:space="preserve">, representando a </w:t>
+      </w:r>
+      <w:r>
+        <w:t>localização do mesmo. Os métodos</w:t>
+      </w:r>
+      <w:r>
+        <w:t xml:space="preserve"> da classe </w:t>
+      </w:r>
+      <w:proofErr w:type="spellStart"/>
+      <w:r>
+        <w:t>Usuario</w:t>
+      </w:r>
+      <w:proofErr w:type="spellEnd"/>
+      <w:r>
+        <w:t xml:space="preserve"> </w:t>
+      </w:r>
+      <w:r>
+        <w:t>permitem criar,</w:t>
+      </w:r>
+      <w:r>
+        <w:t xml:space="preserve"> atualizar, consultar usuários </w:t>
+      </w:r>
+      <w:r>
+        <w:t>e listar todos os usuários cadastrados.</w:t>
+      </w:r>
+    </w:p>
+    <w:p>
+      <w:r>
+        <w:t>A classe Município</w:t>
+      </w:r>
+      <w:r>
+        <w:t xml:space="preserve"> possui os atributos</w:t>
+      </w:r>
+      <w:r>
+        <w:t xml:space="preserve"> de identificação, nome e unidade da federação</w:t>
+      </w:r>
+      <w:r>
+        <w:t xml:space="preserve">. Está associada a múltiplos </w:t>
+      </w:r>
+      <w:r>
+        <w:t xml:space="preserve">objeto </w:t>
+      </w:r>
+      <w:r>
+        <w:t xml:space="preserve">da classe usuário (associação </w:t>
+      </w:r>
+      <w:r>
+        <w:t>*), o que representa que um</w:t>
+      </w:r>
+      <w:r>
+        <w:t xml:space="preserve"> </w:t>
+      </w:r>
+      <w:r>
+        <w:t>município</w:t>
+      </w:r>
+      <w:r>
+        <w:t xml:space="preserve"> </w:t>
+      </w:r>
+      <w:r>
+        <w:t xml:space="preserve">pode </w:t>
+      </w:r>
+      <w:r>
+        <w:t xml:space="preserve">estar associado </w:t>
+      </w:r>
+      <w:proofErr w:type="gramStart"/>
+      <w:r>
+        <w:t>0</w:t>
+      </w:r>
+      <w:proofErr w:type="gramEnd"/>
+      <w:r>
+        <w:t xml:space="preserve"> ou mais</w:t>
+      </w:r>
+      <w:r>
+        <w:t xml:space="preserve"> usuários.</w:t>
+      </w:r>
+    </w:p>
+    <w:p>
+      <w:r>
+        <w:t xml:space="preserve">A classe </w:t>
+      </w:r>
+      <w:proofErr w:type="spellStart"/>
+      <w:proofErr w:type="gramStart"/>
+      <w:r>
+        <w:t>BancoLeite</w:t>
+      </w:r>
+      <w:proofErr w:type="spellEnd"/>
+      <w:proofErr w:type="gramEnd"/>
+      <w:r>
+        <w:t xml:space="preserve"> representa os </w:t>
+      </w:r>
+      <w:r>
+        <w:t xml:space="preserve">pontos de coleta e </w:t>
+      </w:r>
+      <w:r>
+        <w:t xml:space="preserve">bancos de leite cadastrados no sistema. Seus atributos incluem nome, descrição, telefone, e-mail, endereço e localização geográfica. Está associada a um </w:t>
+      </w:r>
+      <w:r>
+        <w:t xml:space="preserve">objetivo da classe usuário (relação </w:t>
+      </w:r>
+      <w:proofErr w:type="gramStart"/>
+      <w:r>
+        <w:t>1</w:t>
+      </w:r>
+      <w:proofErr w:type="gramEnd"/>
+      <w:r>
+        <w:t>:*</w:t>
+      </w:r>
+      <w:r>
+        <w:t>), indicando que um usuário (geralmente administrador ou profissional) pode</w:t>
+      </w:r>
+      <w:r>
+        <w:t>rá</w:t>
+      </w:r>
+      <w:r>
+        <w:t xml:space="preserve"> ser responsável pelo cadastro de vários </w:t>
+      </w:r>
+      <w:r>
+        <w:t xml:space="preserve">postos de coleta ou </w:t>
+      </w:r>
+      <w:r>
+        <w:t>bancos de leite. As operações desta classe permitem criar, atualizar</w:t>
+      </w:r>
+      <w:r>
+        <w:t>, consultar e listar</w:t>
+      </w:r>
+      <w:r>
+        <w:t>.</w:t>
+      </w:r>
+    </w:p>
+    <w:p>
+      <w:r>
+        <w:t xml:space="preserve">Esse diagrama de classes organiza as responsabilidades de cada parte do sistema de forma clara, facilitando a manutenção e a </w:t>
+      </w:r>
+      <w:proofErr w:type="gramStart"/>
+      <w:r>
+        <w:t>implementação</w:t>
+      </w:r>
+      <w:proofErr w:type="gramEnd"/>
+      <w:r>
+        <w:t xml:space="preserve"> das funcionalidades propostas.</w:t>
+      </w:r>
+    </w:p>
+    <w:p/>
+    <w:p>
+      <w:pPr>
+        <w:pStyle w:val="Ttulo2"/>
+      </w:pPr>
+      <w:bookmarkStart w:id="56" w:name="_Toc192060106"/>
+      <w:bookmarkStart w:id="57" w:name="_Toc214356813"/>
+      <w:proofErr w:type="gramStart"/>
+      <w:r>
+        <w:t>6.2 VISÃO</w:t>
+      </w:r>
+      <w:proofErr w:type="gramEnd"/>
+      <w:r>
+        <w:t xml:space="preserve"> COMPORTAMENTAL</w:t>
+      </w:r>
+      <w:bookmarkEnd w:id="56"/>
+      <w:bookmarkEnd w:id="57"/>
+    </w:p>
+    <w:p>
+      <w:r>
+        <w:t xml:space="preserve">Esta seção apresenta a visão comportamental do sistema, que </w:t>
+      </w:r>
+      <w:r>
+        <w:t xml:space="preserve">modela </w:t>
+      </w:r>
+      <w:r>
+        <w:t>como os diferentes componentes interagem entre si ao longo do tempo para atender aos requisitos funcionais propostos. A visão comportamental é essencial para compreender o fluxo de execução das funcionalidades, destacando os eventos, ações e respostas do sistema diante de interações iniciadas por usuários ou sistemas externos.</w:t>
+      </w:r>
+    </w:p>
+    <w:p>
+      <w:r>
+        <w:lastRenderedPageBreak/>
+        <w:t>Para isso, são utilizados diagramas de sequência, que ilustram a comunicação entre os objetos e os módulos do sistema em m</w:t>
+      </w:r>
+      <w:r>
+        <w:t>omentos específicos, como autenticação,</w:t>
+      </w:r>
+      <w:r>
+        <w:t xml:space="preserve"> cadastro, agendamento de coleta e busca </w:t>
+      </w:r>
+      <w:r>
+        <w:t>postos e ou bancos de leite</w:t>
+      </w:r>
+      <w:r>
+        <w:t xml:space="preserve">. Esses diagramas </w:t>
+      </w:r>
+      <w:r>
+        <w:t>modelam</w:t>
+      </w:r>
+      <w:r>
+        <w:t xml:space="preserve"> o comportamento dinâmico do sistema, tornando visíveis as dependências e responsabilidades de cada elemento envolvido.</w:t>
+      </w:r>
+    </w:p>
+    <w:p>
+      <w:r>
+        <w:t xml:space="preserve">Todos os diagramas apresentados nesta seção foram organizados </w:t>
+      </w:r>
+      <w:r>
+        <w:t>no Apêndice</w:t>
+      </w:r>
+      <w:r>
+        <w:t xml:space="preserve"> F</w:t>
+      </w:r>
+      <w:r>
+        <w:t xml:space="preserve">. </w:t>
+      </w:r>
+      <w:r>
+        <w:t>Esses diagramas complementam a visão arquitetural estática já apresentada e oferecem uma perspectiva completa do funcionamento interno do sistema.</w:t>
+      </w:r>
     </w:p>
     <w:p>
       <w:pPr>
         <w:pStyle w:val="Ttulo3"/>
       </w:pPr>
-      <w:bookmarkStart w:id="55" w:name="_Toc192060105"/>
-      <w:bookmarkStart w:id="56" w:name="_Toc214356812"/>
-      <w:r>
-        <w:t xml:space="preserve">6.1.2 Diagramas de </w:t>
-      </w:r>
-      <w:r>
-        <w:t>C</w:t>
-      </w:r>
-      <w:r>
-        <w:t>lasses</w:t>
-      </w:r>
-      <w:bookmarkEnd w:id="55"/>
-      <w:bookmarkEnd w:id="56"/>
-    </w:p>
-    <w:p>
-      <w:r>
-        <w:t xml:space="preserve">A classe </w:t>
-      </w:r>
-      <w:proofErr w:type="spellStart"/>
-      <w:r>
-        <w:t>Usua</w:t>
-      </w:r>
-      <w:r>
-        <w:t>rio</w:t>
-      </w:r>
-      <w:proofErr w:type="spellEnd"/>
-      <w:r>
-        <w:t xml:space="preserve"> é </w:t>
-      </w:r>
-      <w:r>
-        <w:t xml:space="preserve">de muita importância no </w:t>
-      </w:r>
-      <w:r>
-        <w:t>sistema. Ela contém atributos como nome, e-mail, telefone, CPF, se</w:t>
-      </w:r>
-      <w:r>
-        <w:t xml:space="preserve">nha </w:t>
-      </w:r>
-      <w:r>
-        <w:t xml:space="preserve">e localização (latitude e longitude). Além disso, possui marcadores booleanos para identificar se o usuário é </w:t>
-      </w:r>
-      <w:r>
-        <w:t xml:space="preserve">administrador, </w:t>
-      </w:r>
-      <w:r>
-        <w:t>doado</w:t>
-      </w:r>
-      <w:r>
-        <w:t>r</w:t>
-      </w:r>
-      <w:r>
-        <w:t xml:space="preserve"> ou profissional da saúde. Cada</w:t>
-      </w:r>
-      <w:r>
-        <w:t xml:space="preserve"> objeto da classe</w:t>
-      </w:r>
-      <w:r>
-        <w:t xml:space="preserve"> usuário está</w:t>
-      </w:r>
-      <w:r>
-        <w:t xml:space="preserve"> associado </w:t>
+      <w:bookmarkStart w:id="58" w:name="_Toc214356814"/>
+      <w:r>
+        <w:t xml:space="preserve">6.2.1 Projeto das </w:t>
+      </w:r>
+      <w:r>
+        <w:t>I</w:t>
+      </w:r>
+      <w:r>
+        <w:t>nterações</w:t>
+      </w:r>
+      <w:r>
+        <w:t xml:space="preserve"> entre Objetos</w:t>
+      </w:r>
+      <w:bookmarkEnd w:id="58"/>
+    </w:p>
+    <w:p>
+      <w:r>
+        <w:t xml:space="preserve">O projeto das interações entre objetos </w:t>
+      </w:r>
+      <w:r>
+        <w:t>modela</w:t>
+      </w:r>
+      <w:r>
+        <w:t xml:space="preserve"> como os diferentes elementos do sistema — como componentes da interface, serviços, controladores e modelos de dados — interagem entre si para realizar as funcionalidades propostas. Essa modelagem é fundamental para garantir que o sistema atenda corretamente aos requisitos funcionais </w:t>
+      </w:r>
+      <w:r>
+        <w:t xml:space="preserve">e não funcionais estabelecidos. </w:t>
+      </w:r>
+    </w:p>
+    <w:p>
+      <w:r>
+        <w:t>As interações seguem um padrão</w:t>
+      </w:r>
+      <w:r>
+        <w:t xml:space="preserve"> conforme segue</w:t>
+      </w:r>
+      <w:r>
+        <w:t>:</w:t>
+      </w:r>
+    </w:p>
+    <w:p>
+      <w:r>
+        <w:t xml:space="preserve">O usuário interage com a interface (componente </w:t>
+      </w:r>
+      <w:r>
+        <w:t>do pacote</w:t>
+      </w:r>
+      <w:r>
+        <w:t xml:space="preserve"> </w:t>
+      </w:r>
+      <w:proofErr w:type="spellStart"/>
+      <w:r>
+        <w:rPr>
+          <w:i/>
+        </w:rPr>
+        <w:t>pages</w:t>
+      </w:r>
+      <w:proofErr w:type="spellEnd"/>
+      <w:r>
+        <w:rPr>
+          <w:i/>
+        </w:rPr>
+        <w:t xml:space="preserve"> </w:t>
+      </w:r>
+      <w:r>
+        <w:t xml:space="preserve">do </w:t>
+      </w:r>
+      <w:r>
+        <w:rPr>
+          <w:i/>
+        </w:rPr>
+        <w:t>front-</w:t>
+      </w:r>
+      <w:proofErr w:type="spellStart"/>
+      <w:r>
+        <w:rPr>
+          <w:i/>
+        </w:rPr>
+        <w:t>end</w:t>
+      </w:r>
+      <w:proofErr w:type="spellEnd"/>
+      <w:r>
+        <w:t>);</w:t>
+      </w:r>
+    </w:p>
+    <w:p>
+      <w:r>
+        <w:t>A interface</w:t>
+      </w:r>
+      <w:r>
+        <w:t xml:space="preserve"> de usuário</w:t>
+      </w:r>
+      <w:r>
+        <w:t xml:space="preserve"> </w:t>
+      </w:r>
+      <w:r>
+        <w:t>invoca</w:t>
+      </w:r>
+      <w:r>
+        <w:t xml:space="preserve"> os métodos dos serviços (</w:t>
+      </w:r>
+      <w:proofErr w:type="spellStart"/>
+      <w:r>
+        <w:rPr>
+          <w:i/>
+        </w:rPr>
+        <w:t>services</w:t>
+      </w:r>
+      <w:proofErr w:type="spellEnd"/>
+      <w:r>
+        <w:t>), que são responsáveis por se comunicar com a API (</w:t>
+      </w:r>
+      <w:proofErr w:type="spellStart"/>
+      <w:r>
+        <w:rPr>
+          <w:i/>
+        </w:rPr>
+        <w:t>back-end</w:t>
+      </w:r>
+      <w:proofErr w:type="spellEnd"/>
+      <w:r>
+        <w:t>);</w:t>
+      </w:r>
+    </w:p>
+    <w:p>
+      <w:r>
+        <w:t xml:space="preserve">No </w:t>
+      </w:r>
+      <w:proofErr w:type="spellStart"/>
+      <w:r>
+        <w:rPr>
+          <w:i/>
+        </w:rPr>
+        <w:t>back-end</w:t>
+      </w:r>
+      <w:proofErr w:type="spellEnd"/>
+      <w:r>
+        <w:rPr>
+          <w:i/>
+        </w:rPr>
+        <w:t>,</w:t>
+      </w:r>
+      <w:r>
+        <w:t xml:space="preserve"> os </w:t>
+      </w:r>
+      <w:proofErr w:type="spellStart"/>
+      <w:r>
+        <w:rPr>
+          <w:i/>
+        </w:rPr>
+        <w:t>routers</w:t>
+      </w:r>
+      <w:proofErr w:type="spellEnd"/>
+      <w:r>
+        <w:t xml:space="preserve"> recebem a requisição, direcionam para os </w:t>
+      </w:r>
+      <w:proofErr w:type="spellStart"/>
+      <w:r>
+        <w:rPr>
+          <w:i/>
+        </w:rPr>
+        <w:t>controllers</w:t>
+      </w:r>
+      <w:proofErr w:type="spellEnd"/>
+      <w:r>
+        <w:t xml:space="preserve">, que por sua vez validam dados com auxílio dos </w:t>
+      </w:r>
+      <w:r>
+        <w:rPr>
+          <w:i/>
+        </w:rPr>
+        <w:t>middlewares</w:t>
+      </w:r>
+      <w:r>
+        <w:t xml:space="preserve"> e interagem com os </w:t>
+      </w:r>
+      <w:proofErr w:type="spellStart"/>
+      <w:r>
+        <w:rPr>
+          <w:i/>
+        </w:rPr>
+        <w:t>models</w:t>
+      </w:r>
+      <w:proofErr w:type="spellEnd"/>
+      <w:r>
+        <w:t>, responsáveis pela manipulação do banco de dados.</w:t>
+      </w:r>
+    </w:p>
+    <w:p>
+      <w:r>
+        <w:t>Essas interações foram projetadas com base em princípios de separação de responsabilidades, promovendo maior organização, legibilidade e facilidade de manutenção do sistema.</w:t>
+      </w:r>
+    </w:p>
+    <w:p/>
+    <w:p>
+      <w:r>
+        <w:t xml:space="preserve">6.2.1.1 Diagramas de </w:t>
+      </w:r>
+      <w:r>
+        <w:t>S</w:t>
+      </w:r>
+      <w:r>
+        <w:t>equ</w:t>
+      </w:r>
+      <w:r>
+        <w:t>ência</w:t>
+      </w:r>
+    </w:p>
+    <w:p>
+      <w:r>
+        <w:t xml:space="preserve">Os diagramas de sequência a seguir representam os principais fluxos de </w:t>
+      </w:r>
+      <w:r>
+        <w:t>interação entre os objetos. Cada cenário está</w:t>
+      </w:r>
+      <w:r>
+        <w:t xml:space="preserve"> modelado considerando uma execução bem-sucedida, sem falhas, desde a interface até o </w:t>
+      </w:r>
+      <w:r>
+        <w:t>posto de coleta/</w:t>
+      </w:r>
+      <w:r>
+        <w:t>banco de dados, com resposta clara ao usuário ao final de cada ação. A seguir, estão descritos os principais fluxos mapeados.</w:t>
+      </w:r>
+    </w:p>
+    <w:p>
+      <w:r>
+        <w:t xml:space="preserve">O primeiro cenário mostra o processo de autenticação do usuário. Ao abrir o aplicativo, o usuário informará seu e-mail e senha. Esses dados serão coletados pelo </w:t>
+      </w:r>
+      <w:r>
+        <w:rPr>
+          <w:i/>
+        </w:rPr>
+        <w:t>front-</w:t>
+      </w:r>
+      <w:proofErr w:type="spellStart"/>
+      <w:r>
+        <w:rPr>
+          <w:i/>
+        </w:rPr>
+        <w:t>end</w:t>
+      </w:r>
+      <w:proofErr w:type="spellEnd"/>
+      <w:r>
+        <w:t xml:space="preserve"> e enviados ao </w:t>
+      </w:r>
+      <w:proofErr w:type="spellStart"/>
+      <w:r>
+        <w:rPr>
+          <w:i/>
+        </w:rPr>
+        <w:t>back-end</w:t>
+      </w:r>
+      <w:proofErr w:type="spellEnd"/>
+      <w:r>
+        <w:rPr>
+          <w:i/>
+        </w:rPr>
+        <w:t>,</w:t>
+      </w:r>
+      <w:r>
+        <w:t xml:space="preserve"> que </w:t>
+      </w:r>
+      <w:r>
+        <w:lastRenderedPageBreak/>
+        <w:t xml:space="preserve">realizará a verificação das credenciais no banco de dados. Se os dados de entrada estiverem corretos, o sistema gerará um </w:t>
+      </w:r>
+      <w:proofErr w:type="spellStart"/>
+      <w:r>
+        <w:rPr>
+          <w:i/>
+        </w:rPr>
+        <w:t>token</w:t>
+      </w:r>
+      <w:proofErr w:type="spellEnd"/>
+      <w:r>
+        <w:t xml:space="preserve"> de autenticação e retornará para o aplicativo, liberando o acesso para uso. </w:t>
+      </w:r>
+    </w:p>
+    <w:p>
+      <w:r>
+        <w:t xml:space="preserve">No segundo cenário, é descrita a busca por bancos de leite próximos. </w:t>
       </w:r>
       <w:proofErr w:type="gramStart"/>
       <w:r>
-        <w:t>à</w:t>
+        <w:t>O(</w:t>
       </w:r>
       <w:proofErr w:type="gramEnd"/>
       <w:r>
-        <w:t xml:space="preserve"> um objetivo da classe Município por meio do campo </w:t>
-      </w:r>
-      <w:proofErr w:type="spellStart"/>
-      <w:r>
-        <w:t>id_municipio</w:t>
-      </w:r>
-      <w:proofErr w:type="spellEnd"/>
-      <w:r>
-        <w:t xml:space="preserve">, representando a </w:t>
-      </w:r>
-      <w:r>
-        <w:t>localização do mesmo. Os métodos</w:t>
-      </w:r>
-      <w:r>
-        <w:t xml:space="preserve"> da classe </w:t>
-      </w:r>
-      <w:proofErr w:type="spellStart"/>
-      <w:r>
-        <w:t>Usuario</w:t>
-      </w:r>
-      <w:proofErr w:type="spellEnd"/>
-      <w:r>
-        <w:t xml:space="preserve"> </w:t>
-      </w:r>
-      <w:r>
-        <w:t>permitem criar,</w:t>
-      </w:r>
-      <w:r>
-        <w:t xml:space="preserve"> atualizar, consultar usuários </w:t>
-      </w:r>
-      <w:r>
-        <w:t>e listar todos os usuários cadastrados.</w:t>
-      </w:r>
-    </w:p>
-    <w:p>
-      <w:r>
-        <w:t>A classe Município</w:t>
-      </w:r>
-      <w:r>
-        <w:t xml:space="preserve"> possui os atributos</w:t>
-      </w:r>
-      <w:r>
-        <w:t xml:space="preserve"> de identificação, nome e unidade da federação</w:t>
-      </w:r>
-      <w:r>
-        <w:t xml:space="preserve">. Está associada a múltiplos </w:t>
-      </w:r>
-      <w:r>
-        <w:t xml:space="preserve">objeto </w:t>
-      </w:r>
-      <w:r>
-        <w:t xml:space="preserve">da classe usuário (associação </w:t>
-      </w:r>
-      <w:r>
-        <w:t>*), o que representa que um</w:t>
-      </w:r>
-      <w:r>
-        <w:t xml:space="preserve"> </w:t>
-      </w:r>
-      <w:r>
-        <w:t>município</w:t>
-      </w:r>
-      <w:r>
-        <w:t xml:space="preserve"> </w:t>
-      </w:r>
-      <w:r>
-        <w:t xml:space="preserve">pode </w:t>
-      </w:r>
-      <w:r>
-        <w:t xml:space="preserve">estar associado </w:t>
-      </w:r>
-      <w:proofErr w:type="gramStart"/>
-      <w:r>
-        <w:t>0</w:t>
-      </w:r>
-      <w:proofErr w:type="gramEnd"/>
-      <w:r>
-        <w:t xml:space="preserve"> ou mais</w:t>
-      </w:r>
-      <w:r>
-        <w:t xml:space="preserve"> usuários.</w:t>
-      </w:r>
-    </w:p>
-    <w:p>
-      <w:r>
-        <w:t xml:space="preserve">A classe </w:t>
-      </w:r>
-      <w:proofErr w:type="spellStart"/>
-      <w:proofErr w:type="gramStart"/>
-      <w:r>
-        <w:t>BancoLeite</w:t>
-      </w:r>
-      <w:proofErr w:type="spellEnd"/>
-      <w:proofErr w:type="gramEnd"/>
-      <w:r>
-        <w:t xml:space="preserve"> representa os </w:t>
-      </w:r>
-      <w:r>
-        <w:t xml:space="preserve">pontos de coleta e </w:t>
-      </w:r>
-      <w:r>
-        <w:t xml:space="preserve">bancos de leite cadastrados no sistema. Seus atributos incluem nome, descrição, telefone, e-mail, endereço e localização geográfica. Está associada a um </w:t>
-      </w:r>
-      <w:r>
-        <w:t xml:space="preserve">objetivo da classe usuário (relação </w:t>
-      </w:r>
-      <w:proofErr w:type="gramStart"/>
-      <w:r>
-        <w:t>1</w:t>
-      </w:r>
-      <w:proofErr w:type="gramEnd"/>
-      <w:r>
-        <w:t>:*</w:t>
-      </w:r>
-      <w:r>
-        <w:t>), indicando que um usuário (geralmente administrador ou profissional) pode</w:t>
-      </w:r>
-      <w:r>
-        <w:t>rá</w:t>
-      </w:r>
-      <w:r>
-        <w:t xml:space="preserve"> ser responsável pelo cadastro de vários </w:t>
-      </w:r>
-      <w:r>
-        <w:t xml:space="preserve">postos de coleta ou </w:t>
-      </w:r>
-      <w:r>
-        <w:t>bancos de leite. As operações desta classe permitem criar, atualizar</w:t>
-      </w:r>
-      <w:r>
-        <w:t>, consultar e listar</w:t>
+        <w:t xml:space="preserve">a) usuário(a) acessa a opção "Buscar Banco Próximo", acionando automaticamente a </w:t>
+      </w:r>
+      <w:proofErr w:type="spellStart"/>
+      <w:r>
+        <w:t>geolocalização</w:t>
+      </w:r>
+      <w:proofErr w:type="spellEnd"/>
+      <w:r>
+        <w:t xml:space="preserve"> do dispositivo. O front-</w:t>
+      </w:r>
+      <w:proofErr w:type="spellStart"/>
+      <w:r>
+        <w:t>end</w:t>
+      </w:r>
+      <w:proofErr w:type="spellEnd"/>
+      <w:r>
+        <w:t xml:space="preserve"> envia as coordenadas para o </w:t>
+      </w:r>
+      <w:proofErr w:type="spellStart"/>
+      <w:r>
+        <w:t>back-end</w:t>
+      </w:r>
+      <w:proofErr w:type="spellEnd"/>
+      <w:r>
+        <w:t>, que consulta o banco de dados e identifica o banco de leite mais próximo da localização do usuário. O sistema então retorna as informações desse banco, que é destacado no mapa como o ponto mais próximo, permitindo que o usuário visualize sua localização exata e informações de contato</w:t>
       </w:r>
       <w:r>
         <w:t>.</w:t>
       </w:r>
-    </w:p>
-    <w:p>
-      <w:r>
-        <w:rPr>
-          <w:highlight w:val="yellow"/>
-        </w:rPr>
-        <w:t>A class</w:t>
-      </w:r>
-      <w:r>
-        <w:rPr>
-          <w:highlight w:val="yellow"/>
-        </w:rPr>
-        <w:t>e Notificação é responsável pelas mensagens enviadas pelo</w:t>
-      </w:r>
-      <w:r>
-        <w:rPr>
-          <w:highlight w:val="yellow"/>
-        </w:rPr>
-        <w:t xml:space="preserve"> sistema. Cada notificação está ligada a um</w:t>
-      </w:r>
-      <w:r>
-        <w:rPr>
-          <w:highlight w:val="yellow"/>
-        </w:rPr>
-        <w:t xml:space="preserve"> objeto da classe </w:t>
-      </w:r>
-      <w:proofErr w:type="spellStart"/>
-      <w:proofErr w:type="gramStart"/>
-      <w:r>
-        <w:rPr>
-          <w:highlight w:val="yellow"/>
-        </w:rPr>
-        <w:t>BancoLeite</w:t>
-      </w:r>
-      <w:proofErr w:type="spellEnd"/>
-      <w:proofErr w:type="gramEnd"/>
-      <w:r>
-        <w:rPr>
-          <w:highlight w:val="yellow"/>
-        </w:rPr>
-        <w:t xml:space="preserve"> (relação 1:*</w:t>
-      </w:r>
-      <w:r>
-        <w:rPr>
-          <w:highlight w:val="yellow"/>
-        </w:rPr>
-        <w:t>) e possui atributos como código, data de envio e mensagem. Ela permite criar, consultar e listar notificações.</w:t>
-      </w:r>
-    </w:p>
-    <w:p>
-      <w:r>
-        <w:rPr>
-          <w:highlight w:val="yellow"/>
-        </w:rPr>
-        <w:t>/* Ainda há uma classe chamada “</w:t>
-      </w:r>
-      <w:proofErr w:type="spellStart"/>
-      <w:proofErr w:type="gramStart"/>
-      <w:r>
-        <w:rPr>
-          <w:highlight w:val="yellow"/>
-        </w:rPr>
-        <w:t>Recuperar_Senha</w:t>
-      </w:r>
-      <w:proofErr w:type="spellEnd"/>
-      <w:proofErr w:type="gramEnd"/>
-      <w:r>
-        <w:rPr>
-          <w:highlight w:val="yellow"/>
-        </w:rPr>
-        <w:t>”</w:t>
-      </w:r>
-      <w:r>
-        <w:rPr>
-          <w:highlight w:val="yellow"/>
-        </w:rPr>
-        <w:t xml:space="preserve"> no diagrama.</w:t>
-      </w:r>
-      <w:r>
-        <w:rPr>
-          <w:highlight w:val="yellow"/>
-        </w:rPr>
-        <w:t xml:space="preserve"> */</w:t>
-      </w:r>
-    </w:p>
-    <w:p>
-      <w:r>
-        <w:t xml:space="preserve">Esse diagrama de classes organiza as responsabilidades de cada parte do sistema de forma clara, facilitando a manutenção e a </w:t>
-      </w:r>
-      <w:proofErr w:type="gramStart"/>
-      <w:r>
-        <w:t>implementação</w:t>
-      </w:r>
-      <w:proofErr w:type="gramEnd"/>
-      <w:r>
-        <w:t xml:space="preserve"> das funcionalidades propostas.</w:t>
-      </w:r>
-    </w:p>
-    <w:p/>
-    <w:p>
-      <w:pPr>
-        <w:pStyle w:val="Ttulo2"/>
-      </w:pPr>
-      <w:bookmarkStart w:id="57" w:name="_Toc192060106"/>
-      <w:bookmarkStart w:id="58" w:name="_Toc214356813"/>
-      <w:proofErr w:type="gramStart"/>
-      <w:r>
-        <w:lastRenderedPageBreak/>
-        <w:t>6.2 VISÃO</w:t>
-      </w:r>
-      <w:proofErr w:type="gramEnd"/>
-      <w:r>
-        <w:t xml:space="preserve"> COMPORTAMENTAL</w:t>
-      </w:r>
-      <w:bookmarkEnd w:id="57"/>
-      <w:bookmarkEnd w:id="58"/>
-    </w:p>
-    <w:p>
-      <w:r>
-        <w:t xml:space="preserve">Esta seção apresenta a visão comportamental do sistema, que </w:t>
-      </w:r>
-      <w:r>
-        <w:t xml:space="preserve">modela </w:t>
-      </w:r>
-      <w:r>
-        <w:t>como os diferentes componentes interagem entre si ao longo do tempo para atender aos requisitos funcionais propostos. A visão comportamental é essencial para compreender o fluxo de execução das funcionalidades, destacando os eventos, ações e respostas do sistema diante de interações iniciadas por usuários ou sistemas externos.</w:t>
-      </w:r>
-    </w:p>
-    <w:p>
-      <w:r>
-        <w:t>Para isso, são utilizados diagramas de sequência, que ilustram a comunicação entre os objetos e os módulos do sistema em m</w:t>
-      </w:r>
-      <w:r>
-        <w:t>omentos específicos, como autenticação,</w:t>
-      </w:r>
-      <w:r>
-        <w:t xml:space="preserve"> cadastro, agendamento de coleta e busca </w:t>
-      </w:r>
-      <w:r>
-        <w:t>postos e ou bancos de leite</w:t>
-      </w:r>
-      <w:r>
-        <w:t xml:space="preserve">. Esses diagramas </w:t>
-      </w:r>
-      <w:r>
-        <w:t>modelam</w:t>
-      </w:r>
-      <w:r>
-        <w:t xml:space="preserve"> o comportamento dinâmico do sistema, tornando visíveis as dependências e responsabilidades de cada elemento envolvido.</w:t>
-      </w:r>
-    </w:p>
-    <w:p>
-      <w:r>
-        <w:t xml:space="preserve">Todos os diagramas apresentados nesta seção foram organizados </w:t>
-      </w:r>
-      <w:r>
-        <w:t>no Apêndice</w:t>
-      </w:r>
-      <w:r>
-        <w:t xml:space="preserve"> F</w:t>
-      </w:r>
-      <w:r>
-        <w:t xml:space="preserve">. </w:t>
-      </w:r>
-      <w:r>
-        <w:t>Esses diagramas complementam a visão arquitetural estática já apresentada e oferecem uma perspectiva completa do funcionamento interno do sistema.</w:t>
-      </w:r>
-    </w:p>
-    <w:p>
-      <w:pPr>
-        <w:pStyle w:val="Ttulo3"/>
-      </w:pPr>
-      <w:bookmarkStart w:id="59" w:name="_Toc214356814"/>
-      <w:r>
-        <w:t xml:space="preserve">6.2.1 Projeto das </w:t>
-      </w:r>
-      <w:r>
-        <w:t>I</w:t>
-      </w:r>
-      <w:r>
-        <w:t>nterações</w:t>
-      </w:r>
-      <w:r>
-        <w:t xml:space="preserve"> entre Objetos</w:t>
-      </w:r>
+      <w:bookmarkStart w:id="59" w:name="_GoBack"/>
       <w:bookmarkEnd w:id="59"/>
-    </w:p>
-    <w:p>
-      <w:r>
-        <w:t xml:space="preserve">O projeto das interações entre objetos </w:t>
-      </w:r>
-      <w:r>
-        <w:t>modela</w:t>
-      </w:r>
-      <w:r>
-        <w:t xml:space="preserve"> como os diferentes elementos do sistema — como componentes da interface, serviços, controladores e modelos de dados — interagem entre si para realizar as funcionalidades propostas. Essa modelagem é fundamental para garantir que o sistema atenda corretamente aos requisitos funcionais </w:t>
-      </w:r>
-      <w:r>
-        <w:t xml:space="preserve">e não funcionais estabelecidos. </w:t>
-      </w:r>
-    </w:p>
-    <w:p>
-      <w:r>
-        <w:t>As interações seguem um padrão</w:t>
-      </w:r>
-      <w:r>
-        <w:t xml:space="preserve"> conforme segue</w:t>
-      </w:r>
-      <w:r>
-        <w:t>:</w:t>
-      </w:r>
-    </w:p>
-    <w:p>
-      <w:r>
-        <w:t xml:space="preserve">O usuário interage com a interface (componente </w:t>
-      </w:r>
-      <w:r>
-        <w:t>do pacote</w:t>
-      </w:r>
-      <w:r>
-        <w:t xml:space="preserve"> </w:t>
-      </w:r>
-      <w:proofErr w:type="spellStart"/>
-      <w:r>
-        <w:rPr>
-          <w:i/>
-        </w:rPr>
-        <w:t>pages</w:t>
-      </w:r>
-      <w:proofErr w:type="spellEnd"/>
-      <w:r>
-        <w:rPr>
-          <w:i/>
-        </w:rPr>
-        <w:t xml:space="preserve"> </w:t>
-      </w:r>
-      <w:r>
-        <w:t xml:space="preserve">do </w:t>
-      </w:r>
-      <w:r>
-        <w:rPr>
-          <w:i/>
-        </w:rPr>
-        <w:t>front-</w:t>
-      </w:r>
-      <w:proofErr w:type="spellStart"/>
-      <w:r>
-        <w:rPr>
-          <w:i/>
-        </w:rPr>
-        <w:t>end</w:t>
-      </w:r>
-      <w:proofErr w:type="spellEnd"/>
-      <w:r>
-        <w:t>);</w:t>
-      </w:r>
-    </w:p>
-    <w:p>
-      <w:r>
-        <w:t>A interface</w:t>
-      </w:r>
-      <w:r>
-        <w:t xml:space="preserve"> de usuário</w:t>
-      </w:r>
-      <w:r>
-        <w:t xml:space="preserve"> </w:t>
-      </w:r>
-      <w:r>
-        <w:t>invoca</w:t>
-      </w:r>
-      <w:r>
-        <w:t xml:space="preserve"> os métodos dos serviços (</w:t>
-      </w:r>
-      <w:proofErr w:type="spellStart"/>
-      <w:r>
-        <w:rPr>
-          <w:i/>
-        </w:rPr>
-        <w:t>services</w:t>
-      </w:r>
-      <w:proofErr w:type="spellEnd"/>
-      <w:r>
-        <w:t>), que são responsáveis por se comunicar com a API (</w:t>
-      </w:r>
-      <w:proofErr w:type="spellStart"/>
-      <w:r>
-        <w:rPr>
-          <w:i/>
-        </w:rPr>
-        <w:t>back-end</w:t>
-      </w:r>
-      <w:proofErr w:type="spellEnd"/>
-      <w:r>
-        <w:t>);</w:t>
-      </w:r>
-    </w:p>
-    <w:p>
-      <w:r>
-        <w:t xml:space="preserve">No </w:t>
-      </w:r>
-      <w:proofErr w:type="spellStart"/>
-      <w:r>
-        <w:rPr>
-          <w:i/>
-        </w:rPr>
-        <w:t>back-end</w:t>
-      </w:r>
-      <w:proofErr w:type="spellEnd"/>
-      <w:r>
-        <w:rPr>
-          <w:i/>
-        </w:rPr>
-        <w:t>,</w:t>
-      </w:r>
-      <w:r>
-        <w:t xml:space="preserve"> os </w:t>
-      </w:r>
-      <w:proofErr w:type="spellStart"/>
-      <w:r>
-        <w:rPr>
-          <w:i/>
-        </w:rPr>
-        <w:t>routers</w:t>
-      </w:r>
-      <w:proofErr w:type="spellEnd"/>
-      <w:r>
-        <w:t xml:space="preserve"> recebem a requisição, direcionam para os </w:t>
-      </w:r>
-      <w:proofErr w:type="spellStart"/>
-      <w:r>
-        <w:rPr>
-          <w:i/>
-        </w:rPr>
-        <w:t>controllers</w:t>
-      </w:r>
-      <w:proofErr w:type="spellEnd"/>
-      <w:r>
-        <w:t xml:space="preserve">, que por sua vez validam dados com auxílio dos </w:t>
-      </w:r>
-      <w:r>
-        <w:rPr>
-          <w:i/>
-        </w:rPr>
-        <w:t>middlewares</w:t>
-      </w:r>
-      <w:r>
-        <w:t xml:space="preserve"> e interagem com os </w:t>
-      </w:r>
-      <w:proofErr w:type="spellStart"/>
-      <w:r>
-        <w:rPr>
-          <w:i/>
-        </w:rPr>
-        <w:t>models</w:t>
-      </w:r>
-      <w:proofErr w:type="spellEnd"/>
-      <w:r>
-        <w:t>, responsáveis pela manipulação do banco de dados.</w:t>
-      </w:r>
-    </w:p>
-    <w:p>
-      <w:r>
-        <w:t>Essas interações foram projetadas com base em princípios de separação de responsabilidades, promovendo maior organização, legibilidade e facilidade de manutenção do sistema.</w:t>
-      </w:r>
-    </w:p>
-    <w:p/>
-    <w:p>
-      <w:r>
-        <w:t xml:space="preserve">6.2.1.1 Diagramas de </w:t>
-      </w:r>
-      <w:r>
-        <w:t>S</w:t>
-      </w:r>
-      <w:r>
-        <w:t>equ</w:t>
-      </w:r>
-      <w:r>
-        <w:t>ência</w:t>
-      </w:r>
-    </w:p>
-    <w:p>
-      <w:r>
-        <w:lastRenderedPageBreak/>
-        <w:t xml:space="preserve">Os diagramas de sequência a seguir representam os principais fluxos de </w:t>
-      </w:r>
-      <w:r>
-        <w:t>interação entre os objetos. Cada cenário está</w:t>
-      </w:r>
-      <w:r>
-        <w:t xml:space="preserve"> modelado considerando uma execução bem-sucedida, sem falhas, desde a interface até o </w:t>
-      </w:r>
-      <w:r>
-        <w:t>posto de coleta/</w:t>
-      </w:r>
-      <w:r>
-        <w:t>banco de dados, com resposta clara ao usuário ao final de cada ação. A seguir, estão descritos os principais fluxos mapeados.</w:t>
-      </w:r>
-    </w:p>
-    <w:p>
-      <w:r>
-        <w:t xml:space="preserve">O primeiro cenário mostra o processo de autenticação do usuário. Ao abrir o aplicativo, o usuário informará seu e-mail e senha. Esses dados serão coletados pelo </w:t>
-      </w:r>
-      <w:r>
-        <w:rPr>
-          <w:i/>
-        </w:rPr>
-        <w:t>front-</w:t>
-      </w:r>
-      <w:proofErr w:type="spellStart"/>
-      <w:r>
-        <w:rPr>
-          <w:i/>
-        </w:rPr>
-        <w:t>end</w:t>
-      </w:r>
-      <w:proofErr w:type="spellEnd"/>
-      <w:r>
-        <w:t xml:space="preserve"> e enviados ao </w:t>
-      </w:r>
-      <w:proofErr w:type="spellStart"/>
-      <w:r>
-        <w:rPr>
-          <w:i/>
-        </w:rPr>
-        <w:t>back-end</w:t>
-      </w:r>
-      <w:proofErr w:type="spellEnd"/>
-      <w:r>
-        <w:rPr>
-          <w:i/>
-        </w:rPr>
-        <w:t>,</w:t>
-      </w:r>
-      <w:r>
-        <w:t xml:space="preserve"> que realizará a verificação das credenciais no banco de dados. Se os dados de entrada estiverem corretos, o sistema gerará um </w:t>
-      </w:r>
-      <w:proofErr w:type="spellStart"/>
-      <w:r>
-        <w:rPr>
-          <w:i/>
-        </w:rPr>
-        <w:t>token</w:t>
-      </w:r>
-      <w:proofErr w:type="spellEnd"/>
-      <w:r>
-        <w:t xml:space="preserve"> de autenticação e retornará para o aplicativo, liberando o acesso para uso. </w:t>
-      </w:r>
-    </w:p>
-    <w:p>
-      <w:r>
-        <w:t xml:space="preserve">No segundo cenário, é descrito o agendamento de uma coleta de leite humano. </w:t>
-      </w:r>
-      <w:proofErr w:type="gramStart"/>
-      <w:r>
-        <w:t>O(</w:t>
-      </w:r>
-      <w:proofErr w:type="gramEnd"/>
-      <w:r>
-        <w:t xml:space="preserve">a) usuário(a) acessará a opção "Agendar Coleta", preencherá os dados solicitados, como data, horário e local, e confirma o envio. O </w:t>
-      </w:r>
-      <w:r>
-        <w:rPr>
-          <w:i/>
-        </w:rPr>
-        <w:t>front-</w:t>
-      </w:r>
-      <w:proofErr w:type="spellStart"/>
-      <w:r>
-        <w:rPr>
-          <w:i/>
-        </w:rPr>
-        <w:t>end</w:t>
-      </w:r>
-      <w:proofErr w:type="spellEnd"/>
-      <w:r>
-        <w:t xml:space="preserve"> receberá esses dados e os encaminhará para que o </w:t>
-      </w:r>
-      <w:proofErr w:type="spellStart"/>
-      <w:r>
-        <w:rPr>
-          <w:i/>
-        </w:rPr>
-        <w:t>back-end</w:t>
-      </w:r>
-      <w:proofErr w:type="spellEnd"/>
-      <w:r>
-        <w:t xml:space="preserve"> realize o registro no banco de dados e então retornará uma mensagem de confirmação, informando que o agendamento foi realizado.</w:t>
-      </w:r>
-      <w:r>
-        <w:t xml:space="preserve"> </w:t>
-      </w:r>
-      <w:r>
-        <w:t xml:space="preserve">   /</w:t>
-      </w:r>
-      <w:r>
-        <w:rPr>
-          <w:highlight w:val="yellow"/>
-        </w:rPr>
-        <w:t xml:space="preserve">* Não </w:t>
-      </w:r>
-      <w:r>
-        <w:rPr>
-          <w:highlight w:val="yellow"/>
-        </w:rPr>
-        <w:t xml:space="preserve">foi </w:t>
-      </w:r>
-      <w:r>
-        <w:rPr>
-          <w:highlight w:val="yellow"/>
-        </w:rPr>
-        <w:t xml:space="preserve">esse o cenário </w:t>
-      </w:r>
-      <w:r>
-        <w:rPr>
-          <w:highlight w:val="yellow"/>
-        </w:rPr>
-        <w:t>mostrado</w:t>
-      </w:r>
-      <w:r>
-        <w:rPr>
-          <w:highlight w:val="yellow"/>
-        </w:rPr>
-        <w:t xml:space="preserve"> no diagrama */</w:t>
-      </w:r>
     </w:p>
     <w:p>
       <w:r>
@@ -22057,38 +22015,38 @@
       </w:pPr>
       <w:bookmarkStart w:id="61" w:name="_Toc214356816"/>
       <w:r>
+        <w:t xml:space="preserve">6.3.1 Modelo </w:t>
+      </w:r>
+      <w:r>
+        <w:t>Lógico</w:t>
+      </w:r>
+      <w:bookmarkEnd w:id="61"/>
+    </w:p>
+    <w:p>
+      <w:r>
+        <w:t xml:space="preserve">Com base no modelo conceitual elaborado no Capítulo 5, </w:t>
+      </w:r>
+      <w:r>
+        <w:t>n</w:t>
+      </w:r>
+      <w:r>
+        <w:t xml:space="preserve">esta seção está </w:t>
+      </w:r>
+      <w:r>
+        <w:t xml:space="preserve">o modelo lógico de dados, também conhecido como modelo operacional. Este modelo tem como objetivo representar, de forma mais próxima da </w:t>
+      </w:r>
+      <w:proofErr w:type="gramStart"/>
+      <w:r>
+        <w:t>implementação</w:t>
+      </w:r>
+      <w:proofErr w:type="gramEnd"/>
+      <w:r>
+        <w:t>, as estruturas de dados que serão de fato persistidas no banco de dados relacional.</w:t>
+      </w:r>
+    </w:p>
+    <w:p>
+      <w:r>
         <w:lastRenderedPageBreak/>
-        <w:t xml:space="preserve">6.3.1 Modelo </w:t>
-      </w:r>
-      <w:r>
-        <w:t>Lógico</w:t>
-      </w:r>
-      <w:bookmarkEnd w:id="61"/>
-    </w:p>
-    <w:p>
-      <w:r>
-        <w:t xml:space="preserve">Com base no modelo conceitual elaborado no Capítulo 5, </w:t>
-      </w:r>
-      <w:r>
-        <w:t>n</w:t>
-      </w:r>
-      <w:r>
-        <w:t xml:space="preserve">esta seção está </w:t>
-      </w:r>
-      <w:r>
-        <w:t xml:space="preserve">o modelo lógico de dados, também conhecido como modelo operacional. Este modelo tem como objetivo representar, de forma mais próxima da </w:t>
-      </w:r>
-      <w:proofErr w:type="gramStart"/>
-      <w:r>
-        <w:t>implementação</w:t>
-      </w:r>
-      <w:proofErr w:type="gramEnd"/>
-      <w:r>
-        <w:t>, as estruturas de dados que serão de fato persistidas no banco de dados relacional.</w:t>
-      </w:r>
-    </w:p>
-    <w:p>
-      <w:r>
         <w:t xml:space="preserve">O modelo lógico define as entidades, seus atributos, domínios, tipos de dados e restrições de integridade, como chaves primárias e estrangeiras, garantindo a consistência e a normalização dos dados. Neste projeto, o modelo suportar a gestão </w:t>
       </w:r>
       <w:r>
@@ -22269,41 +22227,41 @@
         <w:t xml:space="preserve"> </w:t>
       </w:r>
       <w:r>
-        <w:t xml:space="preserve">e profissionais da saúde. As doadoras são mulheres que estão em fase de amamentação e desejam </w:t>
+        <w:t xml:space="preserve">e profissionais da saúde. As doadoras são mulheres que estão em fase de amamentação e desejam contribuir com a doação de </w:t>
+      </w:r>
+      <w:r>
+        <w:t>leite humano para auxiliar outra</w:t>
+      </w:r>
+      <w:r>
+        <w:t xml:space="preserve">s </w:t>
+      </w:r>
+      <w:r>
+        <w:t>crianças</w:t>
+      </w:r>
+      <w:r>
+        <w:t xml:space="preserve">. Esse grupo necessita de orientações claras, acessíveis e com linguagem simples, além de informações seguras sobre os benefícios e o processo da doação. </w:t>
+      </w:r>
+      <w:r>
+        <w:t>Elas</w:t>
+      </w:r>
+      <w:r>
+        <w:t xml:space="preserve"> desejam compartilhar seu leite materno para ajudar lactentes que necessitam. Elas buscam confiança no processo e querem compreender como suas doações serão coletadas, armazenadas e submetidas ao controle de qualidade, garantindo que o leite chegue seguro aos bebês.</w:t>
+      </w:r>
+      <w:r>
+        <w:t xml:space="preserve"> </w:t>
+      </w:r>
+      <w:r>
+        <w:t xml:space="preserve">Já os </w:t>
+      </w:r>
+      <w:r>
+        <w:t>profissionais da saúde incluem enfermeiros e</w:t>
+      </w:r>
+      <w:r>
+        <w:t xml:space="preserve"> técnicos de enfermagem, bem como </w:t>
       </w:r>
       <w:r>
         <w:lastRenderedPageBreak/>
-        <w:t xml:space="preserve">contribuir com a doação de </w:t>
-      </w:r>
-      <w:r>
-        <w:t>leite humano para auxiliar outra</w:t>
-      </w:r>
-      <w:r>
-        <w:t xml:space="preserve">s </w:t>
-      </w:r>
-      <w:r>
-        <w:t>crianças</w:t>
-      </w:r>
-      <w:r>
-        <w:t xml:space="preserve">. Esse grupo necessita de orientações claras, acessíveis e com linguagem simples, além de informações seguras sobre os benefícios e o processo da doação. </w:t>
-      </w:r>
-      <w:r>
-        <w:t>Elas</w:t>
-      </w:r>
-      <w:r>
-        <w:t xml:space="preserve"> desejam compartilhar seu leite materno para ajudar lactentes que necessitam. Elas buscam confiança no processo e querem compreender como suas doações serão coletadas, armazenadas e submetidas ao controle de qualidade, garantindo que o leite chegue seguro aos bebês.</w:t>
-      </w:r>
-      <w:r>
-        <w:t xml:space="preserve"> </w:t>
-      </w:r>
-      <w:r>
-        <w:t xml:space="preserve">Já os </w:t>
-      </w:r>
-      <w:r>
-        <w:t>profissionais da saúde incluem enfermeiros e</w:t>
-      </w:r>
-      <w:r>
-        <w:t xml:space="preserve"> técnicos de enfermagem, bem como outros colaboradores que atuam diretamente </w:t>
+        <w:t xml:space="preserve">outros colaboradores que atuam diretamente </w:t>
       </w:r>
       <w:r>
         <w:t>no setor da Saúde</w:t>
@@ -22472,28 +22430,28 @@
     </w:p>
     <w:p>
       <w:r>
-        <w:t xml:space="preserve">Outro ponto importante é a utilização de ícones ilustrativos, como a mãe com bebê, o símbolo de localização e o presente, que reforçam visualmente o significado de cada seção e tornam a interface </w:t>
+        <w:t>Outro ponto importante é a utilização de ícones ilustrativos, como a mãe com bebê, o símbolo de localização e o presente, que reforçam visualmente o significado de cada seção e tornam a interface mais intuitiva. Os cartões que organizam as informações possuem cantos arredondados e sombras leves, transmitindo modernidade e suavidade, enquanto os botões seguem um padrão arredondado, de fácil identificação e clique.</w:t>
+      </w:r>
+    </w:p>
+    <w:p>
+      <w:r>
+        <w:t xml:space="preserve">Além disso, a interface foi desenvolvida de forma responsiva, </w:t>
+      </w:r>
+      <w:r>
+        <w:t>de tal forma</w:t>
+      </w:r>
+      <w:r>
+        <w:t xml:space="preserve"> que os elementos se adaptem automaticamente a diferentes tamanhos de tela</w:t>
+      </w:r>
+      <w:r>
+        <w:t xml:space="preserve"> do dispositivo</w:t>
+      </w:r>
+      <w:r>
+        <w:t xml:space="preserve">, proporcionando uma </w:t>
       </w:r>
       <w:r>
         <w:lastRenderedPageBreak/>
-        <w:t>mais intuitiva. Os cartões que organizam as informações possuem cantos arredondados e sombras leves, transmitindo modernidade e suavidade, enquanto os botões seguem um padrão arredondado, de fácil identificação e clique.</w:t>
-      </w:r>
-    </w:p>
-    <w:p>
-      <w:r>
-        <w:t xml:space="preserve">Além disso, a interface foi desenvolvida de forma responsiva, </w:t>
-      </w:r>
-      <w:r>
-        <w:t>de tal forma</w:t>
-      </w:r>
-      <w:r>
-        <w:t xml:space="preserve"> que os elementos se adaptem automaticamente a diferentes tamanhos de tela</w:t>
-      </w:r>
-      <w:r>
-        <w:t xml:space="preserve"> do dispositivo</w:t>
-      </w:r>
-      <w:r>
-        <w:t xml:space="preserve">, proporcionando uma experiência consistente em computadores, </w:t>
+        <w:t xml:space="preserve">experiência consistente em computadores, </w:t>
       </w:r>
       <w:proofErr w:type="spellStart"/>
       <w:r>
@@ -22586,14 +22544,27 @@
       <w:r>
         <w:t xml:space="preserve"> </w:t>
       </w:r>
-      <w:fldSimple w:instr=" SEQ Figura \* ARABIC ">
-        <w:r>
-          <w:rPr>
-            <w:noProof/>
-          </w:rPr>
-          <w:t>6</w:t>
-        </w:r>
-      </w:fldSimple>
+      <w:r>
+        <w:fldChar w:fldCharType="begin"/>
+      </w:r>
+      <w:r>
+        <w:instrText xml:space="preserve"> SEQ Figura \* ARABIC </w:instrText>
+      </w:r>
+      <w:r>
+        <w:fldChar w:fldCharType="separate"/>
+      </w:r>
+      <w:r>
+        <w:rPr>
+          <w:noProof/>
+        </w:rPr>
+        <w:t>6</w:t>
+      </w:r>
+      <w:r>
+        <w:rPr>
+          <w:noProof/>
+        </w:rPr>
+        <w:fldChar w:fldCharType="end"/>
+      </w:r>
       <w:r>
         <w:t xml:space="preserve"> </w:t>
       </w:r>
@@ -22692,24 +22663,24 @@
     </w:p>
     <w:p>
       <w:r>
+        <w:t xml:space="preserve">A consistência é mantida em toda </w:t>
+      </w:r>
+      <w:r>
+        <w:t xml:space="preserve">a interface de usuário do sistema </w:t>
+      </w:r>
+      <w:r>
+        <w:t xml:space="preserve">por meio do uso do mesmo padrão de cores, cartões, fontes e estilos. Isso facilita o reconhecimento, evitando que o usuário precise memorizar comandos ou caminhos para realizar suas tarefas. A interface </w:t>
+      </w:r>
+      <w:r>
+        <w:t xml:space="preserve">do usuário </w:t>
+      </w:r>
+      <w:r>
+        <w:t>também se mantém minimalista, sem excesso de elementos, priorizando clareza e objetividade.</w:t>
+      </w:r>
+    </w:p>
+    <w:p>
+      <w:r>
         <w:lastRenderedPageBreak/>
-        <w:t xml:space="preserve">A consistência é mantida em toda </w:t>
-      </w:r>
-      <w:r>
-        <w:t xml:space="preserve">a interface de usuário do sistema </w:t>
-      </w:r>
-      <w:r>
-        <w:t xml:space="preserve">por meio do uso do mesmo padrão de cores, cartões, fontes e estilos. Isso facilita o reconhecimento, evitando que o usuário precise memorizar comandos ou caminhos para realizar suas tarefas. A interface </w:t>
-      </w:r>
-      <w:r>
-        <w:t xml:space="preserve">do usuário </w:t>
-      </w:r>
-      <w:r>
-        <w:t>também se mantém minimalista, sem excesso de elementos, priorizando clareza e objetividade.</w:t>
-      </w:r>
-    </w:p>
-    <w:p>
-      <w:r>
         <w:t>Outro aspecto importan</w:t>
       </w:r>
       <w:r>
@@ -22800,14 +22771,27 @@
       <w:r>
         <w:t xml:space="preserve">FIGURA </w:t>
       </w:r>
-      <w:fldSimple w:instr=" SEQ Figura \* ARABIC ">
-        <w:r>
-          <w:rPr>
-            <w:noProof/>
-          </w:rPr>
-          <w:t>7</w:t>
-        </w:r>
-      </w:fldSimple>
+      <w:r>
+        <w:fldChar w:fldCharType="begin"/>
+      </w:r>
+      <w:r>
+        <w:instrText xml:space="preserve"> SEQ Figura \* ARABIC </w:instrText>
+      </w:r>
+      <w:r>
+        <w:fldChar w:fldCharType="separate"/>
+      </w:r>
+      <w:r>
+        <w:rPr>
+          <w:noProof/>
+        </w:rPr>
+        <w:t>7</w:t>
+      </w:r>
+      <w:r>
+        <w:rPr>
+          <w:noProof/>
+        </w:rPr>
+        <w:fldChar w:fldCharType="end"/>
+      </w:r>
       <w:r>
         <w:t xml:space="preserve"> </w:t>
       </w:r>
@@ -22910,14 +22894,27 @@
       <w:r>
         <w:t xml:space="preserve"> </w:t>
       </w:r>
-      <w:fldSimple w:instr=" SEQ Figura \* ARABIC ">
-        <w:r>
-          <w:rPr>
-            <w:noProof/>
-          </w:rPr>
-          <w:t>8</w:t>
-        </w:r>
-      </w:fldSimple>
+      <w:r>
+        <w:fldChar w:fldCharType="begin"/>
+      </w:r>
+      <w:r>
+        <w:instrText xml:space="preserve"> SEQ Figura \* ARABIC </w:instrText>
+      </w:r>
+      <w:r>
+        <w:fldChar w:fldCharType="separate"/>
+      </w:r>
+      <w:r>
+        <w:rPr>
+          <w:noProof/>
+        </w:rPr>
+        <w:t>8</w:t>
+      </w:r>
+      <w:r>
+        <w:rPr>
+          <w:noProof/>
+        </w:rPr>
+        <w:fldChar w:fldCharType="end"/>
+      </w:r>
       <w:r>
         <w:t xml:space="preserve"> </w:t>
       </w:r>
@@ -25157,14 +25154,27 @@
       <w:r>
         <w:t xml:space="preserve">FIGURA </w:t>
       </w:r>
-      <w:fldSimple w:instr=" SEQ Figura \* ARABIC ">
-        <w:r>
-          <w:rPr>
-            <w:noProof/>
-          </w:rPr>
-          <w:t>9</w:t>
-        </w:r>
-      </w:fldSimple>
+      <w:r>
+        <w:fldChar w:fldCharType="begin"/>
+      </w:r>
+      <w:r>
+        <w:instrText xml:space="preserve"> SEQ Figura \* ARABIC </w:instrText>
+      </w:r>
+      <w:r>
+        <w:fldChar w:fldCharType="separate"/>
+      </w:r>
+      <w:r>
+        <w:rPr>
+          <w:noProof/>
+        </w:rPr>
+        <w:t>9</w:t>
+      </w:r>
+      <w:r>
+        <w:rPr>
+          <w:noProof/>
+        </w:rPr>
+        <w:fldChar w:fldCharType="end"/>
+      </w:r>
       <w:r>
         <w:t xml:space="preserve"> </w:t>
       </w:r>
@@ -29117,14 +29127,27 @@
       <w:r>
         <w:t xml:space="preserve">QUADRO </w:t>
       </w:r>
-      <w:fldSimple w:instr=" SEQ QUADRO \* ARABIC ">
-        <w:r>
-          <w:rPr>
-            <w:noProof/>
-          </w:rPr>
-          <w:t>2</w:t>
-        </w:r>
-      </w:fldSimple>
+      <w:r>
+        <w:fldChar w:fldCharType="begin"/>
+      </w:r>
+      <w:r>
+        <w:instrText xml:space="preserve"> SEQ QUADRO \* ARABIC </w:instrText>
+      </w:r>
+      <w:r>
+        <w:fldChar w:fldCharType="separate"/>
+      </w:r>
+      <w:r>
+        <w:rPr>
+          <w:noProof/>
+        </w:rPr>
+        <w:t>2</w:t>
+      </w:r>
+      <w:r>
+        <w:rPr>
+          <w:noProof/>
+        </w:rPr>
+        <w:fldChar w:fldCharType="end"/>
+      </w:r>
       <w:r>
         <w:rPr>
           <w:rFonts w:eastAsia="Arial Unicode MS"/>
@@ -29492,14 +29515,27 @@
       <w:r>
         <w:t xml:space="preserve">QUADRO </w:t>
       </w:r>
-      <w:fldSimple w:instr=" SEQ QUADRO \* ARABIC ">
-        <w:r>
-          <w:rPr>
-            <w:noProof/>
-          </w:rPr>
-          <w:t>3</w:t>
-        </w:r>
-      </w:fldSimple>
+      <w:r>
+        <w:fldChar w:fldCharType="begin"/>
+      </w:r>
+      <w:r>
+        <w:instrText xml:space="preserve"> SEQ QUADRO \* ARABIC </w:instrText>
+      </w:r>
+      <w:r>
+        <w:fldChar w:fldCharType="separate"/>
+      </w:r>
+      <w:r>
+        <w:rPr>
+          <w:noProof/>
+        </w:rPr>
+        <w:t>3</w:t>
+      </w:r>
+      <w:r>
+        <w:rPr>
+          <w:noProof/>
+        </w:rPr>
+        <w:fldChar w:fldCharType="end"/>
+      </w:r>
       <w:r>
         <w:rPr>
           <w:rFonts w:eastAsia="Arial Unicode MS"/>
@@ -30263,14 +30299,27 @@
       <w:r>
         <w:t xml:space="preserve">QUADRO </w:t>
       </w:r>
-      <w:fldSimple w:instr=" SEQ QUADRO \* ARABIC ">
-        <w:r>
-          <w:rPr>
-            <w:noProof/>
-          </w:rPr>
-          <w:t>4</w:t>
-        </w:r>
-      </w:fldSimple>
+      <w:r>
+        <w:fldChar w:fldCharType="begin"/>
+      </w:r>
+      <w:r>
+        <w:instrText xml:space="preserve"> SEQ QUADRO \* ARABIC </w:instrText>
+      </w:r>
+      <w:r>
+        <w:fldChar w:fldCharType="separate"/>
+      </w:r>
+      <w:r>
+        <w:rPr>
+          <w:noProof/>
+        </w:rPr>
+        <w:t>4</w:t>
+      </w:r>
+      <w:r>
+        <w:rPr>
+          <w:noProof/>
+        </w:rPr>
+        <w:fldChar w:fldCharType="end"/>
+      </w:r>
       <w:bookmarkEnd w:id="153"/>
       <w:bookmarkEnd w:id="154"/>
       <w:bookmarkEnd w:id="155"/>
@@ -31911,14 +31960,27 @@
       <w:r>
         <w:t xml:space="preserve">QUADRO </w:t>
       </w:r>
-      <w:fldSimple w:instr=" SEQ QUADRO \* ARABIC ">
-        <w:r>
-          <w:rPr>
-            <w:noProof/>
-          </w:rPr>
-          <w:t>5</w:t>
-        </w:r>
-      </w:fldSimple>
+      <w:r>
+        <w:fldChar w:fldCharType="begin"/>
+      </w:r>
+      <w:r>
+        <w:instrText xml:space="preserve"> SEQ QUADRO \* ARABIC </w:instrText>
+      </w:r>
+      <w:r>
+        <w:fldChar w:fldCharType="separate"/>
+      </w:r>
+      <w:r>
+        <w:rPr>
+          <w:noProof/>
+        </w:rPr>
+        <w:t>5</w:t>
+      </w:r>
+      <w:r>
+        <w:rPr>
+          <w:noProof/>
+        </w:rPr>
+        <w:fldChar w:fldCharType="end"/>
+      </w:r>
       <w:r>
         <w:t xml:space="preserve"> – Papéis e responsabilidades na implantação</w:t>
       </w:r>
@@ -32216,14 +32278,27 @@
       <w:r>
         <w:t xml:space="preserve">QUADRO </w:t>
       </w:r>
-      <w:fldSimple w:instr=" SEQ QUADRO \* ARABIC ">
-        <w:r>
-          <w:rPr>
-            <w:noProof/>
-          </w:rPr>
-          <w:t>6</w:t>
-        </w:r>
-      </w:fldSimple>
+      <w:r>
+        <w:fldChar w:fldCharType="begin"/>
+      </w:r>
+      <w:r>
+        <w:instrText xml:space="preserve"> SEQ QUADRO \* ARABIC </w:instrText>
+      </w:r>
+      <w:r>
+        <w:fldChar w:fldCharType="separate"/>
+      </w:r>
+      <w:r>
+        <w:rPr>
+          <w:noProof/>
+        </w:rPr>
+        <w:t>6</w:t>
+      </w:r>
+      <w:r>
+        <w:rPr>
+          <w:noProof/>
+        </w:rPr>
+        <w:fldChar w:fldCharType="end"/>
+      </w:r>
       <w:r>
         <w:t xml:space="preserve"> – Treinamentos previstos</w:t>
       </w:r>
@@ -32683,14 +32758,27 @@
       <w:r>
         <w:t xml:space="preserve">QUADRO </w:t>
       </w:r>
-      <w:fldSimple w:instr=" SEQ QUADRO \* ARABIC ">
-        <w:r>
-          <w:rPr>
-            <w:noProof/>
-          </w:rPr>
-          <w:t>7</w:t>
-        </w:r>
-      </w:fldSimple>
+      <w:r>
+        <w:fldChar w:fldCharType="begin"/>
+      </w:r>
+      <w:r>
+        <w:instrText xml:space="preserve"> SEQ QUADRO \* ARABIC </w:instrText>
+      </w:r>
+      <w:r>
+        <w:fldChar w:fldCharType="separate"/>
+      </w:r>
+      <w:r>
+        <w:rPr>
+          <w:noProof/>
+        </w:rPr>
+        <w:t>7</w:t>
+      </w:r>
+      <w:r>
+        <w:rPr>
+          <w:noProof/>
+        </w:rPr>
+        <w:fldChar w:fldCharType="end"/>
+      </w:r>
       <w:r>
         <w:t xml:space="preserve"> – Cronograma de atividades da implantação</w:t>
       </w:r>
@@ -32870,14 +32958,27 @@
       <w:r>
         <w:t xml:space="preserve">QUADRO </w:t>
       </w:r>
-      <w:fldSimple w:instr=" SEQ QUADRO \* ARABIC ">
-        <w:r>
-          <w:rPr>
-            <w:noProof/>
-          </w:rPr>
-          <w:t>8</w:t>
-        </w:r>
-      </w:fldSimple>
+      <w:r>
+        <w:fldChar w:fldCharType="begin"/>
+      </w:r>
+      <w:r>
+        <w:instrText xml:space="preserve"> SEQ QUADRO \* ARABIC </w:instrText>
+      </w:r>
+      <w:r>
+        <w:fldChar w:fldCharType="separate"/>
+      </w:r>
+      <w:r>
+        <w:rPr>
+          <w:noProof/>
+        </w:rPr>
+        <w:t>8</w:t>
+      </w:r>
+      <w:r>
+        <w:rPr>
+          <w:noProof/>
+        </w:rPr>
+        <w:fldChar w:fldCharType="end"/>
+      </w:r>
       <w:r>
         <w:t xml:space="preserve"> – Recursos de apoio à implantação</w:t>
       </w:r>
@@ -36044,7 +36145,7 @@
           <w:rPr>
             <w:noProof/>
           </w:rPr>
-          <w:t>55</w:t>
+          <w:t>51</w:t>
         </w:r>
         <w:r>
           <w:fldChar w:fldCharType="end"/>
@@ -41337,7 +41438,7 @@
 </file>
 
 <file path=customXml/itemProps1.xml><?xml version="1.0" encoding="utf-8"?>
-<ds:datastoreItem xmlns:ds="http://schemas.openxmlformats.org/officeDocument/2006/customXml" ds:itemID="{F543873B-4E47-4067-8CEB-92B6C99072AC}">
+<ds:datastoreItem xmlns:ds="http://schemas.openxmlformats.org/officeDocument/2006/customXml" ds:itemID="{9B8F2C60-F4F2-44AC-A451-148389C4F987}">
   <ds:schemaRefs>
     <ds:schemaRef ds:uri="http://schemas.openxmlformats.org/officeDocument/2006/bibliography"/>
   </ds:schemaRefs>

</xml_diff>